<commit_message>
I don't see the changes in docx files. I hope that now i will
</commit_message>
<xml_diff>
--- a/סיפור לקוח.docx
+++ b/סיפור לקוח.docx
@@ -4,6 +4,16 @@
   <w:body>
     <w:p>
       <w:pPr>
+        <w:rPr>
+          <w:b/>
+          <w:bCs/>
+          <w:sz w:val="36"/>
+          <w:szCs w:val="36"/>
+          <w:u w:val="single"/>
+          <w:rtl/>
+        </w:rPr>
+      </w:pPr>
+      <w:r>
         <w:rPr>
           <w:rFonts w:hint="cs"/>
           <w:b/>
@@ -13,17 +23,6 @@
           <w:u w:val="single"/>
           <w:rtl/>
         </w:rPr>
-      </w:pPr>
-      <w:r>
-        <w:rPr>
-          <w:rFonts w:hint="cs"/>
-          <w:b/>
-          <w:bCs/>
-          <w:sz w:val="36"/>
-          <w:szCs w:val="36"/>
-          <w:u w:val="single"/>
-          <w:rtl/>
-        </w:rPr>
         <w:t>סיפור לקוח</w:t>
       </w:r>
     </w:p>
@@ -146,8 +145,10 @@
           <w:szCs w:val="24"/>
           <w:rtl/>
         </w:rPr>
-        <w:t>תמחקי את זה אחר כך</w:t>
+        <w:t xml:space="preserve">תמחקי את זה </w:t>
       </w:r>
+      <w:bookmarkStart w:id="0" w:name="_GoBack"/>
+      <w:bookmarkEnd w:id="0"/>
     </w:p>
     <w:p>
       <w:pPr>
@@ -156,8 +157,6 @@
           <w:szCs w:val="28"/>
         </w:rPr>
       </w:pPr>
-      <w:bookmarkStart w:id="0" w:name="_GoBack"/>
-      <w:bookmarkEnd w:id="0"/>
     </w:p>
     <w:sectPr>
       <w:pgSz w:w="11906" w:h="16838"/>

</xml_diff>

<commit_message>
begin to work on clints story
</commit_message>
<xml_diff>
--- a/סיפור לקוח.docx
+++ b/סיפור לקוח.docx
@@ -5,6 +5,7 @@
     <w:p>
       <w:pPr>
         <w:rPr>
+          <w:rFonts w:hint="cs"/>
           <w:b/>
           <w:bCs/>
           <w:sz w:val="36"/>
@@ -28,15 +29,1080 @@
     </w:p>
     <w:p>
       <w:pPr>
-        <w:rPr>
-          <w:rFonts w:hint="cs"/>
+        <w:pStyle w:val="4"/>
+        <w:jc w:val="left"/>
+        <w:rPr>
+          <w:rStyle w:val="a5"/>
+          <w:b/>
+          <w:bCs w:val="0"/>
+          <w:i w:val="0"/>
+          <w:iCs w:val="0"/>
+          <w:u w:val="none"/>
+          <w:rtl/>
+        </w:rPr>
+      </w:pPr>
+      <w:r>
+        <w:rPr>
+          <w:rFonts w:cs="David" w:hint="cs"/>
+          <w:color w:val="auto"/>
           <w:sz w:val="28"/>
           <w:szCs w:val="28"/>
-          <w:rtl/>
-        </w:rPr>
-      </w:pPr>
+          <w:u w:val="none"/>
+          <w:rtl/>
+        </w:rPr>
+        <w:t>שם הפרויקט:</w:t>
+      </w:r>
+    </w:p>
+    <w:p>
+      <w:pPr>
+        <w:jc w:val="center"/>
+        <w:rPr>
+          <w:b/>
+          <w:bCs/>
+          <w:color w:val="FF0000"/>
+          <w:sz w:val="40"/>
+          <w:szCs w:val="40"/>
+          <w:rtl/>
+        </w:rPr>
+      </w:pPr>
+      <w:r>
+        <w:rPr>
+          <w:b/>
+          <w:bCs/>
+          <w:color w:val="FF0000"/>
+          <w:sz w:val="40"/>
+          <w:szCs w:val="40"/>
+        </w:rPr>
+        <w:t>U</w:t>
+      </w:r>
+      <w:r>
+        <w:rPr>
+          <w:b/>
+          <w:bCs/>
+          <w:color w:val="FF0000"/>
+          <w:sz w:val="40"/>
+          <w:szCs w:val="40"/>
+        </w:rPr>
+        <w:t>topia the game 2016 version</w:t>
+      </w:r>
+    </w:p>
+    <w:p>
+      <w:pPr>
+        <w:rPr>
+          <w:rtl/>
+        </w:rPr>
+      </w:pPr>
+    </w:p>
+    <w:p>
+      <w:pPr>
+        <w:pStyle w:val="5"/>
+        <w:jc w:val="left"/>
+        <w:rPr>
+          <w:rFonts w:cs="David"/>
+          <w:color w:val="auto"/>
+          <w:sz w:val="28"/>
+          <w:szCs w:val="28"/>
+          <w:u w:val="none"/>
+          <w:rtl/>
+        </w:rPr>
+      </w:pPr>
+      <w:r>
+        <w:rPr>
+          <w:rFonts w:cs="David" w:hint="cs"/>
+          <w:color w:val="auto"/>
+          <w:sz w:val="28"/>
+          <w:szCs w:val="28"/>
+          <w:u w:val="none"/>
+          <w:rtl/>
+        </w:rPr>
+        <w:t>מטרת הפרויקט:</w:t>
+      </w:r>
+    </w:p>
+    <w:p>
+      <w:pPr>
+        <w:rPr>
+          <w:rtl/>
+        </w:rPr>
+      </w:pPr>
+    </w:p>
+    <w:p>
+      <w:pPr>
+        <w:rPr>
+          <w:rtl/>
+        </w:rPr>
+      </w:pPr>
+      <w:r>
+        <w:rPr>
+          <w:rFonts w:hint="cs"/>
+          <w:rtl/>
+        </w:rPr>
+        <w:t>המחשק אוטופיה הוא משחק האסטרטגיה בזמן אמת הראשון למחשב שנוצר ב1981 על ידי דון דגלו.</w:t>
+      </w:r>
+    </w:p>
+    <w:p>
+      <w:pPr>
+        <w:rPr>
+          <w:rFonts w:hint="cs"/>
+          <w:rtl/>
+        </w:rPr>
+      </w:pPr>
+      <w:r>
+        <w:rPr>
+          <w:rFonts w:hint="cs"/>
+          <w:rtl/>
+        </w:rPr>
+        <w:t>בגרסה הזאת של המשחק יתואם ל</w:t>
+      </w:r>
+      <w:r>
+        <w:rPr>
+          <w:rFonts w:hint="cs"/>
+          <w:rtl/>
+        </w:rPr>
+        <w:t>חומרה</w:t>
+      </w:r>
+      <w:r>
+        <w:rPr>
+          <w:rFonts w:hint="cs"/>
+          <w:rtl/>
+        </w:rPr>
+        <w:t xml:space="preserve"> </w:t>
+      </w:r>
+      <w:r>
+        <w:rPr>
+          <w:rFonts w:hint="cs"/>
+          <w:rtl/>
+        </w:rPr>
+        <w:t>ו</w:t>
+      </w:r>
+      <w:r>
+        <w:rPr>
+          <w:rFonts w:hint="cs"/>
+          <w:rtl/>
+        </w:rPr>
+        <w:t>לתוכנה (מערכות הפעלה, מנוע משחק) של היום, ותיישר קוו עם הסטנדרטי</w:t>
+      </w:r>
+      <w:r>
+        <w:rPr>
+          <w:rFonts w:hint="eastAsia"/>
+          <w:rtl/>
+        </w:rPr>
+        <w:t>ם</w:t>
+      </w:r>
+      <w:r>
+        <w:rPr>
+          <w:rFonts w:hint="cs"/>
+          <w:rtl/>
+        </w:rPr>
+        <w:t xml:space="preserve"> </w:t>
+      </w:r>
+      <w:r>
+        <w:rPr>
+          <w:rFonts w:hint="cs"/>
+          <w:rtl/>
+        </w:rPr>
+        <w:t>של היום בדרך אינטראקצ</w:t>
+      </w:r>
+      <w:r>
+        <w:rPr>
+          <w:rFonts w:hint="eastAsia"/>
+          <w:rtl/>
+        </w:rPr>
+        <w:t>יה</w:t>
+      </w:r>
+      <w:r>
+        <w:rPr>
+          <w:rFonts w:hint="cs"/>
+          <w:rtl/>
+        </w:rPr>
+        <w:t xml:space="preserve"> של השחקן עם המשחק (ממשק משתמש משופר ונוח יותר, </w:t>
+      </w:r>
+      <w:r>
+        <w:t>hotkeys</w:t>
+      </w:r>
+      <w:r>
+        <w:rPr>
+          <w:rFonts w:hint="cs"/>
+          <w:rtl/>
+        </w:rPr>
+        <w:t>, שימוש נכון במקלדת+ עכבר ). ה</w:t>
+      </w:r>
+      <w:r>
+        <w:rPr>
+          <w:rFonts w:hint="cs"/>
+          <w:rtl/>
+        </w:rPr>
+        <w:t xml:space="preserve">משחק היה לשחקן יחיד </w:t>
+      </w:r>
+      <w:r>
+        <w:rPr>
+          <w:rFonts w:hint="cs"/>
+          <w:rtl/>
+        </w:rPr>
+        <w:t xml:space="preserve">כאשר הוא יכול לשחק נגד הזמן </w:t>
+      </w:r>
+      <w:r>
+        <w:rPr>
+          <w:rFonts w:hint="cs"/>
+          <w:rtl/>
+        </w:rPr>
+        <w:t>או נגד המחשב</w:t>
+      </w:r>
+      <w:r>
+        <w:rPr>
+          <w:rFonts w:hint="cs"/>
+          <w:rtl/>
+        </w:rPr>
+        <w:t xml:space="preserve"> </w:t>
+      </w:r>
+      <w:r>
+        <w:rPr>
+          <w:rFonts w:hint="cs"/>
+          <w:rtl/>
+        </w:rPr>
+        <w:t>כדי להסיג את הציון הכי גבוהה.</w:t>
+      </w:r>
+    </w:p>
+    <w:p>
+      <w:pPr>
+        <w:rPr>
+          <w:rtl/>
+        </w:rPr>
+      </w:pPr>
+      <w:r>
+        <w:rPr>
+          <w:rFonts w:hint="cs"/>
+          <w:rtl/>
+        </w:rPr>
+        <w:t xml:space="preserve">אנשים שרוצים לקנות את המשחק יוכלו לעשות זאת דרך החנויות האינטרנטיות כמו </w:t>
+      </w:r>
+      <w:r>
+        <w:t>GOG</w:t>
+      </w:r>
+      <w:r>
+        <w:rPr>
+          <w:rFonts w:hint="cs"/>
+          <w:rtl/>
+        </w:rPr>
+        <w:t xml:space="preserve"> ו</w:t>
+      </w:r>
+      <w:r>
+        <w:t>STEAM</w:t>
+      </w:r>
+      <w:r>
+        <w:rPr>
+          <w:rFonts w:hint="cs"/>
+          <w:rtl/>
+        </w:rPr>
+        <w:t xml:space="preserve"> ותהליך ההתקנה שלו יותאם לשירותים של חנות. אם בעלי עניין לא ירצו לקנות בחנות כזאת הם יוכלו להשיג את המשחק באתר המשחק (שלא יהיה קיים זה בשביל הקטע), בכל מקרה המשחק יהיה בלי </w:t>
+      </w:r>
+      <w:r>
+        <w:t>DRM</w:t>
+      </w:r>
+      <w:r>
+        <w:rPr>
+          <w:rFonts w:hint="cs"/>
+          <w:rtl/>
+        </w:rPr>
+        <w:t>. בזמן התקנה תהיה אפשרות לבעל העניין לבחור על איזה כונן להתקין אותו והאם היה לו קיצור דרך על שולחן העבודה. המשחק יתאם לבעלי במחשב עם מערכת הפעלה של חלונות 7 ומעלה.</w:t>
+      </w:r>
       <w:bookmarkStart w:id="0" w:name="_GoBack"/>
       <w:bookmarkEnd w:id="0"/>
+    </w:p>
+    <w:p>
+      <w:pPr>
+        <w:rPr>
+          <w:rtl/>
+        </w:rPr>
+      </w:pPr>
+    </w:p>
+    <w:p>
+      <w:pPr>
+        <w:rPr>
+          <w:u w:val="single"/>
+          <w:rtl/>
+        </w:rPr>
+      </w:pPr>
+      <w:r>
+        <w:rPr>
+          <w:rFonts w:hint="cs"/>
+          <w:u w:val="single"/>
+          <w:rtl/>
+        </w:rPr>
+        <w:t>תיאור המשחק :</w:t>
+      </w:r>
+    </w:p>
+    <w:p>
+      <w:r>
+        <w:rPr>
+          <w:rFonts w:hint="cs"/>
+          <w:rtl/>
+        </w:rPr>
+        <w:t>במסך הראשון של המשחק בוחר את האפשרות שבה הוא מעוניין לשחק, את מס' התורים והזמן לכל תור. במחשק עצמו יש שני איים והשחקן מקבל שליטה על אחד מהם. מטרת המשחק היא לנהל את האי ואת האוכלוסיי</w:t>
+      </w:r>
+      <w:r>
+        <w:rPr>
+          <w:rFonts w:hint="eastAsia"/>
+          <w:rtl/>
+        </w:rPr>
+        <w:t>ה</w:t>
+      </w:r>
+      <w:r>
+        <w:rPr>
+          <w:rFonts w:hint="cs"/>
+          <w:rtl/>
+        </w:rPr>
+        <w:t xml:space="preserve"> שבו כך שתיבצר אוטופיה, משמע לצבור מס' נקודות גדול יותר מהיריב, תוך מס' התורות והזמן הקצוב ושנקבע מראש. לשחקן יש תשע בניינים שהוא יוכל לבנות וכל אחד מהם יש את המחיר יתרונות וחסרונות שלו:</w:t>
+      </w:r>
+    </w:p>
+    <w:p>
+      <w:pPr>
+        <w:rPr>
+          <w:rtl/>
+        </w:rPr>
+      </w:pPr>
+    </w:p>
+    <w:p>
+      <w:pPr>
+        <w:pStyle w:val="a6"/>
+        <w:numPr>
+          <w:ilvl w:val="0"/>
+          <w:numId w:val="1"/>
+        </w:numPr>
+      </w:pPr>
+      <w:r>
+        <w:rPr>
+          <w:rFonts w:hint="cs"/>
+          <w:rtl/>
+        </w:rPr>
+        <w:t>בתים:</w:t>
+      </w:r>
+    </w:p>
+    <w:p>
+      <w:pPr>
+        <w:pStyle w:val="a6"/>
+        <w:numPr>
+          <w:ilvl w:val="1"/>
+          <w:numId w:val="1"/>
+        </w:numPr>
+      </w:pPr>
+      <w:r>
+        <w:rPr>
+          <w:rFonts w:hint="cs"/>
+          <w:rtl/>
+        </w:rPr>
+        <w:t>עלות: 60 זהב.</w:t>
+      </w:r>
+    </w:p>
+    <w:p>
+      <w:pPr>
+        <w:pStyle w:val="a6"/>
+        <w:numPr>
+          <w:ilvl w:val="1"/>
+          <w:numId w:val="1"/>
+        </w:numPr>
+      </w:pPr>
+      <w:r>
+        <w:rPr>
+          <w:rFonts w:hint="cs"/>
+          <w:rtl/>
+        </w:rPr>
+        <w:t>תפקיד: מרווחים נקודות על כל 500 אנשים פר בניין.</w:t>
+      </w:r>
+    </w:p>
+    <w:p>
+      <w:pPr>
+        <w:pStyle w:val="a6"/>
+        <w:numPr>
+          <w:ilvl w:val="0"/>
+          <w:numId w:val="1"/>
+        </w:numPr>
+      </w:pPr>
+      <w:r>
+        <w:rPr>
+          <w:rFonts w:hint="cs"/>
+          <w:rtl/>
+        </w:rPr>
+        <w:t>בתי ספר:</w:t>
+      </w:r>
+    </w:p>
+    <w:p>
+      <w:pPr>
+        <w:pStyle w:val="a6"/>
+        <w:numPr>
+          <w:ilvl w:val="1"/>
+          <w:numId w:val="1"/>
+        </w:numPr>
+      </w:pPr>
+      <w:r>
+        <w:rPr>
+          <w:rFonts w:hint="cs"/>
+          <w:rtl/>
+        </w:rPr>
+        <w:t>עלות: 35 זהב.</w:t>
+      </w:r>
+    </w:p>
+    <w:p>
+      <w:pPr>
+        <w:pStyle w:val="a6"/>
+        <w:numPr>
+          <w:ilvl w:val="1"/>
+          <w:numId w:val="1"/>
+        </w:numPr>
+      </w:pPr>
+      <w:r>
+        <w:rPr>
+          <w:rFonts w:hint="cs"/>
+          <w:rtl/>
+        </w:rPr>
+        <w:t>תפקיד: מרווחים נקודות על עליות רווחתם של האנשים ופריון של המפעלים.</w:t>
+      </w:r>
+    </w:p>
+    <w:p>
+      <w:pPr>
+        <w:pStyle w:val="a6"/>
+        <w:numPr>
+          <w:ilvl w:val="0"/>
+          <w:numId w:val="1"/>
+        </w:numPr>
+      </w:pPr>
+      <w:r>
+        <w:rPr>
+          <w:rFonts w:hint="cs"/>
+          <w:rtl/>
+        </w:rPr>
+        <w:t>מפעלים:</w:t>
+      </w:r>
+    </w:p>
+    <w:p>
+      <w:pPr>
+        <w:pStyle w:val="a6"/>
+        <w:numPr>
+          <w:ilvl w:val="1"/>
+          <w:numId w:val="1"/>
+        </w:numPr>
+      </w:pPr>
+      <w:r>
+        <w:rPr>
+          <w:rFonts w:hint="cs"/>
+          <w:rtl/>
+        </w:rPr>
+        <w:t>עלות: 40 זהב.</w:t>
+      </w:r>
+    </w:p>
+    <w:p>
+      <w:pPr>
+        <w:pStyle w:val="a6"/>
+        <w:numPr>
+          <w:ilvl w:val="1"/>
+          <w:numId w:val="1"/>
+        </w:numPr>
+      </w:pPr>
+      <w:r>
+        <w:rPr>
+          <w:rFonts w:hint="cs"/>
+          <w:rtl/>
+        </w:rPr>
+        <w:t>תפקיד: מרוויחים לפחות 4 מטילי זהב לסיבוב. אפשר להרוויח יותר זהב ככל</w:t>
+      </w:r>
+      <w:r>
+        <w:rPr>
+          <w:rtl/>
+        </w:rPr>
+        <w:br/>
+      </w:r>
+      <w:r>
+        <w:rPr>
+          <w:rFonts w:hint="cs"/>
+          <w:rtl/>
+        </w:rPr>
+        <w:t xml:space="preserve">              שנתינך מאושרים יותר. עליה בזיהום ובתמותה.</w:t>
+      </w:r>
+    </w:p>
+    <w:p>
+      <w:pPr>
+        <w:bidi w:val="0"/>
+      </w:pPr>
+    </w:p>
+    <w:p>
+      <w:pPr>
+        <w:pStyle w:val="a6"/>
+        <w:numPr>
+          <w:ilvl w:val="0"/>
+          <w:numId w:val="1"/>
+        </w:numPr>
+      </w:pPr>
+      <w:r>
+        <w:rPr>
+          <w:rFonts w:hint="cs"/>
+          <w:rtl/>
+        </w:rPr>
+        <w:t>בתי חולים:</w:t>
+      </w:r>
+    </w:p>
+    <w:p>
+      <w:pPr>
+        <w:pStyle w:val="a6"/>
+        <w:numPr>
+          <w:ilvl w:val="1"/>
+          <w:numId w:val="1"/>
+        </w:numPr>
+      </w:pPr>
+      <w:r>
+        <w:rPr>
+          <w:rFonts w:hint="cs"/>
+          <w:rtl/>
+        </w:rPr>
+        <w:lastRenderedPageBreak/>
+        <w:t>עלות: 75 זהב.</w:t>
+      </w:r>
+    </w:p>
+    <w:p>
+      <w:pPr>
+        <w:pStyle w:val="a6"/>
+        <w:numPr>
+          <w:ilvl w:val="1"/>
+          <w:numId w:val="1"/>
+        </w:numPr>
+      </w:pPr>
+      <w:r>
+        <w:rPr>
+          <w:rFonts w:hint="cs"/>
+          <w:rtl/>
+        </w:rPr>
+        <w:t xml:space="preserve">תפקיד: מגדיל </w:t>
+      </w:r>
+      <w:proofErr w:type="spellStart"/>
+      <w:r>
+        <w:rPr>
+          <w:rFonts w:hint="cs"/>
+          <w:rtl/>
+        </w:rPr>
+        <w:t>אוכלוסיה</w:t>
+      </w:r>
+      <w:proofErr w:type="spellEnd"/>
+      <w:r>
+        <w:rPr>
+          <w:rFonts w:hint="cs"/>
+          <w:rtl/>
+        </w:rPr>
+        <w:t xml:space="preserve"> ומאוד </w:t>
+      </w:r>
+      <w:r>
+        <w:rPr>
+          <w:rFonts w:hint="cs"/>
+          <w:rtl/>
+        </w:rPr>
+        <w:t>מגביר את</w:t>
+      </w:r>
+      <w:r>
+        <w:rPr>
+          <w:rtl/>
+        </w:rPr>
+        <w:t xml:space="preserve"> הפרודוקטיביות מפעל</w:t>
+      </w:r>
+      <w:r>
+        <w:rPr>
+          <w:rFonts w:hint="cs"/>
+          <w:rtl/>
+        </w:rPr>
+        <w:t>.</w:t>
+      </w:r>
+    </w:p>
+    <w:p>
+      <w:pPr>
+        <w:pStyle w:val="a6"/>
+        <w:numPr>
+          <w:ilvl w:val="0"/>
+          <w:numId w:val="1"/>
+        </w:numPr>
+      </w:pPr>
+      <w:r>
+        <w:rPr>
+          <w:rFonts w:hint="cs"/>
+          <w:rtl/>
+        </w:rPr>
+        <w:t>שדות :</w:t>
+      </w:r>
+    </w:p>
+    <w:p>
+      <w:pPr>
+        <w:pStyle w:val="a6"/>
+        <w:numPr>
+          <w:ilvl w:val="1"/>
+          <w:numId w:val="1"/>
+        </w:numPr>
+      </w:pPr>
+      <w:r>
+        <w:rPr>
+          <w:rFonts w:hint="cs"/>
+          <w:rtl/>
+        </w:rPr>
+        <w:t>עלות: 3 זהב.</w:t>
+      </w:r>
+    </w:p>
+    <w:p>
+      <w:pPr>
+        <w:pStyle w:val="a6"/>
+        <w:numPr>
+          <w:ilvl w:val="1"/>
+          <w:numId w:val="1"/>
+        </w:numPr>
+      </w:pPr>
+      <w:r>
+        <w:rPr>
+          <w:rFonts w:hint="cs"/>
+          <w:rtl/>
+        </w:rPr>
+        <w:t xml:space="preserve">תפקיד: מרוויחים נקודות. מזין כ500 אנשים. כיורד גשם על השדות מרוויחים </w:t>
+      </w:r>
+      <w:r>
+        <w:rPr>
+          <w:rtl/>
+        </w:rPr>
+        <w:br/>
+      </w:r>
+      <w:r>
+        <w:rPr>
+          <w:rFonts w:hint="cs"/>
+          <w:rtl/>
+        </w:rPr>
+        <w:t xml:space="preserve">             מטיל זהב לשדה. אורך חיים ממוצע לשדה הוא 3 סיבובים, אך מספר זה משתנה.</w:t>
+      </w:r>
+    </w:p>
+    <w:p>
+      <w:pPr>
+        <w:pStyle w:val="a6"/>
+        <w:numPr>
+          <w:ilvl w:val="0"/>
+          <w:numId w:val="1"/>
+        </w:numPr>
+      </w:pPr>
+      <w:r>
+        <w:rPr>
+          <w:rFonts w:hint="cs"/>
+          <w:rtl/>
+        </w:rPr>
+        <w:t>ספינות דייג:</w:t>
+      </w:r>
+    </w:p>
+    <w:p>
+      <w:pPr>
+        <w:pStyle w:val="a6"/>
+        <w:numPr>
+          <w:ilvl w:val="1"/>
+          <w:numId w:val="1"/>
+        </w:numPr>
+      </w:pPr>
+      <w:r>
+        <w:rPr>
+          <w:rFonts w:hint="cs"/>
+          <w:rtl/>
+        </w:rPr>
+        <w:t>עלות: 25 זהב.</w:t>
+      </w:r>
+    </w:p>
+    <w:p>
+      <w:pPr>
+        <w:pStyle w:val="a6"/>
+        <w:numPr>
+          <w:ilvl w:val="1"/>
+          <w:numId w:val="1"/>
+        </w:numPr>
+      </w:pPr>
+      <w:r>
+        <w:rPr>
+          <w:rFonts w:hint="cs"/>
+          <w:rtl/>
+        </w:rPr>
+        <w:t xml:space="preserve">תפקיד: מרוויחים נקודות על ידי הזנת 500 איש פר סירה. מרוויחים מטל זהב בכל סיבוב  </w:t>
+      </w:r>
+      <w:r>
+        <w:rPr>
+          <w:rtl/>
+        </w:rPr>
+        <w:br/>
+      </w:r>
+      <w:r>
+        <w:rPr>
+          <w:rFonts w:hint="cs"/>
+          <w:rtl/>
+        </w:rPr>
+        <w:t xml:space="preserve">             ומטל זהב כל שניה שהספירה על בית ספר של דגים. פיראטים, הוריקנים וספינות </w:t>
+      </w:r>
+      <w:r>
+        <w:rPr>
+          <w:rtl/>
+        </w:rPr>
+        <w:br/>
+      </w:r>
+      <w:r>
+        <w:rPr>
+          <w:rFonts w:hint="cs"/>
+          <w:rtl/>
+        </w:rPr>
+        <w:t xml:space="preserve">             קרב של האויב יכולים להטביעה אותה.  </w:t>
+      </w:r>
+    </w:p>
+    <w:p>
+      <w:pPr>
+        <w:pStyle w:val="a6"/>
+        <w:numPr>
+          <w:ilvl w:val="0"/>
+          <w:numId w:val="1"/>
+        </w:numPr>
+      </w:pPr>
+      <w:r>
+        <w:rPr>
+          <w:rFonts w:hint="cs"/>
+          <w:rtl/>
+        </w:rPr>
+        <w:t>מבצרים:</w:t>
+      </w:r>
+    </w:p>
+    <w:p>
+      <w:pPr>
+        <w:pStyle w:val="a6"/>
+        <w:numPr>
+          <w:ilvl w:val="1"/>
+          <w:numId w:val="1"/>
+        </w:numPr>
+      </w:pPr>
+      <w:r>
+        <w:rPr>
+          <w:rFonts w:hint="cs"/>
+          <w:rtl/>
+        </w:rPr>
+        <w:t>עלות: 50 זהב</w:t>
+      </w:r>
+    </w:p>
+    <w:p>
+      <w:pPr>
+        <w:pStyle w:val="a6"/>
+        <w:numPr>
+          <w:ilvl w:val="1"/>
+          <w:numId w:val="1"/>
+        </w:numPr>
+      </w:pPr>
+      <w:r>
+        <w:rPr>
+          <w:rFonts w:hint="cs"/>
+          <w:rtl/>
+        </w:rPr>
+        <w:t xml:space="preserve">תפקיד: מגן בסביבתו נגד מורדים, סירות דיג סמוכות של היריב, </w:t>
+      </w:r>
+      <w:r>
+        <w:rPr>
+          <w:rtl/>
+        </w:rPr>
+        <w:br/>
+      </w:r>
+      <w:r>
+        <w:rPr>
+          <w:rFonts w:hint="cs"/>
+          <w:rtl/>
+        </w:rPr>
+        <w:t xml:space="preserve">             סירות קרב של היריב ופירטים.</w:t>
+      </w:r>
+    </w:p>
+    <w:p>
+      <w:pPr>
+        <w:pStyle w:val="a6"/>
+        <w:numPr>
+          <w:ilvl w:val="1"/>
+          <w:numId w:val="1"/>
+        </w:numPr>
+      </w:pPr>
+    </w:p>
+    <w:p>
+      <w:pPr>
+        <w:pStyle w:val="a6"/>
+        <w:numPr>
+          <w:ilvl w:val="0"/>
+          <w:numId w:val="1"/>
+        </w:numPr>
+      </w:pPr>
+      <w:r>
+        <w:rPr>
+          <w:rFonts w:hint="cs"/>
+          <w:rtl/>
+        </w:rPr>
+        <w:t>ספינות קרב:</w:t>
+      </w:r>
+    </w:p>
+    <w:p>
+      <w:pPr>
+        <w:pStyle w:val="a6"/>
+        <w:numPr>
+          <w:ilvl w:val="1"/>
+          <w:numId w:val="1"/>
+        </w:numPr>
+      </w:pPr>
+      <w:r>
+        <w:rPr>
+          <w:rFonts w:hint="cs"/>
+          <w:rtl/>
+        </w:rPr>
+        <w:t>עלות: 40 זהב.</w:t>
+      </w:r>
+    </w:p>
+    <w:p>
+      <w:pPr>
+        <w:pStyle w:val="a6"/>
+        <w:numPr>
+          <w:ilvl w:val="1"/>
+          <w:numId w:val="1"/>
+        </w:numPr>
+      </w:pPr>
+      <w:r>
+        <w:rPr>
+          <w:rFonts w:hint="cs"/>
+          <w:rtl/>
+        </w:rPr>
+        <w:t>תפקיד: שומרת על סירות דייג שלך מול פירטים. מחסלות ספינות דיג של היריב.</w:t>
+      </w:r>
+    </w:p>
+    <w:p>
+      <w:pPr>
+        <w:pStyle w:val="a6"/>
+        <w:numPr>
+          <w:ilvl w:val="0"/>
+          <w:numId w:val="1"/>
+        </w:numPr>
+      </w:pPr>
+      <w:r>
+        <w:rPr>
+          <w:rFonts w:hint="cs"/>
+          <w:rtl/>
+        </w:rPr>
+        <w:t>מורדים:</w:t>
+      </w:r>
+    </w:p>
+    <w:p>
+      <w:pPr>
+        <w:pStyle w:val="a6"/>
+        <w:numPr>
+          <w:ilvl w:val="1"/>
+          <w:numId w:val="1"/>
+        </w:numPr>
+      </w:pPr>
+      <w:r>
+        <w:rPr>
+          <w:rFonts w:hint="cs"/>
+          <w:rtl/>
+        </w:rPr>
+        <w:t>עלות: 30 זהב.</w:t>
+      </w:r>
+    </w:p>
+    <w:p>
+      <w:pPr>
+        <w:pStyle w:val="a6"/>
+        <w:numPr>
+          <w:ilvl w:val="1"/>
+          <w:numId w:val="1"/>
+        </w:numPr>
+        <w:rPr>
+          <w:rtl/>
+        </w:rPr>
+      </w:pPr>
+      <w:r>
+        <w:rPr>
+          <w:rFonts w:hint="cs"/>
+          <w:rtl/>
+        </w:rPr>
+        <w:t xml:space="preserve">תפקיד: גורם ליריב לאבד נקודות וזהב. אם נתינך לא מרוצים הם יכולים להפוך </w:t>
+      </w:r>
+      <w:r>
+        <w:rPr>
+          <w:rtl/>
+        </w:rPr>
+        <w:br/>
+      </w:r>
+      <w:r>
+        <w:rPr>
+          <w:rFonts w:hint="cs"/>
+          <w:rtl/>
+        </w:rPr>
+        <w:t xml:space="preserve">             למורדים עם או בלי קשר לפעילות היריב.</w:t>
+      </w:r>
+    </w:p>
+    <w:p>
+      <w:pPr>
+        <w:rPr>
+          <w:rtl/>
+        </w:rPr>
+      </w:pPr>
+    </w:p>
+    <w:p>
+      <w:pPr>
+        <w:rPr>
+          <w:rtl/>
+        </w:rPr>
+      </w:pPr>
+    </w:p>
+    <w:p>
+      <w:pPr>
+        <w:rPr>
+          <w:rtl/>
+        </w:rPr>
+      </w:pPr>
+      <w:r>
+        <w:rPr>
+          <w:rFonts w:hint="cs"/>
+          <w:rtl/>
+        </w:rPr>
+        <w:t xml:space="preserve">השחקן חייב גם להתייחס </w:t>
+      </w:r>
+      <w:proofErr w:type="spellStart"/>
+      <w:r>
+        <w:rPr>
+          <w:rFonts w:hint="cs"/>
+          <w:rtl/>
+        </w:rPr>
+        <w:t>לסביבותו</w:t>
+      </w:r>
+      <w:proofErr w:type="spellEnd"/>
+      <w:r>
+        <w:rPr>
+          <w:rFonts w:hint="cs"/>
+          <w:rtl/>
+        </w:rPr>
+        <w:t>, אם מדובר במזג האוויר (ענני גשם רגילים או סופות טורנדו), לים שמסביבו (בתי ספר של דגים או ספינות פיראטים) וליריבו (ספינות קרב או מורדים). כל אלה יכולים להוריד או לעלות את מס' הנקודות של השחקן. המנצח הוא זה שיש לו הכי הרבה נקודות בסוף המשחק.</w:t>
+      </w:r>
+    </w:p>
+    <w:p>
+      <w:pPr>
+        <w:rPr>
+          <w:rtl/>
+        </w:rPr>
+      </w:pPr>
+    </w:p>
+    <w:p>
+      <w:pPr>
+        <w:rPr>
+          <w:rtl/>
+        </w:rPr>
+      </w:pPr>
+      <w:r>
+        <w:rPr>
+          <w:rFonts w:hint="cs"/>
+          <w:rtl/>
+        </w:rPr>
+        <w:t>תמונה מייצגת של המשחק המקורי:</w:t>
+      </w:r>
+    </w:p>
+    <w:p>
+      <w:pPr>
+        <w:rPr>
+          <w:rtl/>
+        </w:rPr>
+      </w:pPr>
+    </w:p>
+    <w:p>
+      <w:pPr>
+        <w:jc w:val="center"/>
+        <w:rPr>
+          <w:rtl/>
+        </w:rPr>
+      </w:pPr>
+      <w:r>
+        <w:rPr>
+          <w:noProof/>
+          <w:rtl/>
+        </w:rPr>
+        <w:lastRenderedPageBreak/>
+        <w:drawing>
+          <wp:inline distT="0" distB="0" distL="0" distR="0" wp14:anchorId="33BD9B0A" wp14:editId="0BF1A720">
+            <wp:extent cx="3355340" cy="2131060"/>
+            <wp:effectExtent l="0" t="0" r="0" b="2540"/>
+            <wp:docPr id="1" name="תמונה 1" descr="D:\Google Drive\חשוב\לימדים\מכללות\הקריה להנדסה ותכנולוגיה\שנה ב\פרוייקט סיום שנה\Utopia_(Intellivision).png"/>
+            <wp:cNvGraphicFramePr>
+              <a:graphicFrameLocks xmlns:a="http://schemas.openxmlformats.org/drawingml/2006/main" noChangeAspect="1"/>
+            </wp:cNvGraphicFramePr>
+            <a:graphic xmlns:a="http://schemas.openxmlformats.org/drawingml/2006/main">
+              <a:graphicData uri="http://schemas.openxmlformats.org/drawingml/2006/picture">
+                <pic:pic xmlns:pic="http://schemas.openxmlformats.org/drawingml/2006/picture">
+                  <pic:nvPicPr>
+                    <pic:cNvPr id="0" name="Picture 1" descr="D:\Google Drive\חשוב\לימדים\מכללות\הקריה להנדסה ותכנולוגיה\שנה ב\פרוייקט סיום שנה\Utopia_(Intellivision).png"/>
+                    <pic:cNvPicPr>
+                      <a:picLocks noChangeAspect="1" noChangeArrowheads="1"/>
+                    </pic:cNvPicPr>
+                  </pic:nvPicPr>
+                  <pic:blipFill>
+                    <a:blip r:embed="rId6">
+                      <a:extLst>
+                        <a:ext uri="{28A0092B-C50C-407E-A947-70E740481C1C}">
+                          <a14:useLocalDpi xmlns:a14="http://schemas.microsoft.com/office/drawing/2010/main" val="0"/>
+                        </a:ext>
+                      </a:extLst>
+                    </a:blip>
+                    <a:srcRect/>
+                    <a:stretch>
+                      <a:fillRect/>
+                    </a:stretch>
+                  </pic:blipFill>
+                  <pic:spPr bwMode="auto">
+                    <a:xfrm>
+                      <a:off x="0" y="0"/>
+                      <a:ext cx="3355340" cy="2131060"/>
+                    </a:xfrm>
+                    <a:prstGeom prst="rect">
+                      <a:avLst/>
+                    </a:prstGeom>
+                    <a:noFill/>
+                    <a:ln>
+                      <a:noFill/>
+                    </a:ln>
+                  </pic:spPr>
+                </pic:pic>
+              </a:graphicData>
+            </a:graphic>
+          </wp:inline>
+        </w:drawing>
+      </w:r>
+    </w:p>
+    <w:p>
+      <w:pPr>
+        <w:rPr>
+          <w:rtl/>
+        </w:rPr>
+      </w:pPr>
+    </w:p>
+    <w:p>
+      <w:pPr>
+        <w:rPr>
+          <w:rtl/>
+        </w:rPr>
+      </w:pPr>
+    </w:p>
+    <w:p>
+      <w:pPr>
+        <w:rPr>
+          <w:rFonts w:hint="cs"/>
+          <w:b/>
+          <w:bCs/>
+          <w:sz w:val="36"/>
+          <w:szCs w:val="36"/>
+          <w:u w:val="single"/>
+          <w:rtl/>
+        </w:rPr>
+      </w:pPr>
+      <w:r>
+        <w:rPr>
+          <w:b/>
+          <w:bCs/>
+          <w:rtl/>
+        </w:rPr>
+        <w:br w:type="page"/>
+      </w:r>
+    </w:p>
+    <w:p>
+      <w:pPr>
+        <w:rPr>
+          <w:sz w:val="28"/>
+          <w:szCs w:val="28"/>
+          <w:rtl/>
+        </w:rPr>
+      </w:pPr>
     </w:p>
     <w:sectPr>
       <w:pgSz w:w="11906" w:h="16838"/>
@@ -48,6 +1114,127 @@
     </w:sectPr>
   </w:body>
 </w:document>
+</file>
+
+<file path=word/numbering.xml><?xml version="1.0" encoding="utf-8"?>
+<w:numbering xmlns:wpc="http://schemas.microsoft.com/office/word/2010/wordprocessingCanvas" xmlns:mc="http://schemas.openxmlformats.org/markup-compatibility/2006" xmlns:o="urn:schemas-microsoft-com:office:office" xmlns:r="http://schemas.openxmlformats.org/officeDocument/2006/relationships" xmlns:m="http://schemas.openxmlformats.org/officeDocument/2006/math" xmlns:v="urn:schemas-microsoft-com:vml" xmlns:wp14="http://schemas.microsoft.com/office/word/2010/wordprocessingDrawing" xmlns:wp="http://schemas.openxmlformats.org/drawingml/2006/wordprocessingDrawing" xmlns:w10="urn:schemas-microsoft-com:office:word" xmlns:w="http://schemas.openxmlformats.org/wordprocessingml/2006/main" xmlns:w14="http://schemas.microsoft.com/office/word/2010/wordml" xmlns:wpg="http://schemas.microsoft.com/office/word/2010/wordprocessingGroup" xmlns:wpi="http://schemas.microsoft.com/office/word/2010/wordprocessingInk" xmlns:wne="http://schemas.microsoft.com/office/word/2006/wordml" xmlns:wps="http://schemas.microsoft.com/office/word/2010/wordprocessingShape" mc:Ignorable="w14 wp14">
+  <w:abstractNum w:abstractNumId="0">
+    <w:nsid w:val="364C4298"/>
+    <w:multiLevelType w:val="hybridMultilevel"/>
+    <w:tmpl w:val="19289A18"/>
+    <w:lvl w:ilvl="0" w:tplc="04090001">
+      <w:start w:val="1"/>
+      <w:numFmt w:val="bullet"/>
+      <w:lvlText w:val=""/>
+      <w:lvlJc w:val="left"/>
+      <w:pPr>
+        <w:ind w:left="720" w:hanging="360"/>
+      </w:pPr>
+      <w:rPr>
+        <w:rFonts w:ascii="Symbol" w:hAnsi="Symbol" w:hint="default"/>
+      </w:rPr>
+    </w:lvl>
+    <w:lvl w:ilvl="1" w:tplc="04090003">
+      <w:start w:val="1"/>
+      <w:numFmt w:val="bullet"/>
+      <w:lvlText w:val="o"/>
+      <w:lvlJc w:val="left"/>
+      <w:pPr>
+        <w:ind w:left="1440" w:hanging="360"/>
+      </w:pPr>
+      <w:rPr>
+        <w:rFonts w:ascii="Courier New" w:hAnsi="Courier New" w:cs="Courier New" w:hint="default"/>
+      </w:rPr>
+    </w:lvl>
+    <w:lvl w:ilvl="2" w:tplc="04090005">
+      <w:start w:val="1"/>
+      <w:numFmt w:val="bullet"/>
+      <w:lvlText w:val=""/>
+      <w:lvlJc w:val="left"/>
+      <w:pPr>
+        <w:ind w:left="2160" w:hanging="360"/>
+      </w:pPr>
+      <w:rPr>
+        <w:rFonts w:ascii="Wingdings" w:hAnsi="Wingdings" w:hint="default"/>
+      </w:rPr>
+    </w:lvl>
+    <w:lvl w:ilvl="3" w:tplc="04090001" w:tentative="1">
+      <w:start w:val="1"/>
+      <w:numFmt w:val="bullet"/>
+      <w:lvlText w:val=""/>
+      <w:lvlJc w:val="left"/>
+      <w:pPr>
+        <w:ind w:left="2880" w:hanging="360"/>
+      </w:pPr>
+      <w:rPr>
+        <w:rFonts w:ascii="Symbol" w:hAnsi="Symbol" w:hint="default"/>
+      </w:rPr>
+    </w:lvl>
+    <w:lvl w:ilvl="4" w:tplc="04090003" w:tentative="1">
+      <w:start w:val="1"/>
+      <w:numFmt w:val="bullet"/>
+      <w:lvlText w:val="o"/>
+      <w:lvlJc w:val="left"/>
+      <w:pPr>
+        <w:ind w:left="3600" w:hanging="360"/>
+      </w:pPr>
+      <w:rPr>
+        <w:rFonts w:ascii="Courier New" w:hAnsi="Courier New" w:cs="Courier New" w:hint="default"/>
+      </w:rPr>
+    </w:lvl>
+    <w:lvl w:ilvl="5" w:tplc="04090005" w:tentative="1">
+      <w:start w:val="1"/>
+      <w:numFmt w:val="bullet"/>
+      <w:lvlText w:val=""/>
+      <w:lvlJc w:val="left"/>
+      <w:pPr>
+        <w:ind w:left="4320" w:hanging="360"/>
+      </w:pPr>
+      <w:rPr>
+        <w:rFonts w:ascii="Wingdings" w:hAnsi="Wingdings" w:hint="default"/>
+      </w:rPr>
+    </w:lvl>
+    <w:lvl w:ilvl="6" w:tplc="04090001" w:tentative="1">
+      <w:start w:val="1"/>
+      <w:numFmt w:val="bullet"/>
+      <w:lvlText w:val=""/>
+      <w:lvlJc w:val="left"/>
+      <w:pPr>
+        <w:ind w:left="5040" w:hanging="360"/>
+      </w:pPr>
+      <w:rPr>
+        <w:rFonts w:ascii="Symbol" w:hAnsi="Symbol" w:hint="default"/>
+      </w:rPr>
+    </w:lvl>
+    <w:lvl w:ilvl="7" w:tplc="04090003" w:tentative="1">
+      <w:start w:val="1"/>
+      <w:numFmt w:val="bullet"/>
+      <w:lvlText w:val="o"/>
+      <w:lvlJc w:val="left"/>
+      <w:pPr>
+        <w:ind w:left="5760" w:hanging="360"/>
+      </w:pPr>
+      <w:rPr>
+        <w:rFonts w:ascii="Courier New" w:hAnsi="Courier New" w:cs="Courier New" w:hint="default"/>
+      </w:rPr>
+    </w:lvl>
+    <w:lvl w:ilvl="8" w:tplc="04090005" w:tentative="1">
+      <w:start w:val="1"/>
+      <w:numFmt w:val="bullet"/>
+      <w:lvlText w:val=""/>
+      <w:lvlJc w:val="left"/>
+      <w:pPr>
+        <w:ind w:left="6480" w:hanging="360"/>
+      </w:pPr>
+      <w:rPr>
+        <w:rFonts w:ascii="Wingdings" w:hAnsi="Wingdings" w:hint="default"/>
+      </w:rPr>
+    </w:lvl>
+  </w:abstractNum>
+  <w:num w:numId="1">
+    <w:abstractNumId w:val="0"/>
+  </w:num>
+</w:numbering>
 </file>
 
 <file path=word/styles.xml><?xml version="1.0" encoding="utf-8"?>
@@ -72,8 +1259,8 @@
     <w:lsdException w:name="heading 1" w:semiHidden="0" w:uiPriority="9" w:unhideWhenUsed="0" w:qFormat="1"/>
     <w:lsdException w:name="heading 2" w:uiPriority="9" w:qFormat="1"/>
     <w:lsdException w:name="heading 3" w:uiPriority="9" w:qFormat="1"/>
-    <w:lsdException w:name="heading 4" w:uiPriority="9" w:qFormat="1"/>
-    <w:lsdException w:name="heading 5" w:uiPriority="9" w:qFormat="1"/>
+    <w:lsdException w:name="heading 4" w:uiPriority="0" w:qFormat="1"/>
+    <w:lsdException w:name="heading 5" w:uiPriority="0" w:qFormat="1"/>
     <w:lsdException w:name="heading 6" w:uiPriority="9" w:qFormat="1"/>
     <w:lsdException w:name="heading 7" w:uiPriority="9" w:qFormat="1"/>
     <w:lsdException w:name="heading 8" w:uiPriority="9" w:qFormat="1"/>
@@ -213,6 +1400,53 @@
       <w:bidi/>
     </w:pPr>
   </w:style>
+  <w:style w:type="paragraph" w:styleId="4">
+    <w:name w:val="heading 4"/>
+    <w:basedOn w:val="a"/>
+    <w:next w:val="a"/>
+    <w:link w:val="40"/>
+    <w:qFormat/>
+    <w:rsid w:val="00840296"/>
+    <w:pPr>
+      <w:keepNext/>
+      <w:spacing w:after="0" w:line="240" w:lineRule="auto"/>
+      <w:jc w:val="center"/>
+      <w:outlineLvl w:val="3"/>
+    </w:pPr>
+    <w:rPr>
+      <w:rFonts w:ascii="Times New Roman" w:eastAsia="Times New Roman" w:hAnsi="Times New Roman" w:cs="Tml-bobo"/>
+      <w:bCs/>
+      <w:color w:val="8C26FC"/>
+      <w:sz w:val="32"/>
+      <w:szCs w:val="32"/>
+      <w:u w:val="single"/>
+      <w:lang w:eastAsia="he-IL"/>
+    </w:rPr>
+  </w:style>
+  <w:style w:type="paragraph" w:styleId="5">
+    <w:name w:val="heading 5"/>
+    <w:basedOn w:val="a"/>
+    <w:next w:val="a"/>
+    <w:link w:val="50"/>
+    <w:qFormat/>
+    <w:rsid w:val="00840296"/>
+    <w:pPr>
+      <w:keepNext/>
+      <w:spacing w:after="0" w:line="240" w:lineRule="auto"/>
+      <w:jc w:val="center"/>
+      <w:outlineLvl w:val="4"/>
+    </w:pPr>
+    <w:rPr>
+      <w:rFonts w:ascii="Times New Roman" w:eastAsia="Times New Roman" w:hAnsi="Times New Roman" w:cs="Tml-jazz"/>
+      <w:b/>
+      <w:bCs/>
+      <w:color w:val="FF0066"/>
+      <w:sz w:val="40"/>
+      <w:szCs w:val="40"/>
+      <w:u w:val="single"/>
+      <w:lang w:eastAsia="he-IL"/>
+    </w:rPr>
+  </w:style>
   <w:style w:type="character" w:default="1" w:styleId="a0">
     <w:name w:val="Default Paragraph Font"/>
     <w:uiPriority w:val="1"/>
@@ -270,6 +1504,95 @@
       <w:szCs w:val="21"/>
     </w:rPr>
   </w:style>
+  <w:style w:type="character" w:customStyle="1" w:styleId="40">
+    <w:name w:val="כותרת 4 תו"/>
+    <w:basedOn w:val="a0"/>
+    <w:link w:val="4"/>
+    <w:rsid w:val="00840296"/>
+    <w:rPr>
+      <w:rFonts w:ascii="Times New Roman" w:eastAsia="Times New Roman" w:hAnsi="Times New Roman" w:cs="Tml-bobo"/>
+      <w:bCs/>
+      <w:color w:val="8C26FC"/>
+      <w:sz w:val="32"/>
+      <w:szCs w:val="32"/>
+      <w:u w:val="single"/>
+      <w:lang w:eastAsia="he-IL"/>
+    </w:rPr>
+  </w:style>
+  <w:style w:type="character" w:customStyle="1" w:styleId="50">
+    <w:name w:val="כותרת 5 תו"/>
+    <w:basedOn w:val="a0"/>
+    <w:link w:val="5"/>
+    <w:rsid w:val="00840296"/>
+    <w:rPr>
+      <w:rFonts w:ascii="Times New Roman" w:eastAsia="Times New Roman" w:hAnsi="Times New Roman" w:cs="Tml-jazz"/>
+      <w:b/>
+      <w:bCs/>
+      <w:color w:val="FF0066"/>
+      <w:sz w:val="40"/>
+      <w:szCs w:val="40"/>
+      <w:u w:val="single"/>
+      <w:lang w:eastAsia="he-IL"/>
+    </w:rPr>
+  </w:style>
+  <w:style w:type="character" w:styleId="a5">
+    <w:name w:val="Emphasis"/>
+    <w:uiPriority w:val="20"/>
+    <w:qFormat/>
+    <w:rsid w:val="00840296"/>
+    <w:rPr>
+      <w:i/>
+      <w:iCs/>
+    </w:rPr>
+  </w:style>
+  <w:style w:type="paragraph" w:styleId="a6">
+    <w:name w:val="List Paragraph"/>
+    <w:basedOn w:val="a"/>
+    <w:uiPriority w:val="34"/>
+    <w:qFormat/>
+    <w:rsid w:val="00840296"/>
+    <w:pPr>
+      <w:spacing w:after="0" w:line="240" w:lineRule="auto"/>
+      <w:ind w:left="720"/>
+      <w:contextualSpacing/>
+    </w:pPr>
+    <w:rPr>
+      <w:rFonts w:ascii="Times New Roman" w:eastAsia="Times New Roman" w:hAnsi="Times New Roman" w:cs="David"/>
+      <w:sz w:val="24"/>
+      <w:szCs w:val="24"/>
+      <w:lang w:eastAsia="he-IL"/>
+    </w:rPr>
+  </w:style>
+  <w:style w:type="paragraph" w:styleId="a7">
+    <w:name w:val="Balloon Text"/>
+    <w:basedOn w:val="a"/>
+    <w:link w:val="a8"/>
+    <w:uiPriority w:val="99"/>
+    <w:semiHidden/>
+    <w:unhideWhenUsed/>
+    <w:rsid w:val="00840296"/>
+    <w:pPr>
+      <w:spacing w:after="0" w:line="240" w:lineRule="auto"/>
+    </w:pPr>
+    <w:rPr>
+      <w:rFonts w:ascii="Tahoma" w:hAnsi="Tahoma" w:cs="Tahoma"/>
+      <w:sz w:val="16"/>
+      <w:szCs w:val="16"/>
+    </w:rPr>
+  </w:style>
+  <w:style w:type="character" w:customStyle="1" w:styleId="a8">
+    <w:name w:val="טקסט בלונים תו"/>
+    <w:basedOn w:val="a0"/>
+    <w:link w:val="a7"/>
+    <w:uiPriority w:val="99"/>
+    <w:semiHidden/>
+    <w:rsid w:val="00840296"/>
+    <w:rPr>
+      <w:rFonts w:ascii="Tahoma" w:hAnsi="Tahoma" w:cs="Tahoma"/>
+      <w:sz w:val="16"/>
+      <w:szCs w:val="16"/>
+    </w:rPr>
+  </w:style>
 </w:styles>
 </file>
 
@@ -295,8 +1618,8 @@
     <w:lsdException w:name="heading 1" w:semiHidden="0" w:uiPriority="9" w:unhideWhenUsed="0" w:qFormat="1"/>
     <w:lsdException w:name="heading 2" w:uiPriority="9" w:qFormat="1"/>
     <w:lsdException w:name="heading 3" w:uiPriority="9" w:qFormat="1"/>
-    <w:lsdException w:name="heading 4" w:uiPriority="9" w:qFormat="1"/>
-    <w:lsdException w:name="heading 5" w:uiPriority="9" w:qFormat="1"/>
+    <w:lsdException w:name="heading 4" w:uiPriority="0" w:qFormat="1"/>
+    <w:lsdException w:name="heading 5" w:uiPriority="0" w:qFormat="1"/>
     <w:lsdException w:name="heading 6" w:uiPriority="9" w:qFormat="1"/>
     <w:lsdException w:name="heading 7" w:uiPriority="9" w:qFormat="1"/>
     <w:lsdException w:name="heading 8" w:uiPriority="9" w:qFormat="1"/>
@@ -436,6 +1759,53 @@
       <w:bidi/>
     </w:pPr>
   </w:style>
+  <w:style w:type="paragraph" w:styleId="4">
+    <w:name w:val="heading 4"/>
+    <w:basedOn w:val="a"/>
+    <w:next w:val="a"/>
+    <w:link w:val="40"/>
+    <w:qFormat/>
+    <w:rsid w:val="00840296"/>
+    <w:pPr>
+      <w:keepNext/>
+      <w:spacing w:after="0" w:line="240" w:lineRule="auto"/>
+      <w:jc w:val="center"/>
+      <w:outlineLvl w:val="3"/>
+    </w:pPr>
+    <w:rPr>
+      <w:rFonts w:ascii="Times New Roman" w:eastAsia="Times New Roman" w:hAnsi="Times New Roman" w:cs="Tml-bobo"/>
+      <w:bCs/>
+      <w:color w:val="8C26FC"/>
+      <w:sz w:val="32"/>
+      <w:szCs w:val="32"/>
+      <w:u w:val="single"/>
+      <w:lang w:eastAsia="he-IL"/>
+    </w:rPr>
+  </w:style>
+  <w:style w:type="paragraph" w:styleId="5">
+    <w:name w:val="heading 5"/>
+    <w:basedOn w:val="a"/>
+    <w:next w:val="a"/>
+    <w:link w:val="50"/>
+    <w:qFormat/>
+    <w:rsid w:val="00840296"/>
+    <w:pPr>
+      <w:keepNext/>
+      <w:spacing w:after="0" w:line="240" w:lineRule="auto"/>
+      <w:jc w:val="center"/>
+      <w:outlineLvl w:val="4"/>
+    </w:pPr>
+    <w:rPr>
+      <w:rFonts w:ascii="Times New Roman" w:eastAsia="Times New Roman" w:hAnsi="Times New Roman" w:cs="Tml-jazz"/>
+      <w:b/>
+      <w:bCs/>
+      <w:color w:val="FF0066"/>
+      <w:sz w:val="40"/>
+      <w:szCs w:val="40"/>
+      <w:u w:val="single"/>
+      <w:lang w:eastAsia="he-IL"/>
+    </w:rPr>
+  </w:style>
   <w:style w:type="character" w:default="1" w:styleId="a0">
     <w:name w:val="Default Paragraph Font"/>
     <w:uiPriority w:val="1"/>
@@ -491,6 +1861,95 @@
       <w:rFonts w:ascii="Consolas" w:hAnsi="Consolas"/>
       <w:sz w:val="21"/>
       <w:szCs w:val="21"/>
+    </w:rPr>
+  </w:style>
+  <w:style w:type="character" w:customStyle="1" w:styleId="40">
+    <w:name w:val="כותרת 4 תו"/>
+    <w:basedOn w:val="a0"/>
+    <w:link w:val="4"/>
+    <w:rsid w:val="00840296"/>
+    <w:rPr>
+      <w:rFonts w:ascii="Times New Roman" w:eastAsia="Times New Roman" w:hAnsi="Times New Roman" w:cs="Tml-bobo"/>
+      <w:bCs/>
+      <w:color w:val="8C26FC"/>
+      <w:sz w:val="32"/>
+      <w:szCs w:val="32"/>
+      <w:u w:val="single"/>
+      <w:lang w:eastAsia="he-IL"/>
+    </w:rPr>
+  </w:style>
+  <w:style w:type="character" w:customStyle="1" w:styleId="50">
+    <w:name w:val="כותרת 5 תו"/>
+    <w:basedOn w:val="a0"/>
+    <w:link w:val="5"/>
+    <w:rsid w:val="00840296"/>
+    <w:rPr>
+      <w:rFonts w:ascii="Times New Roman" w:eastAsia="Times New Roman" w:hAnsi="Times New Roman" w:cs="Tml-jazz"/>
+      <w:b/>
+      <w:bCs/>
+      <w:color w:val="FF0066"/>
+      <w:sz w:val="40"/>
+      <w:szCs w:val="40"/>
+      <w:u w:val="single"/>
+      <w:lang w:eastAsia="he-IL"/>
+    </w:rPr>
+  </w:style>
+  <w:style w:type="character" w:styleId="a5">
+    <w:name w:val="Emphasis"/>
+    <w:uiPriority w:val="20"/>
+    <w:qFormat/>
+    <w:rsid w:val="00840296"/>
+    <w:rPr>
+      <w:i/>
+      <w:iCs/>
+    </w:rPr>
+  </w:style>
+  <w:style w:type="paragraph" w:styleId="a6">
+    <w:name w:val="List Paragraph"/>
+    <w:basedOn w:val="a"/>
+    <w:uiPriority w:val="34"/>
+    <w:qFormat/>
+    <w:rsid w:val="00840296"/>
+    <w:pPr>
+      <w:spacing w:after="0" w:line="240" w:lineRule="auto"/>
+      <w:ind w:left="720"/>
+      <w:contextualSpacing/>
+    </w:pPr>
+    <w:rPr>
+      <w:rFonts w:ascii="Times New Roman" w:eastAsia="Times New Roman" w:hAnsi="Times New Roman" w:cs="David"/>
+      <w:sz w:val="24"/>
+      <w:szCs w:val="24"/>
+      <w:lang w:eastAsia="he-IL"/>
+    </w:rPr>
+  </w:style>
+  <w:style w:type="paragraph" w:styleId="a7">
+    <w:name w:val="Balloon Text"/>
+    <w:basedOn w:val="a"/>
+    <w:link w:val="a8"/>
+    <w:uiPriority w:val="99"/>
+    <w:semiHidden/>
+    <w:unhideWhenUsed/>
+    <w:rsid w:val="00840296"/>
+    <w:pPr>
+      <w:spacing w:after="0" w:line="240" w:lineRule="auto"/>
+    </w:pPr>
+    <w:rPr>
+      <w:rFonts w:ascii="Tahoma" w:hAnsi="Tahoma" w:cs="Tahoma"/>
+      <w:sz w:val="16"/>
+      <w:szCs w:val="16"/>
+    </w:rPr>
+  </w:style>
+  <w:style w:type="character" w:customStyle="1" w:styleId="a8">
+    <w:name w:val="טקסט בלונים תו"/>
+    <w:basedOn w:val="a0"/>
+    <w:link w:val="a7"/>
+    <w:uiPriority w:val="99"/>
+    <w:semiHidden/>
+    <w:rsid w:val="00840296"/>
+    <w:rPr>
+      <w:rFonts w:ascii="Tahoma" w:hAnsi="Tahoma" w:cs="Tahoma"/>
+      <w:sz w:val="16"/>
+      <w:szCs w:val="16"/>
     </w:rPr>
   </w:style>
 </w:styles>

</xml_diff>

<commit_message>
update 1 to client story
</commit_message>
<xml_diff>
--- a/סיפור לקוח.docx
+++ b/סיפור לקוח.docx
@@ -5,7 +5,6 @@
     <w:p>
       <w:pPr>
         <w:rPr>
-          <w:rFonts w:hint="cs"/>
           <w:b/>
           <w:bCs/>
           <w:sz w:val="36"/>
@@ -142,7 +141,6 @@
     <w:p>
       <w:pPr>
         <w:rPr>
-          <w:rFonts w:hint="cs"/>
           <w:rtl/>
         </w:rPr>
       </w:pPr>
@@ -245,14 +243,7 @@
           <w:rFonts w:hint="cs"/>
           <w:rtl/>
         </w:rPr>
-        <w:t>או נגד המחשב</w:t>
-      </w:r>
-      <w:r>
-        <w:rPr>
-          <w:rFonts w:hint="cs"/>
-          <w:rtl/>
-        </w:rPr>
-        <w:t xml:space="preserve"> </w:t>
+        <w:t xml:space="preserve">או נגד המחשב </w:t>
       </w:r>
       <w:r>
         <w:rPr>
@@ -293,7 +284,21 @@
           <w:rFonts w:hint="cs"/>
           <w:rtl/>
         </w:rPr>
-        <w:t xml:space="preserve"> ותהליך ההתקנה שלו יותאם לשירותים של חנות. אם בעלי עניין לא ירצו לקנות בחנות כזאת הם יוכלו להשיג את המשחק באתר המשחק (שלא יהיה קיים זה בשביל הקטע), בכל מקרה המשחק יהיה בלי </w:t>
+        <w:t xml:space="preserve"> ותהליך ההתקנה שלו יותאם לשירותים של </w:t>
+      </w:r>
+      <w:r>
+        <w:rPr>
+          <w:rFonts w:hint="cs"/>
+          <w:rtl/>
+        </w:rPr>
+        <w:t>ה</w:t>
+      </w:r>
+      <w:r>
+        <w:rPr>
+          <w:rFonts w:hint="cs"/>
+          <w:rtl/>
+        </w:rPr>
+        <w:t xml:space="preserve">חנות. אם בעלי עניין לא ירצו לקנות בחנות כזאת הם יוכלו להשיג את המשחק באתר המשחק (שלא יהיה קיים זה בשביל הקטע), בכל מקרה המשחק יהיה בלי </w:t>
       </w:r>
       <w:r>
         <w:t>DRM</w:t>
@@ -303,41 +308,369 @@
           <w:rFonts w:hint="cs"/>
           <w:rtl/>
         </w:rPr>
-        <w:t>. בזמן התקנה תהיה אפשרות לבעל העניין לבחור על איזה כונן להתקין אותו והאם היה לו קיצור דרך על שולחן העבודה. המשחק יתאם לבעלי במחשב עם מערכת הפעלה של חלונות 7 ומעלה.</w:t>
+        <w:t>. בזמן התקנה תהיה אפשרות לבעל העניין לבחור על איזה כונן להתקין א</w:t>
+      </w:r>
+      <w:r>
+        <w:rPr>
+          <w:rFonts w:hint="cs"/>
+          <w:rtl/>
+        </w:rPr>
+        <w:t>ת המשחק</w:t>
+      </w:r>
+      <w:r>
+        <w:rPr>
+          <w:rFonts w:hint="cs"/>
+          <w:rtl/>
+        </w:rPr>
+        <w:t xml:space="preserve"> והאם היה לו קיצור דרך על שולחן העבודה. המשחק יתאם לבעלי במחשב עם מערכת הפעלה של חלונות 7 ומעלה.</w:t>
+      </w:r>
+    </w:p>
+    <w:p>
+      <w:pPr>
+        <w:rPr>
+          <w:rtl/>
+        </w:rPr>
+      </w:pPr>
+    </w:p>
+    <w:p>
+      <w:pPr>
+        <w:rPr>
+          <w:rFonts w:hint="cs"/>
+          <w:u w:val="single"/>
+          <w:rtl/>
+        </w:rPr>
+      </w:pPr>
+      <w:r>
+        <w:rPr>
+          <w:rFonts w:hint="cs"/>
+          <w:u w:val="single"/>
+          <w:rtl/>
+        </w:rPr>
+        <w:t>תיאור המשחק :</w:t>
+      </w:r>
+    </w:p>
+    <w:p>
+      <w:pPr>
+        <w:rPr>
+          <w:rFonts w:hint="cs"/>
+          <w:rtl/>
+        </w:rPr>
+      </w:pPr>
+      <w:r>
+        <w:rPr>
+          <w:rFonts w:hint="cs"/>
+          <w:rtl/>
+        </w:rPr>
+        <w:t>העיצוב של כל המסכים חוץ מסך\לוח משחק יהיה ים שבו יאיים שיוצרים את השם של המשחק  "</w:t>
+      </w:r>
+      <w:r>
+        <w:t>UTOPIA 2016</w:t>
+      </w:r>
+      <w:r>
+        <w:rPr>
+          <w:rFonts w:hint="cs"/>
+          <w:rtl/>
+        </w:rPr>
+        <w:t>"</w:t>
+      </w:r>
+      <w:r>
+        <w:rPr>
+          <w:rFonts w:hint="cs"/>
+          <w:rtl/>
+        </w:rPr>
+        <w:t xml:space="preserve"> ברקע כאשר כל מסך מציג את האפשרויות והנתונים שמתאימים לו. </w:t>
+      </w:r>
+    </w:p>
+    <w:p>
+      <w:pPr>
+        <w:rPr>
+          <w:rFonts w:hint="cs"/>
+          <w:rtl/>
+        </w:rPr>
+      </w:pPr>
+      <w:r>
+        <w:rPr>
+          <w:rFonts w:hint="cs"/>
+          <w:rtl/>
+        </w:rPr>
+        <w:t>במסך ה</w:t>
+      </w:r>
+      <w:r>
+        <w:rPr>
+          <w:rFonts w:hint="cs"/>
+          <w:rtl/>
+        </w:rPr>
+        <w:t>ראשי</w:t>
+      </w:r>
+      <w:r>
+        <w:rPr>
+          <w:rFonts w:hint="cs"/>
+          <w:rtl/>
+        </w:rPr>
+        <w:t xml:space="preserve"> של המשחק </w:t>
+      </w:r>
+      <w:r>
+        <w:rPr>
+          <w:rFonts w:hint="cs"/>
+          <w:rtl/>
+        </w:rPr>
+        <w:t xml:space="preserve"> לשחקן  היה</w:t>
+      </w:r>
+      <w:r>
+        <w:rPr>
+          <w:rFonts w:hint="cs"/>
+          <w:rtl/>
+        </w:rPr>
+        <w:t xml:space="preserve"> את האפשרות </w:t>
+      </w:r>
+      <w:r>
+        <w:rPr>
+          <w:rFonts w:hint="cs"/>
+          <w:rtl/>
+        </w:rPr>
+        <w:t>לעבור לתפריטים הבאים:</w:t>
+      </w:r>
+    </w:p>
+    <w:p>
+      <w:pPr>
+        <w:pStyle w:val="a6"/>
+        <w:numPr>
+          <w:ilvl w:val="0"/>
+          <w:numId w:val="2"/>
+        </w:numPr>
+        <w:rPr>
+          <w:rFonts w:hint="cs"/>
+        </w:rPr>
+      </w:pPr>
+      <w:r>
+        <w:rPr>
+          <w:rFonts w:hint="cs"/>
+          <w:rtl/>
+        </w:rPr>
+        <w:t>משחק חדש</w:t>
+      </w:r>
+    </w:p>
+    <w:p>
+      <w:pPr>
+        <w:pStyle w:val="a6"/>
+        <w:numPr>
+          <w:ilvl w:val="0"/>
+          <w:numId w:val="2"/>
+        </w:numPr>
+        <w:rPr>
+          <w:rFonts w:hint="cs"/>
+        </w:rPr>
+      </w:pPr>
+      <w:r>
+        <w:rPr>
+          <w:rFonts w:hint="cs"/>
+          <w:rtl/>
+        </w:rPr>
+        <w:t>טעינת משחק</w:t>
+      </w:r>
+    </w:p>
+    <w:p>
+      <w:pPr>
+        <w:pStyle w:val="a6"/>
+        <w:numPr>
+          <w:ilvl w:val="0"/>
+          <w:numId w:val="2"/>
+        </w:numPr>
+        <w:rPr>
+          <w:rFonts w:hint="cs"/>
+        </w:rPr>
+      </w:pPr>
+      <w:r>
+        <w:rPr>
+          <w:rFonts w:hint="cs"/>
+          <w:rtl/>
+        </w:rPr>
+        <w:t xml:space="preserve">טבלת שיאים </w:t>
+      </w:r>
+    </w:p>
+    <w:p>
+      <w:pPr>
+        <w:pStyle w:val="a6"/>
+        <w:numPr>
+          <w:ilvl w:val="0"/>
+          <w:numId w:val="2"/>
+        </w:numPr>
+        <w:rPr>
+          <w:rFonts w:hint="cs"/>
+        </w:rPr>
+      </w:pPr>
+      <w:r>
+        <w:rPr>
+          <w:rFonts w:hint="cs"/>
+          <w:rtl/>
+        </w:rPr>
+        <w:t>הגדרות</w:t>
+      </w:r>
+    </w:p>
+    <w:p>
+      <w:pPr>
+        <w:rPr>
+          <w:rFonts w:hint="cs"/>
+          <w:rtl/>
+        </w:rPr>
+      </w:pPr>
+    </w:p>
+    <w:p>
+      <w:pPr>
+        <w:rPr>
+          <w:rFonts w:hint="cs"/>
+          <w:rtl/>
+        </w:rPr>
+      </w:pPr>
+      <w:r>
+        <w:rPr>
+          <w:rFonts w:hint="cs"/>
+          <w:rtl/>
+        </w:rPr>
+        <w:t>במסך "משחק חדש" היה על השחקן לבחור בין משחק למידה (</w:t>
+      </w:r>
+      <w:r>
+        <w:t>tutorial</w:t>
+      </w:r>
+      <w:r>
+        <w:rPr>
+          <w:rFonts w:hint="cs"/>
+          <w:rtl/>
+        </w:rPr>
+        <w:t xml:space="preserve">) או משחק רגיל. </w:t>
+      </w:r>
+    </w:p>
+    <w:p>
+      <w:pPr>
+        <w:rPr>
+          <w:rFonts w:hint="cs"/>
+          <w:rtl/>
+        </w:rPr>
+      </w:pPr>
+      <w:r>
+        <w:rPr>
+          <w:rFonts w:hint="cs"/>
+          <w:rtl/>
+        </w:rPr>
+        <w:t>אם הוא בוחר ב</w:t>
+      </w:r>
+      <w:r>
+        <w:rPr>
+          <w:rFonts w:hint="cs"/>
+          <w:rtl/>
+        </w:rPr>
+        <w:t xml:space="preserve">שחק רגיל מופיעה מסך עם שני מלבני טקסט והוראות מעל כל אחד </w:t>
+      </w:r>
+      <w:r>
+        <w:rPr>
+          <w:rFonts w:hint="cs"/>
+          <w:rtl/>
+        </w:rPr>
+        <w:t xml:space="preserve">מה על השחקן לעשות. </w:t>
+      </w:r>
+      <w:r>
+        <w:rPr>
+          <w:rFonts w:hint="cs"/>
+          <w:rtl/>
+        </w:rPr>
+        <w:t xml:space="preserve"> בראש</w:t>
+      </w:r>
+      <w:r>
+        <w:rPr>
+          <w:rFonts w:hint="cs"/>
+          <w:rtl/>
+        </w:rPr>
+        <w:t>ו</w:t>
+      </w:r>
+      <w:r>
+        <w:rPr>
+          <w:rFonts w:hint="cs"/>
+          <w:rtl/>
+        </w:rPr>
+        <w:t>ן למלה השחקן יכניס מס' שלם שייצג כמה דקות</w:t>
+      </w:r>
+      <w:r>
+        <w:rPr>
+          <w:rFonts w:hint="cs"/>
+          <w:rtl/>
+        </w:rPr>
+        <w:t xml:space="preserve"> כל תור במשחק, ובשני מס' שלם ש</w:t>
+      </w:r>
+      <w:r>
+        <w:rPr>
+          <w:rFonts w:hint="cs"/>
+          <w:rtl/>
+        </w:rPr>
+        <w:t>י</w:t>
+      </w:r>
+      <w:r>
+        <w:rPr>
+          <w:rFonts w:hint="cs"/>
+          <w:rtl/>
+        </w:rPr>
+        <w:t>י</w:t>
+      </w:r>
+      <w:r>
+        <w:rPr>
+          <w:rFonts w:hint="cs"/>
+          <w:rtl/>
+        </w:rPr>
+        <w:t xml:space="preserve">צג </w:t>
+      </w:r>
+      <w:r>
+        <w:rPr>
+          <w:rFonts w:hint="cs"/>
+          <w:rtl/>
+        </w:rPr>
+        <w:t>את מס' התורות במשחק.</w:t>
+      </w:r>
+      <w:r>
+        <w:rPr>
+          <w:rFonts w:hint="cs"/>
+          <w:rtl/>
+        </w:rPr>
+        <w:t xml:space="preserve"> בנוסף היו שני כפתורי רדיו כאשר שם הוא בוחר אם הוא רוצה לשחק נגד הזמן או המחשב, וכפתור אישור שעליו השחקן לוחץ אחרי שהוא מלאה את כל התנאים הנ''ל כדי שיתחיל המשחק. במידה והשחקן לוחץ על אישור בלי למלאה את כל הפרטים יוצג הודעת שגיאה שמתראה לו על כך והשדה/ות  הריקים מובלטים. אם הכל מלאה מופיעה התראה על המסך ששואלת האם השחקן סגור על מה שהוא בחר ובטוח לא רוצה לשנות. בהנחה שהוא לוחץ כן אז באמת מתחיל המשחק. במידה שהוא לוחץ לא יחזור התהליך עד שהוא יגיד כן.</w:t>
+      </w:r>
+    </w:p>
+    <w:p>
+      <w:pPr>
+        <w:rPr>
+          <w:rFonts w:hint="cs"/>
+          <w:rtl/>
+        </w:rPr>
+      </w:pPr>
+      <w:r>
+        <w:rPr>
+          <w:rFonts w:hint="cs"/>
+          <w:rtl/>
+        </w:rPr>
+        <w:lastRenderedPageBreak/>
+        <w:t>אם הוא בוחר במישחק לימוד... (להמשיך כאן)</w:t>
       </w:r>
       <w:bookmarkStart w:id="0" w:name="_GoBack"/>
       <w:bookmarkEnd w:id="0"/>
-    </w:p>
-    <w:p>
-      <w:pPr>
-        <w:rPr>
-          <w:rtl/>
-        </w:rPr>
-      </w:pPr>
-    </w:p>
-    <w:p>
-      <w:pPr>
-        <w:rPr>
-          <w:u w:val="single"/>
-          <w:rtl/>
-        </w:rPr>
-      </w:pPr>
-      <w:r>
-        <w:rPr>
-          <w:rFonts w:hint="cs"/>
-          <w:u w:val="single"/>
-          <w:rtl/>
-        </w:rPr>
-        <w:t>תיאור המשחק :</w:t>
-      </w:r>
-    </w:p>
-    <w:p>
-      <w:r>
-        <w:rPr>
-          <w:rFonts w:hint="cs"/>
-          <w:rtl/>
-        </w:rPr>
-        <w:t>במסך הראשון של המשחק בוחר את האפשרות שבה הוא מעוניין לשחק, את מס' התורים והזמן לכל תור. במחשק עצמו יש שני איים והשחקן מקבל שליטה על אחד מהם. מטרת המשחק היא לנהל את האי ואת האוכלוסיי</w:t>
+      <w:r>
+        <w:rPr>
+          <w:rFonts w:hint="cs"/>
+          <w:rtl/>
+        </w:rPr>
+        <w:t xml:space="preserve">  </w:t>
+      </w:r>
+      <w:r>
+        <w:rPr>
+          <w:rFonts w:hint="cs"/>
+          <w:rtl/>
+        </w:rPr>
+        <w:t xml:space="preserve">  </w:t>
+      </w:r>
+    </w:p>
+    <w:p>
+      <w:r>
+        <w:rPr>
+          <w:rFonts w:hint="cs"/>
+          <w:rtl/>
+        </w:rPr>
+        <w:t>שבה הוא מעוניין לשחק, את מס' התורים והזמן לכל תור. במחשק עצמו יש שני איים והשחקן מקבל שליטה על אחד מהם. מטרת המשחק היא לנהל את האי ואת האוכלוסיי</w:t>
       </w:r>
       <w:r>
         <w:rPr>
@@ -552,421 +885,389 @@
           <w:rFonts w:hint="cs"/>
           <w:rtl/>
         </w:rPr>
+        <w:t>עלות: 75 זהב.</w:t>
+      </w:r>
+    </w:p>
+    <w:p>
+      <w:pPr>
+        <w:pStyle w:val="a6"/>
+        <w:numPr>
+          <w:ilvl w:val="1"/>
+          <w:numId w:val="1"/>
+        </w:numPr>
+      </w:pPr>
+      <w:r>
+        <w:rPr>
+          <w:rFonts w:hint="cs"/>
+          <w:rtl/>
+        </w:rPr>
+        <w:t xml:space="preserve">תפקיד: מגדיל אוכלוסיה ומאוד </w:t>
+      </w:r>
+      <w:r>
+        <w:rPr>
+          <w:rFonts w:hint="cs"/>
+          <w:rtl/>
+        </w:rPr>
+        <w:t>מגביר את</w:t>
+      </w:r>
+      <w:r>
+        <w:rPr>
+          <w:rtl/>
+        </w:rPr>
+        <w:t xml:space="preserve"> הפרודוקטיביות מפעל</w:t>
+      </w:r>
+      <w:r>
+        <w:rPr>
+          <w:rFonts w:hint="cs"/>
+          <w:rtl/>
+        </w:rPr>
+        <w:t>.</w:t>
+      </w:r>
+    </w:p>
+    <w:p>
+      <w:pPr>
+        <w:pStyle w:val="a6"/>
+        <w:numPr>
+          <w:ilvl w:val="0"/>
+          <w:numId w:val="1"/>
+        </w:numPr>
+      </w:pPr>
+      <w:r>
+        <w:rPr>
+          <w:rFonts w:hint="cs"/>
+          <w:rtl/>
+        </w:rPr>
+        <w:t>שדות :</w:t>
+      </w:r>
+    </w:p>
+    <w:p>
+      <w:pPr>
+        <w:pStyle w:val="a6"/>
+        <w:numPr>
+          <w:ilvl w:val="1"/>
+          <w:numId w:val="1"/>
+        </w:numPr>
+      </w:pPr>
+      <w:r>
+        <w:rPr>
+          <w:rFonts w:hint="cs"/>
+          <w:rtl/>
+        </w:rPr>
+        <w:t>עלות: 3 זהב.</w:t>
+      </w:r>
+    </w:p>
+    <w:p>
+      <w:pPr>
+        <w:pStyle w:val="a6"/>
+        <w:numPr>
+          <w:ilvl w:val="1"/>
+          <w:numId w:val="1"/>
+        </w:numPr>
+      </w:pPr>
+      <w:r>
+        <w:rPr>
+          <w:rFonts w:hint="cs"/>
+          <w:rtl/>
+        </w:rPr>
+        <w:t xml:space="preserve">תפקיד: מרוויחים נקודות. מזין כ500 אנשים. כיורד גשם על השדות מרוויחים </w:t>
+      </w:r>
+      <w:r>
+        <w:rPr>
+          <w:rtl/>
+        </w:rPr>
+        <w:br/>
+      </w:r>
+      <w:r>
+        <w:rPr>
+          <w:rFonts w:hint="cs"/>
+          <w:rtl/>
+        </w:rPr>
+        <w:t xml:space="preserve">             מטיל זהב לשדה. אורך חיים ממוצע לשדה הוא 3 סיבובים, אך מספר זה משתנה.</w:t>
+      </w:r>
+    </w:p>
+    <w:p>
+      <w:pPr>
+        <w:pStyle w:val="a6"/>
+        <w:numPr>
+          <w:ilvl w:val="0"/>
+          <w:numId w:val="1"/>
+        </w:numPr>
+      </w:pPr>
+      <w:r>
+        <w:rPr>
+          <w:rFonts w:hint="cs"/>
+          <w:rtl/>
+        </w:rPr>
+        <w:t>ספינות דייג:</w:t>
+      </w:r>
+    </w:p>
+    <w:p>
+      <w:pPr>
+        <w:pStyle w:val="a6"/>
+        <w:numPr>
+          <w:ilvl w:val="1"/>
+          <w:numId w:val="1"/>
+        </w:numPr>
+      </w:pPr>
+      <w:r>
+        <w:rPr>
+          <w:rFonts w:hint="cs"/>
+          <w:rtl/>
+        </w:rPr>
+        <w:t>עלות: 25 זהב.</w:t>
+      </w:r>
+    </w:p>
+    <w:p>
+      <w:pPr>
+        <w:pStyle w:val="a6"/>
+        <w:numPr>
+          <w:ilvl w:val="1"/>
+          <w:numId w:val="1"/>
+        </w:numPr>
+      </w:pPr>
+      <w:r>
+        <w:rPr>
+          <w:rFonts w:hint="cs"/>
+          <w:rtl/>
+        </w:rPr>
+        <w:t xml:space="preserve">תפקיד: מרוויחים נקודות על ידי הזנת 500 איש פר סירה. מרוויחים מטל זהב בכל סיבוב  </w:t>
+      </w:r>
+      <w:r>
+        <w:rPr>
+          <w:rtl/>
+        </w:rPr>
+        <w:br/>
+      </w:r>
+      <w:r>
+        <w:rPr>
+          <w:rFonts w:hint="cs"/>
+          <w:rtl/>
+        </w:rPr>
+        <w:t xml:space="preserve">             ומטל זהב כל שניה שהספירה על בית ספר של דגים. פיראטים, הוריקנים וספינות </w:t>
+      </w:r>
+      <w:r>
+        <w:rPr>
+          <w:rtl/>
+        </w:rPr>
+        <w:br/>
+      </w:r>
+      <w:r>
+        <w:rPr>
+          <w:rFonts w:hint="cs"/>
+          <w:rtl/>
+        </w:rPr>
+        <w:t xml:space="preserve">             קרב של האויב יכולים להטביעה אותה.  </w:t>
+      </w:r>
+    </w:p>
+    <w:p>
+      <w:pPr>
+        <w:pStyle w:val="a6"/>
+        <w:numPr>
+          <w:ilvl w:val="0"/>
+          <w:numId w:val="1"/>
+        </w:numPr>
+      </w:pPr>
+      <w:r>
+        <w:rPr>
+          <w:rFonts w:hint="cs"/>
+          <w:rtl/>
+        </w:rPr>
+        <w:t>מבצרים:</w:t>
+      </w:r>
+    </w:p>
+    <w:p>
+      <w:pPr>
+        <w:pStyle w:val="a6"/>
+        <w:numPr>
+          <w:ilvl w:val="1"/>
+          <w:numId w:val="1"/>
+        </w:numPr>
+      </w:pPr>
+      <w:r>
+        <w:rPr>
+          <w:rFonts w:hint="cs"/>
+          <w:rtl/>
+        </w:rPr>
+        <w:t>עלות: 50 זהב</w:t>
+      </w:r>
+    </w:p>
+    <w:p>
+      <w:pPr>
+        <w:pStyle w:val="a6"/>
+        <w:numPr>
+          <w:ilvl w:val="1"/>
+          <w:numId w:val="1"/>
+        </w:numPr>
+      </w:pPr>
+      <w:r>
+        <w:rPr>
+          <w:rFonts w:hint="cs"/>
+          <w:rtl/>
+        </w:rPr>
+        <w:t xml:space="preserve">תפקיד: מגן בסביבתו נגד מורדים, סירות דיג סמוכות של היריב, </w:t>
+      </w:r>
+      <w:r>
+        <w:rPr>
+          <w:rtl/>
+        </w:rPr>
+        <w:br/>
+      </w:r>
+      <w:r>
+        <w:rPr>
+          <w:rFonts w:hint="cs"/>
+          <w:rtl/>
+        </w:rPr>
+        <w:t xml:space="preserve">             סירות קרב של היריב ופירטים.</w:t>
+      </w:r>
+    </w:p>
+    <w:p>
+      <w:pPr>
+        <w:pStyle w:val="a6"/>
+        <w:numPr>
+          <w:ilvl w:val="1"/>
+          <w:numId w:val="1"/>
+        </w:numPr>
+      </w:pPr>
+    </w:p>
+    <w:p>
+      <w:pPr>
+        <w:pStyle w:val="a6"/>
+        <w:numPr>
+          <w:ilvl w:val="0"/>
+          <w:numId w:val="1"/>
+        </w:numPr>
+      </w:pPr>
+      <w:r>
+        <w:rPr>
+          <w:rFonts w:hint="cs"/>
+          <w:rtl/>
+        </w:rPr>
+        <w:t>ספינות קרב:</w:t>
+      </w:r>
+    </w:p>
+    <w:p>
+      <w:pPr>
+        <w:pStyle w:val="a6"/>
+        <w:numPr>
+          <w:ilvl w:val="1"/>
+          <w:numId w:val="1"/>
+        </w:numPr>
+      </w:pPr>
+      <w:r>
+        <w:rPr>
+          <w:rFonts w:hint="cs"/>
+          <w:rtl/>
+        </w:rPr>
+        <w:t>עלות: 40 זהב.</w:t>
+      </w:r>
+    </w:p>
+    <w:p>
+      <w:pPr>
+        <w:pStyle w:val="a6"/>
+        <w:numPr>
+          <w:ilvl w:val="1"/>
+          <w:numId w:val="1"/>
+        </w:numPr>
+      </w:pPr>
+      <w:r>
+        <w:rPr>
+          <w:rFonts w:hint="cs"/>
+          <w:rtl/>
+        </w:rPr>
+        <w:t>תפקיד: שומרת על סירות דייג שלך מול פירטים. מחסלות ספינות דיג של היריב.</w:t>
+      </w:r>
+    </w:p>
+    <w:p>
+      <w:pPr>
+        <w:pStyle w:val="a6"/>
+        <w:numPr>
+          <w:ilvl w:val="0"/>
+          <w:numId w:val="1"/>
+        </w:numPr>
+      </w:pPr>
+      <w:r>
+        <w:rPr>
+          <w:rFonts w:hint="cs"/>
+          <w:rtl/>
+        </w:rPr>
+        <w:t>מורדים:</w:t>
+      </w:r>
+    </w:p>
+    <w:p>
+      <w:pPr>
+        <w:pStyle w:val="a6"/>
+        <w:numPr>
+          <w:ilvl w:val="1"/>
+          <w:numId w:val="1"/>
+        </w:numPr>
+      </w:pPr>
+      <w:r>
+        <w:rPr>
+          <w:rFonts w:hint="cs"/>
+          <w:rtl/>
+        </w:rPr>
+        <w:t>עלות: 30 זהב.</w:t>
+      </w:r>
+    </w:p>
+    <w:p>
+      <w:pPr>
+        <w:pStyle w:val="a6"/>
+        <w:numPr>
+          <w:ilvl w:val="1"/>
+          <w:numId w:val="1"/>
+        </w:numPr>
+        <w:rPr>
+          <w:rtl/>
+        </w:rPr>
+      </w:pPr>
+      <w:r>
+        <w:rPr>
+          <w:rFonts w:hint="cs"/>
+          <w:rtl/>
+        </w:rPr>
+        <w:t xml:space="preserve">תפקיד: גורם ליריב לאבד נקודות וזהב. אם נתינך לא מרוצים הם יכולים להפוך </w:t>
+      </w:r>
+      <w:r>
+        <w:rPr>
+          <w:rtl/>
+        </w:rPr>
+        <w:br/>
+      </w:r>
+      <w:r>
+        <w:rPr>
+          <w:rFonts w:hint="cs"/>
+          <w:rtl/>
+        </w:rPr>
+        <w:t xml:space="preserve">             למורדים עם או בלי קשר לפעילות היריב.</w:t>
+      </w:r>
+    </w:p>
+    <w:p>
+      <w:pPr>
+        <w:rPr>
+          <w:rtl/>
+        </w:rPr>
+      </w:pPr>
+    </w:p>
+    <w:p>
+      <w:pPr>
+        <w:rPr>
+          <w:rtl/>
+        </w:rPr>
+      </w:pPr>
+    </w:p>
+    <w:p>
+      <w:pPr>
+        <w:rPr>
+          <w:rtl/>
+        </w:rPr>
+      </w:pPr>
+      <w:r>
+        <w:rPr>
+          <w:rFonts w:hint="cs"/>
+          <w:rtl/>
+        </w:rPr>
         <w:lastRenderedPageBreak/>
-        <w:t>עלות: 75 זהב.</w:t>
-      </w:r>
-    </w:p>
-    <w:p>
-      <w:pPr>
-        <w:pStyle w:val="a6"/>
-        <w:numPr>
-          <w:ilvl w:val="1"/>
-          <w:numId w:val="1"/>
-        </w:numPr>
-      </w:pPr>
-      <w:r>
-        <w:rPr>
-          <w:rFonts w:hint="cs"/>
-          <w:rtl/>
-        </w:rPr>
-        <w:t xml:space="preserve">תפקיד: מגדיל </w:t>
-      </w:r>
-      <w:proofErr w:type="spellStart"/>
-      <w:r>
-        <w:rPr>
-          <w:rFonts w:hint="cs"/>
-          <w:rtl/>
-        </w:rPr>
-        <w:t>אוכלוסיה</w:t>
-      </w:r>
-      <w:proofErr w:type="spellEnd"/>
-      <w:r>
-        <w:rPr>
-          <w:rFonts w:hint="cs"/>
-          <w:rtl/>
-        </w:rPr>
-        <w:t xml:space="preserve"> ומאוד </w:t>
-      </w:r>
-      <w:r>
-        <w:rPr>
-          <w:rFonts w:hint="cs"/>
-          <w:rtl/>
-        </w:rPr>
-        <w:t>מגביר את</w:t>
-      </w:r>
-      <w:r>
-        <w:rPr>
-          <w:rtl/>
-        </w:rPr>
-        <w:t xml:space="preserve"> הפרודוקטיביות מפעל</w:t>
-      </w:r>
-      <w:r>
-        <w:rPr>
-          <w:rFonts w:hint="cs"/>
-          <w:rtl/>
-        </w:rPr>
-        <w:t>.</w:t>
-      </w:r>
-    </w:p>
-    <w:p>
-      <w:pPr>
-        <w:pStyle w:val="a6"/>
-        <w:numPr>
-          <w:ilvl w:val="0"/>
-          <w:numId w:val="1"/>
-        </w:numPr>
-      </w:pPr>
-      <w:r>
-        <w:rPr>
-          <w:rFonts w:hint="cs"/>
-          <w:rtl/>
-        </w:rPr>
-        <w:t>שדות :</w:t>
-      </w:r>
-    </w:p>
-    <w:p>
-      <w:pPr>
-        <w:pStyle w:val="a6"/>
-        <w:numPr>
-          <w:ilvl w:val="1"/>
-          <w:numId w:val="1"/>
-        </w:numPr>
-      </w:pPr>
-      <w:r>
-        <w:rPr>
-          <w:rFonts w:hint="cs"/>
-          <w:rtl/>
-        </w:rPr>
-        <w:t>עלות: 3 זהב.</w:t>
-      </w:r>
-    </w:p>
-    <w:p>
-      <w:pPr>
-        <w:pStyle w:val="a6"/>
-        <w:numPr>
-          <w:ilvl w:val="1"/>
-          <w:numId w:val="1"/>
-        </w:numPr>
-      </w:pPr>
-      <w:r>
-        <w:rPr>
-          <w:rFonts w:hint="cs"/>
-          <w:rtl/>
-        </w:rPr>
-        <w:t xml:space="preserve">תפקיד: מרוויחים נקודות. מזין כ500 אנשים. כיורד גשם על השדות מרוויחים </w:t>
-      </w:r>
-      <w:r>
-        <w:rPr>
-          <w:rtl/>
-        </w:rPr>
-        <w:br/>
-      </w:r>
-      <w:r>
-        <w:rPr>
-          <w:rFonts w:hint="cs"/>
-          <w:rtl/>
-        </w:rPr>
-        <w:t xml:space="preserve">             מטיל זהב לשדה. אורך חיים ממוצע לשדה הוא 3 סיבובים, אך מספר זה משתנה.</w:t>
-      </w:r>
-    </w:p>
-    <w:p>
-      <w:pPr>
-        <w:pStyle w:val="a6"/>
-        <w:numPr>
-          <w:ilvl w:val="0"/>
-          <w:numId w:val="1"/>
-        </w:numPr>
-      </w:pPr>
-      <w:r>
-        <w:rPr>
-          <w:rFonts w:hint="cs"/>
-          <w:rtl/>
-        </w:rPr>
-        <w:t>ספינות דייג:</w:t>
-      </w:r>
-    </w:p>
-    <w:p>
-      <w:pPr>
-        <w:pStyle w:val="a6"/>
-        <w:numPr>
-          <w:ilvl w:val="1"/>
-          <w:numId w:val="1"/>
-        </w:numPr>
-      </w:pPr>
-      <w:r>
-        <w:rPr>
-          <w:rFonts w:hint="cs"/>
-          <w:rtl/>
-        </w:rPr>
-        <w:t>עלות: 25 זהב.</w:t>
-      </w:r>
-    </w:p>
-    <w:p>
-      <w:pPr>
-        <w:pStyle w:val="a6"/>
-        <w:numPr>
-          <w:ilvl w:val="1"/>
-          <w:numId w:val="1"/>
-        </w:numPr>
-      </w:pPr>
-      <w:r>
-        <w:rPr>
-          <w:rFonts w:hint="cs"/>
-          <w:rtl/>
-        </w:rPr>
-        <w:t xml:space="preserve">תפקיד: מרוויחים נקודות על ידי הזנת 500 איש פר סירה. מרוויחים מטל זהב בכל סיבוב  </w:t>
-      </w:r>
-      <w:r>
-        <w:rPr>
-          <w:rtl/>
-        </w:rPr>
-        <w:br/>
-      </w:r>
-      <w:r>
-        <w:rPr>
-          <w:rFonts w:hint="cs"/>
-          <w:rtl/>
-        </w:rPr>
-        <w:t xml:space="preserve">             ומטל זהב כל שניה שהספירה על בית ספר של דגים. פיראטים, הוריקנים וספינות </w:t>
-      </w:r>
-      <w:r>
-        <w:rPr>
-          <w:rtl/>
-        </w:rPr>
-        <w:br/>
-      </w:r>
-      <w:r>
-        <w:rPr>
-          <w:rFonts w:hint="cs"/>
-          <w:rtl/>
-        </w:rPr>
-        <w:t xml:space="preserve">             קרב של האויב יכולים להטביעה אותה.  </w:t>
-      </w:r>
-    </w:p>
-    <w:p>
-      <w:pPr>
-        <w:pStyle w:val="a6"/>
-        <w:numPr>
-          <w:ilvl w:val="0"/>
-          <w:numId w:val="1"/>
-        </w:numPr>
-      </w:pPr>
-      <w:r>
-        <w:rPr>
-          <w:rFonts w:hint="cs"/>
-          <w:rtl/>
-        </w:rPr>
-        <w:t>מבצרים:</w:t>
-      </w:r>
-    </w:p>
-    <w:p>
-      <w:pPr>
-        <w:pStyle w:val="a6"/>
-        <w:numPr>
-          <w:ilvl w:val="1"/>
-          <w:numId w:val="1"/>
-        </w:numPr>
-      </w:pPr>
-      <w:r>
-        <w:rPr>
-          <w:rFonts w:hint="cs"/>
-          <w:rtl/>
-        </w:rPr>
-        <w:t>עלות: 50 זהב</w:t>
-      </w:r>
-    </w:p>
-    <w:p>
-      <w:pPr>
-        <w:pStyle w:val="a6"/>
-        <w:numPr>
-          <w:ilvl w:val="1"/>
-          <w:numId w:val="1"/>
-        </w:numPr>
-      </w:pPr>
-      <w:r>
-        <w:rPr>
-          <w:rFonts w:hint="cs"/>
-          <w:rtl/>
-        </w:rPr>
-        <w:t xml:space="preserve">תפקיד: מגן בסביבתו נגד מורדים, סירות דיג סמוכות של היריב, </w:t>
-      </w:r>
-      <w:r>
-        <w:rPr>
-          <w:rtl/>
-        </w:rPr>
-        <w:br/>
-      </w:r>
-      <w:r>
-        <w:rPr>
-          <w:rFonts w:hint="cs"/>
-          <w:rtl/>
-        </w:rPr>
-        <w:t xml:space="preserve">             סירות קרב של היריב ופירטים.</w:t>
-      </w:r>
-    </w:p>
-    <w:p>
-      <w:pPr>
-        <w:pStyle w:val="a6"/>
-        <w:numPr>
-          <w:ilvl w:val="1"/>
-          <w:numId w:val="1"/>
-        </w:numPr>
-      </w:pPr>
-    </w:p>
-    <w:p>
-      <w:pPr>
-        <w:pStyle w:val="a6"/>
-        <w:numPr>
-          <w:ilvl w:val="0"/>
-          <w:numId w:val="1"/>
-        </w:numPr>
-      </w:pPr>
-      <w:r>
-        <w:rPr>
-          <w:rFonts w:hint="cs"/>
-          <w:rtl/>
-        </w:rPr>
-        <w:t>ספינות קרב:</w:t>
-      </w:r>
-    </w:p>
-    <w:p>
-      <w:pPr>
-        <w:pStyle w:val="a6"/>
-        <w:numPr>
-          <w:ilvl w:val="1"/>
-          <w:numId w:val="1"/>
-        </w:numPr>
-      </w:pPr>
-      <w:r>
-        <w:rPr>
-          <w:rFonts w:hint="cs"/>
-          <w:rtl/>
-        </w:rPr>
-        <w:t>עלות: 40 זהב.</w:t>
-      </w:r>
-    </w:p>
-    <w:p>
-      <w:pPr>
-        <w:pStyle w:val="a6"/>
-        <w:numPr>
-          <w:ilvl w:val="1"/>
-          <w:numId w:val="1"/>
-        </w:numPr>
-      </w:pPr>
-      <w:r>
-        <w:rPr>
-          <w:rFonts w:hint="cs"/>
-          <w:rtl/>
-        </w:rPr>
-        <w:t>תפקיד: שומרת על סירות דייג שלך מול פירטים. מחסלות ספינות דיג של היריב.</w:t>
-      </w:r>
-    </w:p>
-    <w:p>
-      <w:pPr>
-        <w:pStyle w:val="a6"/>
-        <w:numPr>
-          <w:ilvl w:val="0"/>
-          <w:numId w:val="1"/>
-        </w:numPr>
-      </w:pPr>
-      <w:r>
-        <w:rPr>
-          <w:rFonts w:hint="cs"/>
-          <w:rtl/>
-        </w:rPr>
-        <w:t>מורדים:</w:t>
-      </w:r>
-    </w:p>
-    <w:p>
-      <w:pPr>
-        <w:pStyle w:val="a6"/>
-        <w:numPr>
-          <w:ilvl w:val="1"/>
-          <w:numId w:val="1"/>
-        </w:numPr>
-      </w:pPr>
-      <w:r>
-        <w:rPr>
-          <w:rFonts w:hint="cs"/>
-          <w:rtl/>
-        </w:rPr>
-        <w:t>עלות: 30 זהב.</w:t>
-      </w:r>
-    </w:p>
-    <w:p>
-      <w:pPr>
-        <w:pStyle w:val="a6"/>
-        <w:numPr>
-          <w:ilvl w:val="1"/>
-          <w:numId w:val="1"/>
-        </w:numPr>
-        <w:rPr>
-          <w:rtl/>
-        </w:rPr>
-      </w:pPr>
-      <w:r>
-        <w:rPr>
-          <w:rFonts w:hint="cs"/>
-          <w:rtl/>
-        </w:rPr>
-        <w:t xml:space="preserve">תפקיד: גורם ליריב לאבד נקודות וזהב. אם נתינך לא מרוצים הם יכולים להפוך </w:t>
-      </w:r>
-      <w:r>
-        <w:rPr>
-          <w:rtl/>
-        </w:rPr>
-        <w:br/>
-      </w:r>
-      <w:r>
-        <w:rPr>
-          <w:rFonts w:hint="cs"/>
-          <w:rtl/>
-        </w:rPr>
-        <w:t xml:space="preserve">             למורדים עם או בלי קשר לפעילות היריב.</w:t>
-      </w:r>
-    </w:p>
-    <w:p>
-      <w:pPr>
-        <w:rPr>
-          <w:rtl/>
-        </w:rPr>
-      </w:pPr>
-    </w:p>
-    <w:p>
-      <w:pPr>
-        <w:rPr>
-          <w:rtl/>
-        </w:rPr>
-      </w:pPr>
-    </w:p>
-    <w:p>
-      <w:pPr>
-        <w:rPr>
-          <w:rtl/>
-        </w:rPr>
-      </w:pPr>
-      <w:r>
-        <w:rPr>
-          <w:rFonts w:hint="cs"/>
-          <w:rtl/>
-        </w:rPr>
-        <w:t xml:space="preserve">השחקן חייב גם להתייחס </w:t>
-      </w:r>
-      <w:proofErr w:type="spellStart"/>
-      <w:r>
-        <w:rPr>
-          <w:rFonts w:hint="cs"/>
-          <w:rtl/>
-        </w:rPr>
-        <w:t>לסביבותו</w:t>
-      </w:r>
-      <w:proofErr w:type="spellEnd"/>
-      <w:r>
-        <w:rPr>
-          <w:rFonts w:hint="cs"/>
-          <w:rtl/>
-        </w:rPr>
-        <w:t>, אם מדובר במזג האוויר (ענני גשם רגילים או סופות טורנדו), לים שמסביבו (בתי ספר של דגים או ספינות פיראטים) וליריבו (ספינות קרב או מורדים). כל אלה יכולים להוריד או לעלות את מס' הנקודות של השחקן. המנצח הוא זה שיש לו הכי הרבה נקודות בסוף המשחק.</w:t>
+        <w:t>השחקן חייב גם להתייחס לסביבותו, אם מדובר במזג האוויר (ענני גשם רגילים או סופות טורנדו), לים שמסביבו (בתי ספר של דגים או ספינות פיראטים) וליריבו (ספינות קרב או מורדים). כל אלה יכולים להוריד או לעלות את מס' הנקודות של השחקן. המנצח הוא זה שיש לו הכי הרבה נקודות בסוף המשחק.</w:t>
       </w:r>
     </w:p>
     <w:p>
@@ -1009,7 +1310,6 @@
           <w:noProof/>
           <w:rtl/>
         </w:rPr>
-        <w:lastRenderedPageBreak/>
         <w:drawing>
           <wp:inline distT="0" distB="0" distL="0" distR="0" wp14:anchorId="33BD9B0A" wp14:editId="0BF1A720">
             <wp:extent cx="3355340" cy="2131060"/>
@@ -1077,7 +1377,6 @@
     <w:p>
       <w:pPr>
         <w:rPr>
-          <w:rFonts w:hint="cs"/>
           <w:b/>
           <w:bCs/>
           <w:sz w:val="36"/>
@@ -1231,8 +1530,124 @@
       </w:rPr>
     </w:lvl>
   </w:abstractNum>
+  <w:abstractNum w:abstractNumId="1">
+    <w:nsid w:val="4EAB4603"/>
+    <w:multiLevelType w:val="hybridMultilevel"/>
+    <w:tmpl w:val="6B565728"/>
+    <w:lvl w:ilvl="0" w:tplc="04090001">
+      <w:start w:val="1"/>
+      <w:numFmt w:val="bullet"/>
+      <w:lvlText w:val=""/>
+      <w:lvlJc w:val="left"/>
+      <w:pPr>
+        <w:ind w:left="720" w:hanging="360"/>
+      </w:pPr>
+      <w:rPr>
+        <w:rFonts w:ascii="Symbol" w:hAnsi="Symbol" w:hint="default"/>
+      </w:rPr>
+    </w:lvl>
+    <w:lvl w:ilvl="1" w:tplc="04090003" w:tentative="1">
+      <w:start w:val="1"/>
+      <w:numFmt w:val="bullet"/>
+      <w:lvlText w:val="o"/>
+      <w:lvlJc w:val="left"/>
+      <w:pPr>
+        <w:ind w:left="1440" w:hanging="360"/>
+      </w:pPr>
+      <w:rPr>
+        <w:rFonts w:ascii="Courier New" w:hAnsi="Courier New" w:cs="Courier New" w:hint="default"/>
+      </w:rPr>
+    </w:lvl>
+    <w:lvl w:ilvl="2" w:tplc="04090005" w:tentative="1">
+      <w:start w:val="1"/>
+      <w:numFmt w:val="bullet"/>
+      <w:lvlText w:val=""/>
+      <w:lvlJc w:val="left"/>
+      <w:pPr>
+        <w:ind w:left="2160" w:hanging="360"/>
+      </w:pPr>
+      <w:rPr>
+        <w:rFonts w:ascii="Wingdings" w:hAnsi="Wingdings" w:hint="default"/>
+      </w:rPr>
+    </w:lvl>
+    <w:lvl w:ilvl="3" w:tplc="04090001" w:tentative="1">
+      <w:start w:val="1"/>
+      <w:numFmt w:val="bullet"/>
+      <w:lvlText w:val=""/>
+      <w:lvlJc w:val="left"/>
+      <w:pPr>
+        <w:ind w:left="2880" w:hanging="360"/>
+      </w:pPr>
+      <w:rPr>
+        <w:rFonts w:ascii="Symbol" w:hAnsi="Symbol" w:hint="default"/>
+      </w:rPr>
+    </w:lvl>
+    <w:lvl w:ilvl="4" w:tplc="04090003" w:tentative="1">
+      <w:start w:val="1"/>
+      <w:numFmt w:val="bullet"/>
+      <w:lvlText w:val="o"/>
+      <w:lvlJc w:val="left"/>
+      <w:pPr>
+        <w:ind w:left="3600" w:hanging="360"/>
+      </w:pPr>
+      <w:rPr>
+        <w:rFonts w:ascii="Courier New" w:hAnsi="Courier New" w:cs="Courier New" w:hint="default"/>
+      </w:rPr>
+    </w:lvl>
+    <w:lvl w:ilvl="5" w:tplc="04090005" w:tentative="1">
+      <w:start w:val="1"/>
+      <w:numFmt w:val="bullet"/>
+      <w:lvlText w:val=""/>
+      <w:lvlJc w:val="left"/>
+      <w:pPr>
+        <w:ind w:left="4320" w:hanging="360"/>
+      </w:pPr>
+      <w:rPr>
+        <w:rFonts w:ascii="Wingdings" w:hAnsi="Wingdings" w:hint="default"/>
+      </w:rPr>
+    </w:lvl>
+    <w:lvl w:ilvl="6" w:tplc="04090001" w:tentative="1">
+      <w:start w:val="1"/>
+      <w:numFmt w:val="bullet"/>
+      <w:lvlText w:val=""/>
+      <w:lvlJc w:val="left"/>
+      <w:pPr>
+        <w:ind w:left="5040" w:hanging="360"/>
+      </w:pPr>
+      <w:rPr>
+        <w:rFonts w:ascii="Symbol" w:hAnsi="Symbol" w:hint="default"/>
+      </w:rPr>
+    </w:lvl>
+    <w:lvl w:ilvl="7" w:tplc="04090003" w:tentative="1">
+      <w:start w:val="1"/>
+      <w:numFmt w:val="bullet"/>
+      <w:lvlText w:val="o"/>
+      <w:lvlJc w:val="left"/>
+      <w:pPr>
+        <w:ind w:left="5760" w:hanging="360"/>
+      </w:pPr>
+      <w:rPr>
+        <w:rFonts w:ascii="Courier New" w:hAnsi="Courier New" w:cs="Courier New" w:hint="default"/>
+      </w:rPr>
+    </w:lvl>
+    <w:lvl w:ilvl="8" w:tplc="04090005" w:tentative="1">
+      <w:start w:val="1"/>
+      <w:numFmt w:val="bullet"/>
+      <w:lvlText w:val=""/>
+      <w:lvlJc w:val="left"/>
+      <w:pPr>
+        <w:ind w:left="6480" w:hanging="360"/>
+      </w:pPr>
+      <w:rPr>
+        <w:rFonts w:ascii="Wingdings" w:hAnsi="Wingdings" w:hint="default"/>
+      </w:rPr>
+    </w:lvl>
+  </w:abstractNum>
   <w:num w:numId="1">
     <w:abstractNumId w:val="0"/>
+  </w:num>
+  <w:num w:numId="2">
+    <w:abstractNumId w:val="1"/>
   </w:num>
 </w:numbering>
 </file>

</xml_diff>

<commit_message>
Update 2 client stroy
</commit_message>
<xml_diff>
--- a/סיפור לקוח.docx
+++ b/סיפור לקוח.docx
@@ -654,7 +654,23 @@
           <w:rFonts w:hint="cs"/>
           <w:rtl/>
         </w:rPr>
-        <w:t xml:space="preserve"> בנוסף היו שני כפתורי רדיו כאשר שם הוא בוחר אם הוא רוצה לשחק נגד הזמן או המחשב, וכפתור אישור שעליו השחקן לוחץ אחרי שהוא מלאה את כל התנאים הנ''ל כדי שיתחיל המשחק. במידה והשחקן לוחץ על אישור בלי למלאה את כל הפרטים יוצג הודעת שגיאה </w:t>
+        <w:t xml:space="preserve"> בנוסף היו שני כפתורי רדיו כאשר שם הוא בוחר אם הוא רוצה לשחק נגד הזמן או המחשב, וכפתור אישור שעליו השחקן לוחץ אחרי שהוא מלאה את כל התנאים </w:t>
+      </w:r>
+      <w:proofErr w:type="spellStart"/>
+      <w:r>
+        <w:rPr>
+          <w:rFonts w:hint="cs"/>
+          <w:rtl/>
+        </w:rPr>
+        <w:t>הנ</w:t>
+      </w:r>
+      <w:proofErr w:type="spellEnd"/>
+      <w:r>
+        <w:rPr>
+          <w:rFonts w:hint="cs"/>
+          <w:rtl/>
+        </w:rPr>
+        <w:t xml:space="preserve">''ל כדי שיתחיל המשחק. במידה והשחקן לוחץ על אישור בלי למלאה את כל הפרטים יוצג הודעת שגיאה </w:t>
       </w:r>
       <w:r>
         <w:rPr>
@@ -662,7 +678,39 @@
           <w:rtl/>
         </w:rPr>
         <w:lastRenderedPageBreak/>
-        <w:t>שמתראה לו על כך והשדה/ות  הריקים מובלטים. אם הכל מלאה מופיעה התראה על המסך ששואלת האם השחקן סגור על מה שהוא בחר ובטוח לא רוצה לשנות</w:t>
+        <w:t>שמתראה לו על כך והשדה/</w:t>
+      </w:r>
+      <w:proofErr w:type="spellStart"/>
+      <w:r>
+        <w:rPr>
+          <w:rFonts w:hint="cs"/>
+          <w:rtl/>
+        </w:rPr>
+        <w:t>ות</w:t>
+      </w:r>
+      <w:proofErr w:type="spellEnd"/>
+      <w:r>
+        <w:rPr>
+          <w:rFonts w:hint="cs"/>
+          <w:rtl/>
+        </w:rPr>
+        <w:t xml:space="preserve">  הריקים מובלטים. אם </w:t>
+      </w:r>
+      <w:proofErr w:type="spellStart"/>
+      <w:r>
+        <w:rPr>
+          <w:rFonts w:hint="cs"/>
+          <w:rtl/>
+        </w:rPr>
+        <w:t>הכל</w:t>
+      </w:r>
+      <w:proofErr w:type="spellEnd"/>
+      <w:r>
+        <w:rPr>
+          <w:rFonts w:hint="cs"/>
+          <w:rtl/>
+        </w:rPr>
+        <w:t xml:space="preserve"> מלאה מופיעה התראה על המסך ששואלת האם השחקן סגור על מה שהוא בחר ובטוח לא רוצה לשנות</w:t>
       </w:r>
       <w:r>
         <w:rPr>
@@ -740,7 +788,23 @@
           <w:rFonts w:hint="cs"/>
           <w:rtl/>
         </w:rPr>
-        <w:t>מייצג את הזמן שנשאר לתור, מס' התור הנוכחי וכמה תורות נשארו. כמות האוכלוסייה הנוכחית מול כמה אוכלוסייה אפשר להכיל על האי, כל אי והמד שלו</w:t>
+        <w:t xml:space="preserve">מייצג את הזמן שנשאר לתור, מס' התור הנוכחי וכמה תורות נשארו. כמות האוכלוסייה הנוכחית מול כמה אוכלוסייה אפשר להכיל על האי, כל אי </w:t>
+      </w:r>
+      <w:proofErr w:type="spellStart"/>
+      <w:r>
+        <w:rPr>
+          <w:rFonts w:hint="cs"/>
+          <w:rtl/>
+        </w:rPr>
+        <w:t>והמד</w:t>
+      </w:r>
+      <w:proofErr w:type="spellEnd"/>
+      <w:r>
+        <w:rPr>
+          <w:rFonts w:hint="cs"/>
+          <w:rtl/>
+        </w:rPr>
+        <w:t xml:space="preserve"> שלו</w:t>
       </w:r>
       <w:r>
         <w:rPr>
@@ -790,7 +854,23 @@
           <w:rFonts w:hint="cs"/>
           <w:rtl/>
         </w:rPr>
-        <w:t xml:space="preserve">פן רנדומלי באיזה אי ישלוט השחקן. בתחילת המשחק הלוח ריק חוץ מהתיאור הנ''ל וכל שינוי אם בניית בנים או הופעה של כיתת דגים או סופות יופיעו על המסך לפי מנגנונים שיתוארו בהמשך.  </w:t>
+        <w:t xml:space="preserve">פן רנדומלי באיזה אי ישלוט השחקן. בתחילת המשחק הלוח ריק חוץ מהתיאור </w:t>
+      </w:r>
+      <w:proofErr w:type="spellStart"/>
+      <w:r>
+        <w:rPr>
+          <w:rFonts w:hint="cs"/>
+          <w:rtl/>
+        </w:rPr>
+        <w:t>הנ</w:t>
+      </w:r>
+      <w:proofErr w:type="spellEnd"/>
+      <w:r>
+        <w:rPr>
+          <w:rFonts w:hint="cs"/>
+          <w:rtl/>
+        </w:rPr>
+        <w:t xml:space="preserve">''ל וכל שינוי אם בניית בנים או הופעה של כיתת דגים או סופות יופיעו על המסך לפי מנגנונים שיתוארו בהמשך.  </w:t>
       </w:r>
       <w:r>
         <w:rPr>
@@ -943,8 +1023,6 @@
         </w:rPr>
         <w:t xml:space="preserve"> </w:t>
       </w:r>
-      <w:bookmarkStart w:id="0" w:name="_GoBack"/>
-      <w:bookmarkEnd w:id="0"/>
     </w:p>
     <w:p>
       <w:pPr>
@@ -2033,6 +2111,7 @@
         </w:rPr>
         <w:t xml:space="preserve"> </w:t>
       </w:r>
+      <w:proofErr w:type="spellStart"/>
       <w:r>
         <w:rPr>
           <w:rFonts w:cs="Arial" w:hint="cs"/>
@@ -2040,6 +2119,7 @@
         </w:rPr>
         <w:t>ראז</w:t>
       </w:r>
+      <w:proofErr w:type="spellEnd"/>
       <w:r>
         <w:rPr>
           <w:rFonts w:cs="Arial"/>
@@ -4919,6 +4999,7 @@
         </w:rPr>
         <w:t xml:space="preserve"> </w:t>
       </w:r>
+      <w:proofErr w:type="spellStart"/>
       <w:r>
         <w:rPr>
           <w:rFonts w:cs="Arial" w:hint="cs"/>
@@ -4926,6 +5007,7 @@
         </w:rPr>
         <w:t>אמיתיים</w:t>
       </w:r>
+      <w:proofErr w:type="spellEnd"/>
       <w:r>
         <w:rPr>
           <w:rFonts w:cs="Arial"/>
@@ -7775,6 +7857,7 @@
         </w:rPr>
         <w:t xml:space="preserve"> </w:t>
       </w:r>
+      <w:proofErr w:type="spellStart"/>
       <w:r>
         <w:rPr>
           <w:rFonts w:cs="Arial" w:hint="cs"/>
@@ -7782,6 +7865,7 @@
         </w:rPr>
         <w:t>באינץ</w:t>
       </w:r>
+      <w:proofErr w:type="spellEnd"/>
       <w:r>
         <w:rPr>
           <w:rFonts w:cs="Arial"/>
@@ -9971,7 +10055,23 @@
           <w:rFonts w:hint="cs"/>
           <w:rtl/>
         </w:rPr>
-        <w:t>אם הוא בוחר במישחק לימוד... (להמשיך כאן)</w:t>
+        <w:t xml:space="preserve">אם הוא בוחר </w:t>
+      </w:r>
+      <w:proofErr w:type="spellStart"/>
+      <w:r>
+        <w:rPr>
+          <w:rFonts w:hint="cs"/>
+          <w:rtl/>
+        </w:rPr>
+        <w:t>במישחק</w:t>
+      </w:r>
+      <w:proofErr w:type="spellEnd"/>
+      <w:r>
+        <w:rPr>
+          <w:rFonts w:hint="cs"/>
+          <w:rtl/>
+        </w:rPr>
+        <w:t xml:space="preserve"> לימוד... (להמשיך כאן)</w:t>
       </w:r>
       <w:r>
         <w:rPr>
@@ -10324,7 +10424,23 @@
           <w:rFonts w:hint="cs"/>
           <w:rtl/>
         </w:rPr>
-        <w:t xml:space="preserve">תפקיד: מגדיל אוכלוסיה ומאוד </w:t>
+        <w:t xml:space="preserve">תפקיד: מגדיל </w:t>
+      </w:r>
+      <w:proofErr w:type="spellStart"/>
+      <w:r>
+        <w:rPr>
+          <w:rFonts w:hint="cs"/>
+          <w:rtl/>
+        </w:rPr>
+        <w:t>אוכלוסיה</w:t>
+      </w:r>
+      <w:proofErr w:type="spellEnd"/>
+      <w:r>
+        <w:rPr>
+          <w:rFonts w:hint="cs"/>
+          <w:rtl/>
+        </w:rPr>
+        <w:t xml:space="preserve"> ומאוד </w:t>
       </w:r>
       <w:r>
         <w:rPr>
@@ -10690,7 +10806,23 @@
           <w:rFonts w:hint="cs"/>
           <w:rtl/>
         </w:rPr>
-        <w:t>השחקן חייב גם להתייחס לסביבותו, אם מדובר במזג האוויר (ענני גשם רגילים או סופות טורנדו), לים שמסביבו (בתי ספר של דגים או ספינות פיראטים) וליריבו (ספינות קרב או מורדים). כל אלה יכולים להוריד או לעלות את מס' הנקודות של השחקן. המנצח הוא זה שיש לו הכי הרבה נקודות בסוף המשחק.</w:t>
+        <w:t xml:space="preserve">השחקן חייב גם להתייחס </w:t>
+      </w:r>
+      <w:proofErr w:type="spellStart"/>
+      <w:r>
+        <w:rPr>
+          <w:rFonts w:hint="cs"/>
+          <w:rtl/>
+        </w:rPr>
+        <w:t>לסביבותו</w:t>
+      </w:r>
+      <w:proofErr w:type="spellEnd"/>
+      <w:r>
+        <w:rPr>
+          <w:rFonts w:hint="cs"/>
+          <w:rtl/>
+        </w:rPr>
+        <w:t>, אם מדובר במזג האוויר (ענני גשם רגילים או סופות טורנדו), לים שמסביבו (בתי ספר של דגים או ספינות פיראטים) וליריבו (ספינות קרב או מורדים). כל אלה יכולים להוריד או לעלות את מס' הנקודות של השחקן. המנצח הוא זה שיש לו הכי הרבה נקודות בסוף המשחק.</w:t>
       </w:r>
     </w:p>
     <w:p>
@@ -10786,19 +10918,23 @@
           <w:rFonts w:hint="cs"/>
           <w:sz w:val="28"/>
           <w:szCs w:val="28"/>
-          <w:rtl/>
-        </w:rPr>
-      </w:pPr>
+          <w:u w:val="single"/>
+          <w:rtl/>
+        </w:rPr>
+      </w:pPr>
+      <w:bookmarkStart w:id="0" w:name="_GoBack"/>
       <w:r>
         <w:rPr>
           <w:rFonts w:hint="cs"/>
           <w:sz w:val="28"/>
           <w:szCs w:val="28"/>
+          <w:u w:val="single"/>
           <w:rtl/>
         </w:rPr>
         <w:t>הערות לבניית הדמו</w:t>
       </w:r>
     </w:p>
+    <w:bookmarkEnd w:id="0"/>
     <w:p>
       <w:pPr>
         <w:rPr>

</xml_diff>

<commit_message>
UPDate 14 Client Story
</commit_message>
<xml_diff>
--- a/סיפור לקוח.docx
+++ b/סיפור לקוח.docx
@@ -169,6 +169,7 @@
           <w:color w:val="365F91" w:themeColor="accent1" w:themeShade="BF"/>
           <w:sz w:val="28"/>
           <w:szCs w:val="28"/>
+          <w:u w:val="single"/>
           <w:rtl/>
           <w:cs/>
           <w:lang w:val="he-IL"/>
@@ -182,7 +183,6 @@
       <w:sdtEndPr>
         <w:rPr>
           <w:szCs w:val="40"/>
-          <w:u w:val="single"/>
           <w:cs w:val="0"/>
           <w:lang w:val="en-US"/>
         </w:rPr>
@@ -246,21 +246,7 @@
               <w:u w:val="single"/>
               <w:rtl/>
             </w:rPr>
-            <w:t>פוטנ</w:t>
-          </w:r>
-          <w:bookmarkStart w:id="0" w:name="_GoBack"/>
-          <w:bookmarkEnd w:id="0"/>
-          <w:r>
-            <w:rPr>
-              <w:rFonts w:hint="cs"/>
-              <w:b/>
-              <w:bCs/>
-              <w:sz w:val="28"/>
-              <w:szCs w:val="28"/>
-              <w:u w:val="single"/>
-              <w:rtl/>
-            </w:rPr>
-            <w:t>צילים</w:t>
+            <w:t>פוטנצילים</w:t>
           </w:r>
           <w:proofErr w:type="spellEnd"/>
           <w:r>
@@ -3234,20 +3220,6 @@
     </w:p>
     <w:p>
       <w:pPr>
-        <w:rPr>
-          <w:rtl/>
-        </w:rPr>
-      </w:pPr>
-    </w:p>
-    <w:p>
-      <w:pPr>
-        <w:rPr>
-          <w:rtl/>
-        </w:rPr>
-      </w:pPr>
-    </w:p>
-    <w:p>
-      <w:pPr>
         <w:pStyle w:val="5"/>
         <w:jc w:val="left"/>
         <w:rPr>
@@ -3262,862 +3234,860 @@
     </w:p>
     <w:p>
       <w:pPr>
-        <w:pStyle w:val="5"/>
-        <w:jc w:val="left"/>
-        <w:rPr>
-          <w:rFonts w:cs="David"/>
-          <w:color w:val="auto"/>
+        <w:pStyle w:val="1"/>
+        <w:rPr>
+          <w:rtl/>
+        </w:rPr>
+      </w:pPr>
+      <w:r>
+        <w:rPr>
+          <w:rtl/>
+        </w:rPr>
+        <w:br w:type="column"/>
+      </w:r>
+      <w:bookmarkStart w:id="0" w:name="_Toc451009857"/>
+      <w:r>
+        <w:rPr>
+          <w:rFonts w:hint="cs"/>
+          <w:rtl/>
+        </w:rPr>
+        <w:lastRenderedPageBreak/>
+        <w:t>תיאור המשחק</w:t>
+      </w:r>
+      <w:bookmarkEnd w:id="0"/>
+    </w:p>
+    <w:p>
+      <w:pPr>
+        <w:rPr>
+          <w:rtl/>
+        </w:rPr>
+      </w:pPr>
+    </w:p>
+    <w:p>
+      <w:pPr>
+        <w:rPr>
+          <w:rtl/>
+        </w:rPr>
+      </w:pPr>
+      <w:r>
+        <w:rPr>
+          <w:rFonts w:hint="cs"/>
+          <w:rtl/>
+        </w:rPr>
+        <w:t>המחשק אוטופיה הוא משחק האסטרטגיה בזמן אמת הראשון למחשב שנוצר ב1981 על ידי דון דגלו.</w:t>
+      </w:r>
+      <w:r>
+        <w:rPr>
+          <w:rFonts w:hint="cs"/>
+          <w:rtl/>
+        </w:rPr>
+        <w:t xml:space="preserve"> ממנו </w:t>
+      </w:r>
+      <w:r>
+        <w:rPr>
+          <w:rFonts w:hint="cs"/>
+          <w:rtl/>
+        </w:rPr>
+        <w:t xml:space="preserve">צמח הז'אנר משחקי האסטרטגיה למחשב ורואים השפעות שלו על המשחקים החדש של היום. </w:t>
+      </w:r>
+      <w:r>
+        <w:rPr>
+          <w:rFonts w:hint="cs"/>
+          <w:rtl/>
+        </w:rPr>
+        <w:t xml:space="preserve"> </w:t>
+      </w:r>
+    </w:p>
+    <w:p>
+      <w:pPr>
+        <w:rPr>
+          <w:rtl/>
+        </w:rPr>
+      </w:pPr>
+      <w:r>
+        <w:rPr>
+          <w:rFonts w:hint="cs"/>
+          <w:rtl/>
+        </w:rPr>
+        <w:t>בגרסה הזאת של המשחק יתואם ל</w:t>
+      </w:r>
+      <w:r>
+        <w:rPr>
+          <w:rFonts w:hint="cs"/>
+          <w:rtl/>
+        </w:rPr>
+        <w:t>חומרה</w:t>
+      </w:r>
+      <w:r>
+        <w:rPr>
+          <w:rFonts w:hint="cs"/>
+          <w:rtl/>
+        </w:rPr>
+        <w:t xml:space="preserve"> </w:t>
+      </w:r>
+      <w:r>
+        <w:rPr>
+          <w:rFonts w:hint="cs"/>
+          <w:rtl/>
+        </w:rPr>
+        <w:t>ו</w:t>
+      </w:r>
+      <w:r>
+        <w:rPr>
+          <w:rFonts w:hint="cs"/>
+          <w:rtl/>
+        </w:rPr>
+        <w:t>לתוכנה (מערכות הפעלה, מנוע משחק) של היום, ותיישר קוו עם הסטנדרטי</w:t>
+      </w:r>
+      <w:r>
+        <w:rPr>
+          <w:rFonts w:hint="eastAsia"/>
+          <w:rtl/>
+        </w:rPr>
+        <w:t>ם</w:t>
+      </w:r>
+      <w:r>
+        <w:rPr>
+          <w:rFonts w:hint="cs"/>
+          <w:rtl/>
+        </w:rPr>
+        <w:t xml:space="preserve"> של היום בדרך אינטראקצ</w:t>
+      </w:r>
+      <w:r>
+        <w:rPr>
+          <w:rFonts w:hint="eastAsia"/>
+          <w:rtl/>
+        </w:rPr>
+        <w:t>יה</w:t>
+      </w:r>
+      <w:r>
+        <w:rPr>
+          <w:rFonts w:hint="cs"/>
+          <w:rtl/>
+        </w:rPr>
+        <w:t xml:space="preserve"> של השחקן עם המשחק </w:t>
+      </w:r>
+      <w:r>
+        <w:rPr>
+          <w:rFonts w:hint="cs"/>
+          <w:rtl/>
+        </w:rPr>
+        <w:t xml:space="preserve">דרך </w:t>
+      </w:r>
+      <w:r>
+        <w:rPr>
+          <w:rFonts w:hint="cs"/>
+          <w:rtl/>
+        </w:rPr>
+        <w:t>ממשק משתמש משופר ונוח יותר,</w:t>
+      </w:r>
+      <w:r>
+        <w:rPr>
+          <w:rFonts w:hint="cs"/>
+          <w:rtl/>
+        </w:rPr>
+        <w:t xml:space="preserve"> </w:t>
+      </w:r>
+      <w:proofErr w:type="spellStart"/>
+      <w:r>
+        <w:rPr>
+          <w:rFonts w:hint="cs"/>
+          <w:rtl/>
+        </w:rPr>
+        <w:t>הוטקי</w:t>
+      </w:r>
+      <w:proofErr w:type="spellEnd"/>
+      <w:r>
+        <w:rPr>
+          <w:rFonts w:hint="cs"/>
+          <w:rtl/>
+        </w:rPr>
+        <w:t>-</w:t>
+      </w:r>
+      <w:r>
+        <w:t>hotkeys</w:t>
+      </w:r>
+      <w:r>
+        <w:rPr>
+          <w:rFonts w:hint="cs"/>
+          <w:rtl/>
+        </w:rPr>
+        <w:t xml:space="preserve"> </w:t>
+      </w:r>
+      <w:r>
+        <w:rPr>
+          <w:rFonts w:hint="cs"/>
+          <w:rtl/>
+        </w:rPr>
+        <w:t>ושימוש נכון במקלדת+ עכבר</w:t>
+      </w:r>
+      <w:r>
+        <w:rPr>
+          <w:rFonts w:hint="cs"/>
+          <w:rtl/>
+        </w:rPr>
+        <w:t>. ה</w:t>
+      </w:r>
+      <w:r>
+        <w:rPr>
+          <w:rFonts w:hint="cs"/>
+          <w:rtl/>
+        </w:rPr>
+        <w:t>משחק היה לשחקן</w:t>
+      </w:r>
+      <w:r>
+        <w:rPr>
+          <w:rFonts w:hint="cs"/>
+          <w:rtl/>
+        </w:rPr>
+        <w:t>/</w:t>
+      </w:r>
+      <w:proofErr w:type="spellStart"/>
+      <w:r>
+        <w:rPr>
+          <w:rFonts w:hint="cs"/>
+          <w:rtl/>
+        </w:rPr>
+        <w:t>נית</w:t>
+      </w:r>
+      <w:proofErr w:type="spellEnd"/>
+      <w:r>
+        <w:rPr>
+          <w:rFonts w:hint="cs"/>
+          <w:rtl/>
+        </w:rPr>
+        <w:t xml:space="preserve"> יחיד</w:t>
+      </w:r>
+      <w:r>
+        <w:rPr>
+          <w:rFonts w:hint="cs"/>
+          <w:rtl/>
+        </w:rPr>
+        <w:t>/יה</w:t>
+      </w:r>
+      <w:r>
+        <w:rPr>
+          <w:rFonts w:hint="cs"/>
+          <w:rtl/>
+        </w:rPr>
+        <w:t xml:space="preserve"> </w:t>
+      </w:r>
+      <w:r>
+        <w:rPr>
+          <w:rFonts w:hint="cs"/>
+          <w:rtl/>
+        </w:rPr>
+        <w:t>כאשר הוא</w:t>
+      </w:r>
+      <w:r>
+        <w:rPr>
+          <w:rFonts w:hint="cs"/>
+          <w:rtl/>
+        </w:rPr>
+        <w:t>/היא</w:t>
+      </w:r>
+      <w:r>
+        <w:rPr>
+          <w:rFonts w:hint="cs"/>
+          <w:rtl/>
+        </w:rPr>
+        <w:t xml:space="preserve"> יכול</w:t>
+      </w:r>
+      <w:r>
+        <w:rPr>
+          <w:rFonts w:hint="cs"/>
+          <w:rtl/>
+        </w:rPr>
+        <w:t>/ה</w:t>
+      </w:r>
+      <w:r>
+        <w:rPr>
+          <w:rFonts w:hint="cs"/>
+          <w:rtl/>
+        </w:rPr>
+        <w:t xml:space="preserve"> לשחק נגד הזמן </w:t>
+      </w:r>
+      <w:r>
+        <w:rPr>
+          <w:rFonts w:hint="cs"/>
+          <w:rtl/>
+        </w:rPr>
+        <w:t xml:space="preserve">או נגד המחשב </w:t>
+      </w:r>
+      <w:r>
+        <w:rPr>
+          <w:rFonts w:hint="cs"/>
+          <w:rtl/>
+        </w:rPr>
+        <w:t>כדי להסיג את הציון הכי גבוהה.</w:t>
+      </w:r>
+    </w:p>
+    <w:p>
+      <w:pPr>
+        <w:rPr>
+          <w:rtl/>
+        </w:rPr>
+      </w:pPr>
+      <w:r>
+        <w:rPr>
+          <w:rtl/>
+        </w:rPr>
+        <w:t xml:space="preserve">המטרה לעשות משחק פרסומי בחשיבה שהוא היה כרטיס ביקור שלי להצגה של </w:t>
+      </w:r>
+      <w:proofErr w:type="spellStart"/>
+      <w:r>
+        <w:rPr>
+          <w:rtl/>
+        </w:rPr>
+        <w:t>הפרוייקט</w:t>
+      </w:r>
+      <w:proofErr w:type="spellEnd"/>
+      <w:r>
+        <w:rPr>
+          <w:rtl/>
+        </w:rPr>
+        <w:t xml:space="preserve"> ולעתיד. הוא חייב להיות קל ללמידה, נוח לשימוש וכיפי למשחק. ברמה המקצועית הקוד והתצוגה שלו חייבים להיות רשמיים ומרשימים כי בסופו של דבר אני רוצה לעשות רושם חיוב גם בעזרת פוזה</w:t>
+      </w:r>
+      <w:r>
+        <w:rPr>
+          <w:rFonts w:hint="cs"/>
+          <w:rtl/>
+        </w:rPr>
+        <w:t xml:space="preserve">. או במילים אחרות אני רוצה לראות ולהראות שאני מסוגלת לבנות משחק ברמה מקצועית. </w:t>
+      </w:r>
+    </w:p>
+    <w:p>
+      <w:pPr>
+        <w:rPr>
+          <w:rFonts w:hint="cs"/>
+          <w:rtl/>
+        </w:rPr>
+      </w:pPr>
+      <w:r>
+        <w:rPr>
+          <w:rFonts w:hint="cs"/>
+          <w:rtl/>
+        </w:rPr>
+        <w:t xml:space="preserve">אנשים שרוצים לקנות את המשחק יוכלו לעשות זאת דרך החנויות האינטרנטיות כמו </w:t>
+      </w:r>
+      <w:r>
+        <w:t>GOG</w:t>
+      </w:r>
+      <w:r>
+        <w:rPr>
+          <w:rFonts w:hint="cs"/>
+          <w:rtl/>
+        </w:rPr>
+        <w:t xml:space="preserve"> ו</w:t>
+      </w:r>
+      <w:r>
+        <w:t>STEAM</w:t>
+      </w:r>
+      <w:r>
+        <w:rPr>
+          <w:rFonts w:hint="cs"/>
+          <w:rtl/>
+        </w:rPr>
+        <w:t xml:space="preserve"> ותהליך ההתקנה שלו יותאם לשירותים של </w:t>
+      </w:r>
+      <w:r>
+        <w:rPr>
+          <w:rFonts w:hint="cs"/>
+          <w:rtl/>
+        </w:rPr>
+        <w:t>ה</w:t>
+      </w:r>
+      <w:r>
+        <w:rPr>
+          <w:rFonts w:hint="cs"/>
+          <w:rtl/>
+        </w:rPr>
+        <w:t>חנות. אם בעלי</w:t>
+      </w:r>
+      <w:r>
+        <w:rPr>
+          <w:rFonts w:hint="cs"/>
+          <w:rtl/>
+        </w:rPr>
+        <w:t>/</w:t>
+      </w:r>
+      <w:proofErr w:type="spellStart"/>
+      <w:r>
+        <w:rPr>
+          <w:rFonts w:hint="cs"/>
+          <w:rtl/>
+        </w:rPr>
+        <w:t>ות</w:t>
+      </w:r>
+      <w:proofErr w:type="spellEnd"/>
+      <w:r>
+        <w:rPr>
+          <w:rFonts w:hint="cs"/>
+          <w:rtl/>
+        </w:rPr>
+        <w:t xml:space="preserve"> עניין לא ירצו לקנות בחנות כזאת הם</w:t>
+      </w:r>
+      <w:r>
+        <w:rPr>
+          <w:rFonts w:hint="cs"/>
+          <w:rtl/>
+        </w:rPr>
+        <w:t>/ן</w:t>
+      </w:r>
+      <w:r>
+        <w:rPr>
+          <w:rFonts w:hint="cs"/>
+          <w:rtl/>
+        </w:rPr>
+        <w:t xml:space="preserve"> יוכלו להשיג את המשחק באתר המשחק (שלא יהיה קיים זה בשביל הקטע), בכל מקרה המשחק יהיה בלי </w:t>
+      </w:r>
+      <w:r>
+        <w:t>DRM</w:t>
+      </w:r>
+      <w:r>
+        <w:rPr>
+          <w:rFonts w:hint="cs"/>
+          <w:rtl/>
+        </w:rPr>
+        <w:t>. בזמן התקנה תהיה אפשרות לבעל</w:t>
+      </w:r>
+      <w:r>
+        <w:rPr>
+          <w:rFonts w:hint="cs"/>
+          <w:rtl/>
+        </w:rPr>
+        <w:t>/</w:t>
+      </w:r>
+      <w:proofErr w:type="spellStart"/>
+      <w:r>
+        <w:rPr>
+          <w:rFonts w:hint="cs"/>
+          <w:rtl/>
+        </w:rPr>
+        <w:t>ות</w:t>
+      </w:r>
+      <w:proofErr w:type="spellEnd"/>
+      <w:r>
+        <w:rPr>
+          <w:rFonts w:hint="cs"/>
+          <w:rtl/>
+        </w:rPr>
+        <w:t xml:space="preserve"> העניין לבחור על איזה כונן להתקין א</w:t>
+      </w:r>
+      <w:r>
+        <w:rPr>
+          <w:rFonts w:hint="cs"/>
+          <w:rtl/>
+        </w:rPr>
+        <w:t>ת המשחק</w:t>
+      </w:r>
+      <w:r>
+        <w:rPr>
+          <w:rFonts w:hint="cs"/>
+          <w:rtl/>
+        </w:rPr>
+        <w:t xml:space="preserve"> והאם היה לו קיצור דרך על שולחן העבודה. המשחק יתאם לבעלי במחשב עם מערכת הפעלה של חלונות 7 ומעלה.</w:t>
+      </w:r>
+      <w:r>
+        <w:rPr>
+          <w:rFonts w:hint="cs"/>
+          <w:rtl/>
+        </w:rPr>
+        <w:t xml:space="preserve"> </w:t>
+      </w:r>
+      <w:r>
+        <w:rPr>
+          <w:rFonts w:hint="cs"/>
+          <w:rtl/>
+        </w:rPr>
+        <w:t xml:space="preserve"> (לא יהיה מחובר לאינטרנט) </w:t>
+      </w:r>
+      <w:r>
+        <w:rPr>
+          <w:rFonts w:hint="cs"/>
+          <w:rtl/>
+        </w:rPr>
+        <w:t>(עוד הגדרות בהמשך)</w:t>
+      </w:r>
+    </w:p>
+    <w:p>
+      <w:pPr>
+        <w:pStyle w:val="2"/>
+        <w:rPr>
+          <w:rtl/>
+        </w:rPr>
+      </w:pPr>
+      <w:r>
+        <w:rPr>
+          <w:rFonts w:hint="cs"/>
+          <w:rtl/>
+        </w:rPr>
+        <w:t>ציוד חומרה ותוכנה (שפה, חבילות תוכנה וכו') הנדרשים לביצוע הפרויקט:</w:t>
+      </w:r>
+    </w:p>
+    <w:p>
+      <w:pPr>
+        <w:rPr>
+          <w:b/>
+          <w:bCs/>
+          <w:rtl/>
+        </w:rPr>
+      </w:pPr>
+    </w:p>
+    <w:p>
+      <w:pPr>
+        <w:rPr>
+          <w:b/>
+          <w:bCs/>
+          <w:rtl/>
+        </w:rPr>
+      </w:pPr>
+      <w:r>
+        <w:rPr>
+          <w:rFonts w:hint="cs"/>
+          <w:b/>
+          <w:bCs/>
+          <w:rtl/>
+        </w:rPr>
+        <w:t>מפרט חומרה:</w:t>
+      </w:r>
+    </w:p>
+    <w:p>
+      <w:pPr>
+        <w:numPr>
+          <w:ilvl w:val="0"/>
+          <w:numId w:val="6"/>
+        </w:numPr>
+        <w:spacing w:after="0" w:line="240" w:lineRule="auto"/>
+      </w:pPr>
+      <w:r>
+        <w:rPr>
+          <w:rFonts w:hint="cs"/>
+          <w:rtl/>
+        </w:rPr>
+        <w:t xml:space="preserve">מערכת </w:t>
+      </w:r>
+      <w:r>
+        <w:t>PC</w:t>
+      </w:r>
+      <w:r>
+        <w:rPr>
+          <w:rFonts w:hint="cs"/>
+          <w:rtl/>
+        </w:rPr>
+        <w:t xml:space="preserve"> הכוללת מחשב , מסך , מקלדת ועכבר.</w:t>
+      </w:r>
+    </w:p>
+    <w:p>
+      <w:pPr>
+        <w:numPr>
+          <w:ilvl w:val="0"/>
+          <w:numId w:val="6"/>
+        </w:numPr>
+        <w:spacing w:after="0" w:line="240" w:lineRule="auto"/>
+      </w:pPr>
+      <w:r>
+        <w:rPr>
+          <w:rFonts w:hint="cs"/>
+          <w:rtl/>
+        </w:rPr>
+        <w:t xml:space="preserve">דיסק קשיח בנפח של </w:t>
+      </w:r>
+      <w:r>
+        <w:t>100G</w:t>
+      </w:r>
+      <w:r>
+        <w:rPr>
+          <w:rFonts w:hint="cs"/>
+          <w:rtl/>
+        </w:rPr>
+        <w:t xml:space="preserve"> לפחות לצורך ביצוע גיבויים .</w:t>
+      </w:r>
+    </w:p>
+    <w:p>
+      <w:pPr>
+        <w:numPr>
+          <w:ilvl w:val="0"/>
+          <w:numId w:val="6"/>
+        </w:numPr>
+        <w:spacing w:after="0" w:line="240" w:lineRule="auto"/>
+        <w:rPr>
+          <w:rFonts w:hint="cs"/>
+        </w:rPr>
+      </w:pPr>
+      <w:r>
+        <w:rPr>
+          <w:rFonts w:hint="cs"/>
+          <w:rtl/>
+        </w:rPr>
+        <w:t>מעבד גרפי המובנה במעבידים החדשים או בכרטיס מסך.</w:t>
+      </w:r>
+    </w:p>
+    <w:p>
+      <w:pPr>
+        <w:numPr>
+          <w:ilvl w:val="0"/>
+          <w:numId w:val="6"/>
+        </w:numPr>
+        <w:spacing w:after="0" w:line="240" w:lineRule="auto"/>
+        <w:rPr>
+          <w:rFonts w:hint="cs"/>
+        </w:rPr>
+      </w:pPr>
+      <w:r>
+        <w:rPr>
+          <w:rFonts w:hint="cs"/>
+          <w:rtl/>
+        </w:rPr>
+        <w:t xml:space="preserve">זיכרון </w:t>
+      </w:r>
+      <w:r>
+        <w:rPr>
+          <w:rFonts w:hint="cs"/>
+          <w:rtl/>
+        </w:rPr>
+        <w:t>בגודל 2</w:t>
+      </w:r>
+      <w:r>
+        <w:t>GB</w:t>
+      </w:r>
+      <w:r>
+        <w:rPr>
+          <w:rFonts w:hint="cs"/>
+          <w:rtl/>
+        </w:rPr>
+        <w:t>.</w:t>
+      </w:r>
+    </w:p>
+    <w:p>
+      <w:pPr>
+        <w:numPr>
+          <w:ilvl w:val="0"/>
+          <w:numId w:val="6"/>
+        </w:numPr>
+        <w:spacing w:after="0" w:line="240" w:lineRule="auto"/>
+      </w:pPr>
+      <w:r>
+        <w:rPr>
+          <w:rFonts w:hint="cs"/>
+          <w:rtl/>
+        </w:rPr>
+        <w:t>חיבור אינטרנט  (</w:t>
+      </w:r>
+      <w:proofErr w:type="spellStart"/>
+      <w:r>
+        <w:rPr>
+          <w:rFonts w:hint="cs"/>
+          <w:rtl/>
+        </w:rPr>
+        <w:t>אופצונלי</w:t>
+      </w:r>
+      <w:proofErr w:type="spellEnd"/>
+      <w:r>
+        <w:rPr>
+          <w:rFonts w:hint="cs"/>
+          <w:rtl/>
+        </w:rPr>
+        <w:t>).</w:t>
+      </w:r>
+    </w:p>
+    <w:p>
+      <w:pPr>
+        <w:tabs>
+          <w:tab w:val="left" w:pos="5896"/>
+        </w:tabs>
+        <w:rPr>
+          <w:b/>
+          <w:bCs/>
+          <w:rtl/>
+        </w:rPr>
+      </w:pPr>
+    </w:p>
+    <w:p>
+      <w:pPr>
+        <w:tabs>
+          <w:tab w:val="left" w:pos="5896"/>
+        </w:tabs>
+        <w:rPr>
+          <w:b/>
+          <w:bCs/>
+          <w:rtl/>
+        </w:rPr>
+      </w:pPr>
+      <w:r>
+        <w:rPr>
+          <w:rFonts w:hint="cs"/>
+          <w:b/>
+          <w:bCs/>
+          <w:rtl/>
+        </w:rPr>
+        <w:t>מפרט תוכנה:</w:t>
+      </w:r>
+    </w:p>
+    <w:p>
+      <w:pPr>
+        <w:numPr>
+          <w:ilvl w:val="0"/>
+          <w:numId w:val="7"/>
+        </w:numPr>
+        <w:tabs>
+          <w:tab w:val="left" w:pos="708"/>
+        </w:tabs>
+        <w:spacing w:after="0"/>
+        <w:rPr>
+          <w:rFonts w:hint="cs"/>
+        </w:rPr>
+      </w:pPr>
+      <w:r>
+        <w:rPr>
+          <w:rFonts w:hint="cs"/>
+          <w:rtl/>
+        </w:rPr>
+        <w:t>מערכת הפעלה 7 ומעלה</w:t>
+      </w:r>
+      <w:r>
+        <w:rPr>
+          <w:rFonts w:hint="cs"/>
+          <w:rtl/>
+        </w:rPr>
+        <w:t>.</w:t>
+      </w:r>
+    </w:p>
+    <w:p>
+      <w:pPr>
+        <w:numPr>
+          <w:ilvl w:val="0"/>
+          <w:numId w:val="7"/>
+        </w:numPr>
+        <w:tabs>
+          <w:tab w:val="left" w:pos="708"/>
+        </w:tabs>
+        <w:spacing w:after="0"/>
+      </w:pPr>
+      <w:r>
+        <w:rPr>
+          <w:rFonts w:hint="cs"/>
+          <w:rtl/>
+        </w:rPr>
+        <w:t xml:space="preserve">מנועה המשחק </w:t>
+      </w:r>
+      <w:r>
+        <w:t>unity</w:t>
+      </w:r>
+      <w:r>
+        <w:rPr>
+          <w:rFonts w:hint="cs"/>
+          <w:rtl/>
+        </w:rPr>
+        <w:t xml:space="preserve"> והכלי הפיתוח שבאים </w:t>
+      </w:r>
+      <w:proofErr w:type="spellStart"/>
+      <w:r>
+        <w:rPr>
+          <w:rFonts w:hint="cs"/>
+          <w:rtl/>
+        </w:rPr>
+        <w:t>איתו</w:t>
+      </w:r>
+      <w:proofErr w:type="spellEnd"/>
+      <w:r>
+        <w:rPr>
+          <w:rFonts w:hint="cs"/>
+          <w:rtl/>
+        </w:rPr>
+        <w:t>.</w:t>
+      </w:r>
+    </w:p>
+    <w:p>
+      <w:pPr>
+        <w:numPr>
+          <w:ilvl w:val="0"/>
+          <w:numId w:val="7"/>
+        </w:numPr>
+        <w:tabs>
+          <w:tab w:val="left" w:pos="708"/>
+        </w:tabs>
+        <w:spacing w:after="0"/>
+        <w:rPr>
+          <w:rtl/>
+        </w:rPr>
+      </w:pPr>
+      <w:r>
+        <w:t xml:space="preserve"> </w:t>
+      </w:r>
+      <w:r>
+        <w:t>S</w:t>
+      </w:r>
+      <w:r>
+        <w:t>QL</w:t>
+      </w:r>
+      <w:r>
+        <w:rPr>
+          <w:rFonts w:hint="cs"/>
+          <w:rtl/>
+        </w:rPr>
+        <w:t>או דרך אחרת לשמור קבצים</w:t>
+      </w:r>
+      <w:r>
+        <w:rPr>
+          <w:rFonts w:hint="cs"/>
+          <w:rtl/>
+        </w:rPr>
+        <w:t>.</w:t>
+      </w:r>
+    </w:p>
+    <w:p>
+      <w:pPr>
+        <w:rPr>
+          <w:rtl/>
+        </w:rPr>
+      </w:pPr>
+    </w:p>
+    <w:p>
+      <w:pPr>
+        <w:rPr>
+          <w:bCs/>
           <w:sz w:val="28"/>
           <w:szCs w:val="28"/>
-          <w:u w:val="none"/>
-          <w:rtl/>
-        </w:rPr>
-      </w:pPr>
-    </w:p>
-    <w:p>
-      <w:pPr>
-        <w:pStyle w:val="5"/>
-        <w:jc w:val="left"/>
-        <w:rPr>
-          <w:rFonts w:cs="David"/>
-          <w:color w:val="auto"/>
+          <w:rtl/>
+        </w:rPr>
+      </w:pPr>
+      <w:r>
+        <w:rPr>
+          <w:rFonts w:hint="cs"/>
+          <w:bCs/>
           <w:sz w:val="28"/>
           <w:szCs w:val="28"/>
-          <w:u w:val="none"/>
-          <w:rtl/>
-        </w:rPr>
-      </w:pPr>
-    </w:p>
-    <w:p>
-      <w:pPr>
-        <w:pStyle w:val="5"/>
-        <w:jc w:val="left"/>
-        <w:rPr>
-          <w:rFonts w:cs="David"/>
-          <w:color w:val="auto"/>
-          <w:sz w:val="28"/>
-          <w:szCs w:val="28"/>
-          <w:u w:val="none"/>
-          <w:rtl/>
-        </w:rPr>
-      </w:pPr>
-    </w:p>
-    <w:p>
-      <w:pPr>
-        <w:pStyle w:val="5"/>
-        <w:jc w:val="left"/>
-        <w:rPr>
-          <w:rFonts w:cs="David"/>
-          <w:color w:val="auto"/>
-          <w:sz w:val="28"/>
-          <w:szCs w:val="28"/>
-          <w:u w:val="none"/>
-          <w:rtl/>
-        </w:rPr>
-      </w:pPr>
-    </w:p>
-    <w:p>
-      <w:pPr>
-        <w:pStyle w:val="5"/>
-        <w:jc w:val="left"/>
-        <w:rPr>
-          <w:rFonts w:cs="David"/>
-          <w:color w:val="auto"/>
-          <w:sz w:val="28"/>
-          <w:szCs w:val="28"/>
-          <w:u w:val="none"/>
-          <w:rtl/>
-        </w:rPr>
-      </w:pPr>
-    </w:p>
-    <w:p>
-      <w:pPr>
-        <w:pStyle w:val="5"/>
-        <w:jc w:val="left"/>
-        <w:rPr>
-          <w:rFonts w:cs="David"/>
-          <w:color w:val="auto"/>
-          <w:sz w:val="28"/>
-          <w:szCs w:val="28"/>
-          <w:u w:val="none"/>
-          <w:rtl/>
-        </w:rPr>
-      </w:pPr>
-    </w:p>
-    <w:p>
-      <w:pPr>
-        <w:pStyle w:val="5"/>
-        <w:jc w:val="left"/>
-        <w:rPr>
-          <w:rFonts w:cs="David"/>
-          <w:color w:val="auto"/>
-          <w:sz w:val="28"/>
-          <w:szCs w:val="28"/>
-          <w:u w:val="none"/>
-          <w:rtl/>
-        </w:rPr>
-      </w:pPr>
-    </w:p>
-    <w:p>
-      <w:pPr>
-        <w:pStyle w:val="5"/>
-        <w:jc w:val="left"/>
-        <w:rPr>
-          <w:rFonts w:cs="David"/>
-          <w:color w:val="auto"/>
-          <w:sz w:val="28"/>
-          <w:szCs w:val="28"/>
-          <w:u w:val="none"/>
-          <w:rtl/>
-        </w:rPr>
-      </w:pPr>
-    </w:p>
-    <w:p>
-      <w:pPr>
-        <w:pStyle w:val="5"/>
-        <w:jc w:val="left"/>
-        <w:rPr>
-          <w:rFonts w:cs="David"/>
-          <w:color w:val="auto"/>
-          <w:sz w:val="28"/>
-          <w:szCs w:val="28"/>
-          <w:u w:val="none"/>
-          <w:rtl/>
-        </w:rPr>
-      </w:pPr>
-    </w:p>
-    <w:p>
-      <w:pPr>
-        <w:pStyle w:val="5"/>
-        <w:jc w:val="left"/>
-        <w:rPr>
-          <w:rFonts w:cs="David"/>
-          <w:color w:val="auto"/>
-          <w:sz w:val="28"/>
-          <w:szCs w:val="28"/>
-          <w:u w:val="none"/>
-          <w:rtl/>
-        </w:rPr>
-      </w:pPr>
-    </w:p>
-    <w:p>
-      <w:pPr>
-        <w:pStyle w:val="5"/>
-        <w:jc w:val="left"/>
-        <w:rPr>
-          <w:rFonts w:cs="David"/>
-          <w:color w:val="auto"/>
-          <w:sz w:val="28"/>
-          <w:szCs w:val="28"/>
-          <w:u w:val="none"/>
-          <w:rtl/>
-        </w:rPr>
-      </w:pPr>
-    </w:p>
-    <w:p>
-      <w:pPr>
-        <w:pStyle w:val="5"/>
-        <w:jc w:val="left"/>
-        <w:rPr>
-          <w:rFonts w:cs="David"/>
-          <w:color w:val="auto"/>
-          <w:sz w:val="28"/>
-          <w:szCs w:val="28"/>
-          <w:u w:val="none"/>
-          <w:rtl/>
-        </w:rPr>
-      </w:pPr>
-    </w:p>
-    <w:p>
-      <w:pPr>
-        <w:pStyle w:val="5"/>
-        <w:jc w:val="left"/>
-        <w:rPr>
-          <w:rFonts w:cs="David"/>
-          <w:color w:val="auto"/>
-          <w:sz w:val="28"/>
-          <w:szCs w:val="28"/>
-          <w:u w:val="none"/>
-          <w:rtl/>
-        </w:rPr>
-      </w:pPr>
-    </w:p>
-    <w:p>
-      <w:pPr>
-        <w:pStyle w:val="5"/>
-        <w:jc w:val="left"/>
-        <w:rPr>
-          <w:rFonts w:cs="David"/>
-          <w:color w:val="auto"/>
-          <w:sz w:val="28"/>
-          <w:szCs w:val="28"/>
-          <w:u w:val="none"/>
-          <w:rtl/>
-        </w:rPr>
-      </w:pPr>
-    </w:p>
-    <w:p>
-      <w:pPr>
-        <w:pStyle w:val="5"/>
-        <w:jc w:val="left"/>
-        <w:rPr>
-          <w:rFonts w:cs="David"/>
-          <w:color w:val="auto"/>
-          <w:sz w:val="28"/>
-          <w:szCs w:val="28"/>
-          <w:u w:val="none"/>
-          <w:rtl/>
-        </w:rPr>
-      </w:pPr>
-    </w:p>
-    <w:p>
-      <w:pPr>
-        <w:pStyle w:val="5"/>
-        <w:jc w:val="left"/>
-        <w:rPr>
-          <w:rFonts w:cs="David"/>
-          <w:color w:val="auto"/>
-          <w:sz w:val="28"/>
-          <w:szCs w:val="28"/>
-          <w:u w:val="none"/>
-          <w:rtl/>
-        </w:rPr>
-      </w:pPr>
-    </w:p>
-    <w:p>
-      <w:pPr>
-        <w:pStyle w:val="5"/>
-        <w:jc w:val="left"/>
-        <w:rPr>
-          <w:rFonts w:cs="David"/>
-          <w:color w:val="auto"/>
-          <w:sz w:val="28"/>
-          <w:szCs w:val="28"/>
-          <w:u w:val="none"/>
-          <w:rtl/>
-        </w:rPr>
-      </w:pPr>
-    </w:p>
-    <w:p>
-      <w:pPr>
-        <w:pStyle w:val="5"/>
-        <w:jc w:val="left"/>
-        <w:rPr>
-          <w:rFonts w:cs="David"/>
-          <w:color w:val="auto"/>
-          <w:sz w:val="28"/>
-          <w:szCs w:val="28"/>
-          <w:u w:val="none"/>
-          <w:rtl/>
-        </w:rPr>
-      </w:pPr>
-    </w:p>
-    <w:p>
-      <w:pPr>
-        <w:pStyle w:val="5"/>
-        <w:jc w:val="left"/>
-        <w:rPr>
-          <w:rFonts w:cs="David"/>
-          <w:color w:val="auto"/>
-          <w:sz w:val="28"/>
-          <w:szCs w:val="28"/>
-          <w:u w:val="none"/>
-          <w:rtl/>
-        </w:rPr>
-      </w:pPr>
-    </w:p>
-    <w:p>
-      <w:pPr>
-        <w:pStyle w:val="5"/>
-        <w:jc w:val="left"/>
-        <w:rPr>
-          <w:rFonts w:cs="David"/>
-          <w:color w:val="auto"/>
-          <w:sz w:val="28"/>
-          <w:szCs w:val="28"/>
-          <w:u w:val="none"/>
-          <w:rtl/>
-        </w:rPr>
-      </w:pPr>
-    </w:p>
-    <w:p>
-      <w:pPr>
-        <w:pStyle w:val="5"/>
-        <w:jc w:val="left"/>
-        <w:rPr>
-          <w:rFonts w:cs="David"/>
-          <w:color w:val="auto"/>
-          <w:sz w:val="28"/>
-          <w:szCs w:val="28"/>
-          <w:u w:val="none"/>
-          <w:rtl/>
-        </w:rPr>
-      </w:pPr>
-    </w:p>
-    <w:p>
-      <w:pPr>
-        <w:pStyle w:val="5"/>
-        <w:jc w:val="left"/>
-        <w:rPr>
-          <w:rFonts w:cs="David"/>
-          <w:color w:val="auto"/>
-          <w:sz w:val="28"/>
-          <w:szCs w:val="28"/>
-          <w:u w:val="none"/>
-          <w:rtl/>
-        </w:rPr>
-      </w:pPr>
-    </w:p>
-    <w:p>
-      <w:pPr>
-        <w:pStyle w:val="5"/>
-        <w:jc w:val="left"/>
-        <w:rPr>
-          <w:rFonts w:cs="David"/>
-          <w:color w:val="auto"/>
-          <w:sz w:val="28"/>
-          <w:szCs w:val="28"/>
-          <w:u w:val="none"/>
-          <w:rtl/>
-        </w:rPr>
-      </w:pPr>
-    </w:p>
-    <w:p>
-      <w:pPr>
-        <w:pStyle w:val="5"/>
-        <w:jc w:val="left"/>
-        <w:rPr>
-          <w:rFonts w:cs="David"/>
-          <w:color w:val="auto"/>
-          <w:sz w:val="28"/>
-          <w:szCs w:val="28"/>
-          <w:u w:val="none"/>
-          <w:rtl/>
-        </w:rPr>
-      </w:pPr>
-    </w:p>
-    <w:p>
-      <w:pPr>
-        <w:pStyle w:val="5"/>
-        <w:jc w:val="left"/>
-        <w:rPr>
-          <w:rFonts w:cs="David"/>
-          <w:color w:val="auto"/>
-          <w:sz w:val="28"/>
-          <w:szCs w:val="28"/>
-          <w:u w:val="none"/>
-          <w:rtl/>
-        </w:rPr>
-      </w:pPr>
-    </w:p>
-    <w:p>
-      <w:pPr>
-        <w:pStyle w:val="5"/>
-        <w:jc w:val="left"/>
-        <w:rPr>
-          <w:rFonts w:cs="David"/>
-          <w:color w:val="auto"/>
-          <w:sz w:val="28"/>
-          <w:szCs w:val="28"/>
-          <w:u w:val="none"/>
-          <w:rtl/>
-        </w:rPr>
-      </w:pPr>
+          <w:rtl/>
+        </w:rPr>
+        <w:t>אמצעי אחסון:</w:t>
+      </w:r>
+    </w:p>
+    <w:p>
+      <w:pPr>
+        <w:numPr>
+          <w:ilvl w:val="0"/>
+          <w:numId w:val="7"/>
+        </w:numPr>
+        <w:spacing w:after="0" w:line="240" w:lineRule="auto"/>
+        <w:rPr>
+          <w:rtl/>
+        </w:rPr>
+      </w:pPr>
+      <w:r>
+        <w:rPr>
+          <w:rFonts w:hint="cs"/>
+          <w:rtl/>
+        </w:rPr>
+        <w:t>זיכרון פנימי של המחשב.</w:t>
+      </w:r>
+      <w:bookmarkStart w:id="1" w:name="_GoBack"/>
+      <w:bookmarkEnd w:id="1"/>
     </w:p>
     <w:p>
       <w:pPr>
         <w:pStyle w:val="1"/>
         <w:rPr>
-          <w:rtl/>
-        </w:rPr>
-      </w:pPr>
-      <w:r>
-        <w:rPr>
-          <w:rtl/>
-        </w:rPr>
-        <w:br w:type="column"/>
-      </w:r>
-      <w:bookmarkStart w:id="1" w:name="_Toc451009857"/>
-      <w:r>
-        <w:rPr>
-          <w:rFonts w:hint="cs"/>
-          <w:rtl/>
-        </w:rPr>
-        <w:lastRenderedPageBreak/>
-        <w:t>תיאור המשחק</w:t>
-      </w:r>
-      <w:bookmarkEnd w:id="1"/>
-    </w:p>
-    <w:p>
-      <w:pPr>
-        <w:rPr>
-          <w:rtl/>
-        </w:rPr>
-      </w:pPr>
-    </w:p>
-    <w:p>
-      <w:pPr>
-        <w:rPr>
-          <w:rtl/>
-        </w:rPr>
-      </w:pPr>
-      <w:r>
-        <w:rPr>
-          <w:rFonts w:hint="cs"/>
-          <w:rtl/>
-        </w:rPr>
-        <w:t>המחשק אוטופיה הוא משחק האסטרטגיה בזמן אמת הראשון למחשב שנוצר ב1981 על ידי דון דגלו.</w:t>
-      </w:r>
-      <w:r>
-        <w:rPr>
-          <w:rFonts w:hint="cs"/>
-          <w:rtl/>
-        </w:rPr>
-        <w:t xml:space="preserve"> ממנו </w:t>
-      </w:r>
-      <w:r>
-        <w:rPr>
-          <w:rFonts w:hint="cs"/>
-          <w:rtl/>
-        </w:rPr>
-        <w:t xml:space="preserve">צמח הז'אנר משחקי האסטרטגיה למחשב ורואים השפעות שלו על המשחקים החדש של היום. </w:t>
-      </w:r>
-      <w:r>
-        <w:rPr>
-          <w:rFonts w:hint="cs"/>
-          <w:rtl/>
-        </w:rPr>
-        <w:t xml:space="preserve"> </w:t>
-      </w:r>
-    </w:p>
-    <w:p>
-      <w:pPr>
-        <w:rPr>
-          <w:rFonts w:hint="cs"/>
-          <w:rtl/>
-        </w:rPr>
-      </w:pPr>
-      <w:r>
-        <w:rPr>
-          <w:rFonts w:hint="cs"/>
-          <w:rtl/>
-        </w:rPr>
-        <w:t>בגרסה הזאת של המשחק יתואם ל</w:t>
-      </w:r>
-      <w:r>
-        <w:rPr>
-          <w:rFonts w:hint="cs"/>
-          <w:rtl/>
-        </w:rPr>
-        <w:t>חומרה</w:t>
-      </w:r>
-      <w:r>
-        <w:rPr>
-          <w:rFonts w:hint="cs"/>
-          <w:rtl/>
-        </w:rPr>
-        <w:t xml:space="preserve"> </w:t>
-      </w:r>
-      <w:r>
-        <w:rPr>
-          <w:rFonts w:hint="cs"/>
-          <w:rtl/>
-        </w:rPr>
-        <w:t>ו</w:t>
-      </w:r>
-      <w:r>
-        <w:rPr>
-          <w:rFonts w:hint="cs"/>
-          <w:rtl/>
-        </w:rPr>
-        <w:t>לתוכנה (מערכות הפעלה, מנוע משחק) של היום, ותיישר קוו עם הסטנדרטי</w:t>
-      </w:r>
-      <w:r>
-        <w:rPr>
-          <w:rFonts w:hint="eastAsia"/>
-          <w:rtl/>
-        </w:rPr>
-        <w:t>ם</w:t>
-      </w:r>
-      <w:r>
-        <w:rPr>
-          <w:rFonts w:hint="cs"/>
-          <w:rtl/>
-        </w:rPr>
-        <w:t xml:space="preserve"> </w:t>
-      </w:r>
-      <w:r>
-        <w:rPr>
-          <w:rFonts w:hint="cs"/>
-          <w:rtl/>
-        </w:rPr>
-        <w:t>של היום בדרך אינטראקצ</w:t>
-      </w:r>
-      <w:r>
-        <w:rPr>
-          <w:rFonts w:hint="eastAsia"/>
-          <w:rtl/>
-        </w:rPr>
-        <w:t>יה</w:t>
-      </w:r>
-      <w:r>
-        <w:rPr>
-          <w:rFonts w:hint="cs"/>
-          <w:rtl/>
-        </w:rPr>
-        <w:t xml:space="preserve"> של השחקן עם המשחק (ממשק משתמש משופר ונוח יותר,</w:t>
-      </w:r>
-      <w:r>
-        <w:rPr>
-          <w:rFonts w:hint="cs"/>
-          <w:rtl/>
-        </w:rPr>
-        <w:t xml:space="preserve"> </w:t>
-      </w:r>
-      <w:proofErr w:type="spellStart"/>
-      <w:r>
-        <w:rPr>
-          <w:rFonts w:hint="cs"/>
-          <w:rtl/>
-        </w:rPr>
-        <w:t>הוטקי</w:t>
-      </w:r>
-      <w:proofErr w:type="spellEnd"/>
-      <w:r>
-        <w:rPr>
-          <w:rFonts w:hint="cs"/>
-          <w:rtl/>
-        </w:rPr>
-        <w:t>-</w:t>
-      </w:r>
-      <w:r>
-        <w:t>hotkeys</w:t>
-      </w:r>
-      <w:r>
-        <w:rPr>
-          <w:rFonts w:hint="cs"/>
-          <w:rtl/>
-        </w:rPr>
-        <w:t>, שימוש נכון במקלדת+ עכבר ). ה</w:t>
-      </w:r>
-      <w:r>
-        <w:rPr>
-          <w:rFonts w:hint="cs"/>
-          <w:rtl/>
-        </w:rPr>
-        <w:t>משחק היה לשחקן</w:t>
-      </w:r>
-      <w:r>
-        <w:rPr>
-          <w:rFonts w:hint="cs"/>
-          <w:rtl/>
-        </w:rPr>
-        <w:t>/</w:t>
-      </w:r>
-      <w:proofErr w:type="spellStart"/>
-      <w:r>
-        <w:rPr>
-          <w:rFonts w:hint="cs"/>
-          <w:rtl/>
-        </w:rPr>
-        <w:t>נית</w:t>
-      </w:r>
-      <w:proofErr w:type="spellEnd"/>
-      <w:r>
-        <w:rPr>
-          <w:rFonts w:hint="cs"/>
-          <w:rtl/>
-        </w:rPr>
-        <w:t xml:space="preserve"> יחיד</w:t>
-      </w:r>
-      <w:r>
-        <w:rPr>
-          <w:rFonts w:hint="cs"/>
-          <w:rtl/>
-        </w:rPr>
-        <w:t>/יה</w:t>
-      </w:r>
-      <w:r>
-        <w:rPr>
-          <w:rFonts w:hint="cs"/>
-          <w:rtl/>
-        </w:rPr>
-        <w:t xml:space="preserve"> </w:t>
-      </w:r>
-      <w:r>
-        <w:rPr>
-          <w:rFonts w:hint="cs"/>
-          <w:rtl/>
-        </w:rPr>
-        <w:t>כאשר הוא</w:t>
-      </w:r>
-      <w:r>
-        <w:rPr>
-          <w:rFonts w:hint="cs"/>
-          <w:rtl/>
-        </w:rPr>
-        <w:t>/היא</w:t>
-      </w:r>
-      <w:r>
-        <w:rPr>
-          <w:rFonts w:hint="cs"/>
-          <w:rtl/>
-        </w:rPr>
-        <w:t xml:space="preserve"> יכול</w:t>
-      </w:r>
-      <w:r>
-        <w:rPr>
-          <w:rFonts w:hint="cs"/>
-          <w:rtl/>
-        </w:rPr>
-        <w:t>/ה</w:t>
-      </w:r>
-      <w:r>
-        <w:rPr>
-          <w:rFonts w:hint="cs"/>
-          <w:rtl/>
-        </w:rPr>
-        <w:t xml:space="preserve"> לשחק נגד הזמן </w:t>
-      </w:r>
-      <w:r>
-        <w:rPr>
-          <w:rFonts w:hint="cs"/>
-          <w:rtl/>
-        </w:rPr>
-        <w:t xml:space="preserve">או נגד המחשב </w:t>
-      </w:r>
-      <w:r>
-        <w:rPr>
-          <w:rFonts w:hint="cs"/>
-          <w:rtl/>
-        </w:rPr>
-        <w:t>כדי להסיג את הציון הכי גבוהה.</w:t>
-      </w:r>
-    </w:p>
-    <w:p>
-      <w:pPr>
-        <w:rPr>
-          <w:rtl/>
-        </w:rPr>
-      </w:pPr>
-      <w:r>
-        <w:rPr>
-          <w:sz w:val="28"/>
-          <w:szCs w:val="28"/>
-          <w:rtl/>
-        </w:rPr>
-        <w:t xml:space="preserve">המטרה מפה ועלה לעשות משחק פרסומי בחשיבה שהוא היה כרטיס ביקור שלי להצגה של </w:t>
-      </w:r>
-      <w:proofErr w:type="spellStart"/>
-      <w:r>
-        <w:rPr>
-          <w:sz w:val="28"/>
-          <w:szCs w:val="28"/>
-          <w:rtl/>
-        </w:rPr>
-        <w:t>הפרוייקט</w:t>
-      </w:r>
-      <w:proofErr w:type="spellEnd"/>
-      <w:r>
-        <w:rPr>
-          <w:sz w:val="28"/>
-          <w:szCs w:val="28"/>
-          <w:rtl/>
-        </w:rPr>
-        <w:t xml:space="preserve"> ולעתיד. הוא חייב להיות קל ללמידה, נוח לשימוש וכיפי למשחק </w:t>
-      </w:r>
-      <w:r>
-        <w:rPr>
-          <w:sz w:val="28"/>
-          <w:szCs w:val="28"/>
-          <w:highlight w:val="yellow"/>
-          <w:rtl/>
-        </w:rPr>
-        <w:t>לשחקן יחיד לפחות גם על חשבון מודים אחרים</w:t>
-      </w:r>
-      <w:r>
-        <w:rPr>
-          <w:sz w:val="28"/>
-          <w:szCs w:val="28"/>
-          <w:rtl/>
-        </w:rPr>
-        <w:t xml:space="preserve">. ברמה המקצועית הקוד והתצוגה שלו חייבים להיות רשמיים ומרשימים </w:t>
-      </w:r>
-      <w:r>
-        <w:rPr>
-          <w:sz w:val="28"/>
-          <w:szCs w:val="28"/>
-          <w:highlight w:val="yellow"/>
-          <w:rtl/>
-        </w:rPr>
-        <w:t>כי בסופו של דבר אני רוצה לעשות רושם חיוב גם בעזרת פוזה</w:t>
-      </w:r>
-      <w:r>
-        <w:rPr>
-          <w:rFonts w:hint="cs"/>
-          <w:rtl/>
-        </w:rPr>
-        <w:t xml:space="preserve">. או במילים אחרות אני רוצה לראות ולהראות שאני מסוגלת לבנות משחק ברמה מקצועית. </w:t>
-      </w:r>
-    </w:p>
-    <w:p>
-      <w:pPr>
-        <w:rPr>
-          <w:rtl/>
-        </w:rPr>
-      </w:pPr>
-      <w:r>
-        <w:rPr>
-          <w:rFonts w:hint="cs"/>
-          <w:rtl/>
-        </w:rPr>
-        <w:t xml:space="preserve">אנשים שרוצים לקנות את המשחק יוכלו לעשות זאת דרך החנויות האינטרנטיות כמו </w:t>
-      </w:r>
-      <w:r>
-        <w:t>GOG</w:t>
-      </w:r>
-      <w:r>
-        <w:rPr>
-          <w:rFonts w:hint="cs"/>
-          <w:rtl/>
-        </w:rPr>
-        <w:t xml:space="preserve"> ו</w:t>
-      </w:r>
-      <w:r>
-        <w:t>STEAM</w:t>
-      </w:r>
-      <w:r>
-        <w:rPr>
-          <w:rFonts w:hint="cs"/>
-          <w:rtl/>
-        </w:rPr>
-        <w:t xml:space="preserve"> ותהליך ההתקנה שלו יותאם לשירותים של </w:t>
-      </w:r>
-      <w:r>
-        <w:rPr>
-          <w:rFonts w:hint="cs"/>
-          <w:rtl/>
-        </w:rPr>
-        <w:t>ה</w:t>
-      </w:r>
-      <w:r>
-        <w:rPr>
-          <w:rFonts w:hint="cs"/>
-          <w:rtl/>
-        </w:rPr>
-        <w:t>חנות. אם בעלי</w:t>
-      </w:r>
-      <w:r>
-        <w:rPr>
-          <w:rFonts w:hint="cs"/>
-          <w:rtl/>
-        </w:rPr>
-        <w:t>/</w:t>
-      </w:r>
-      <w:proofErr w:type="spellStart"/>
-      <w:r>
-        <w:rPr>
-          <w:rFonts w:hint="cs"/>
-          <w:rtl/>
-        </w:rPr>
-        <w:t>ות</w:t>
-      </w:r>
-      <w:proofErr w:type="spellEnd"/>
-      <w:r>
-        <w:rPr>
-          <w:rFonts w:hint="cs"/>
-          <w:rtl/>
-        </w:rPr>
-        <w:t xml:space="preserve"> עניין לא ירצו לקנות בחנות כזאת הם</w:t>
-      </w:r>
-      <w:r>
-        <w:rPr>
-          <w:rFonts w:hint="cs"/>
-          <w:rtl/>
-        </w:rPr>
-        <w:t>/ן</w:t>
-      </w:r>
-      <w:r>
-        <w:rPr>
-          <w:rFonts w:hint="cs"/>
-          <w:rtl/>
-        </w:rPr>
-        <w:t xml:space="preserve"> יוכלו להשיג את המשחק באתר המשחק (שלא יהיה קיים זה בשביל הקטע), בכל מקרה המשחק יהיה בלי </w:t>
-      </w:r>
-      <w:r>
-        <w:t>DRM</w:t>
-      </w:r>
-      <w:r>
-        <w:rPr>
-          <w:rFonts w:hint="cs"/>
-          <w:rtl/>
-        </w:rPr>
-        <w:t>. בזמן התקנה תהיה אפשרות לבעל</w:t>
-      </w:r>
-      <w:r>
-        <w:rPr>
-          <w:rFonts w:hint="cs"/>
-          <w:rtl/>
-        </w:rPr>
-        <w:t>/</w:t>
-      </w:r>
-      <w:proofErr w:type="spellStart"/>
-      <w:r>
-        <w:rPr>
-          <w:rFonts w:hint="cs"/>
-          <w:rtl/>
-        </w:rPr>
-        <w:t>ות</w:t>
-      </w:r>
-      <w:proofErr w:type="spellEnd"/>
-      <w:r>
-        <w:rPr>
-          <w:rFonts w:hint="cs"/>
-          <w:rtl/>
-        </w:rPr>
-        <w:t xml:space="preserve"> העניין לבחור על איזה כונן להתקין א</w:t>
-      </w:r>
-      <w:r>
-        <w:rPr>
-          <w:rFonts w:hint="cs"/>
-          <w:rtl/>
-        </w:rPr>
-        <w:t>ת המשחק</w:t>
-      </w:r>
-      <w:r>
-        <w:rPr>
-          <w:rFonts w:hint="cs"/>
-          <w:rtl/>
-        </w:rPr>
-        <w:t xml:space="preserve"> והאם היה לו קיצור דרך על שולחן העבודה. המשחק יתאם לבעלי במחשב עם מערכת הפעלה של חלונות 7 ומעלה.</w:t>
-      </w:r>
-      <w:r>
-        <w:rPr>
-          <w:rFonts w:hint="cs"/>
-          <w:rtl/>
-        </w:rPr>
-        <w:t xml:space="preserve"> </w:t>
-      </w:r>
-      <w:r>
-        <w:rPr>
-          <w:rFonts w:hint="cs"/>
-          <w:rtl/>
-        </w:rPr>
-        <w:t xml:space="preserve"> (לא יהיה מחובר לאינטרנט) </w:t>
-      </w:r>
-      <w:r>
-        <w:rPr>
-          <w:rFonts w:hint="cs"/>
-          <w:rtl/>
-        </w:rPr>
-        <w:t>(עוד הגדרות בהמשך)</w:t>
-      </w:r>
-    </w:p>
-    <w:p>
-      <w:pPr>
-        <w:pStyle w:val="1"/>
-        <w:rPr>
-          <w:rFonts w:hint="cs"/>
           <w:rtl/>
         </w:rPr>
       </w:pPr>
@@ -4141,15 +4111,13 @@
     <w:p>
       <w:pPr>
         <w:rPr>
-          <w:rFonts w:hint="cs"/>
-          <w:rtl/>
-        </w:rPr>
-      </w:pPr>
-    </w:p>
-    <w:p>
-      <w:pPr>
-        <w:rPr>
-          <w:rFonts w:hint="cs"/>
+          <w:rtl/>
+        </w:rPr>
+      </w:pPr>
+    </w:p>
+    <w:p>
+      <w:pPr>
+        <w:rPr>
           <w:rtl/>
         </w:rPr>
       </w:pPr>
@@ -4329,7 +4297,6 @@
     <w:p>
       <w:pPr>
         <w:rPr>
-          <w:rFonts w:hint="cs"/>
           <w:rtl/>
         </w:rPr>
       </w:pPr>
@@ -4360,7 +4327,6 @@
     <w:p>
       <w:pPr>
         <w:rPr>
-          <w:rFonts w:hint="cs"/>
           <w:rtl/>
         </w:rPr>
       </w:pPr>
@@ -4872,7 +4838,6 @@
     <w:p>
       <w:pPr>
         <w:rPr>
-          <w:rFonts w:hint="cs"/>
           <w:rtl/>
         </w:rPr>
       </w:pPr>
@@ -5916,7 +5881,6 @@
       <w:pPr>
         <w:pStyle w:val="2"/>
         <w:rPr>
-          <w:rFonts w:hint="cs"/>
           <w:rtl/>
         </w:rPr>
       </w:pPr>
@@ -5942,7 +5906,6 @@
     <w:p>
       <w:pPr>
         <w:rPr>
-          <w:rFonts w:hint="cs"/>
           <w:rtl/>
         </w:rPr>
       </w:pPr>
@@ -6373,7 +6336,6 @@
     <w:p>
       <w:pPr>
         <w:rPr>
-          <w:rFonts w:hint="cs"/>
           <w:rtl/>
         </w:rPr>
       </w:pPr>
@@ -6514,9 +6476,6 @@
           <w:ilvl w:val="1"/>
           <w:numId w:val="1"/>
         </w:numPr>
-        <w:rPr>
-          <w:rFonts w:hint="cs"/>
-        </w:rPr>
       </w:pPr>
       <w:r>
         <w:rPr>
@@ -6715,9 +6674,6 @@
           <w:ilvl w:val="1"/>
           <w:numId w:val="1"/>
         </w:numPr>
-        <w:rPr>
-          <w:rFonts w:hint="cs"/>
-        </w:rPr>
       </w:pPr>
       <w:r>
         <w:rPr>
@@ -6853,9 +6809,6 @@
           <w:ilvl w:val="1"/>
           <w:numId w:val="1"/>
         </w:numPr>
-        <w:rPr>
-          <w:rFonts w:hint="cs"/>
-        </w:rPr>
       </w:pPr>
       <w:r>
         <w:rPr>
@@ -7004,9 +6957,6 @@
           <w:ilvl w:val="1"/>
           <w:numId w:val="1"/>
         </w:numPr>
-        <w:rPr>
-          <w:rFonts w:hint="cs"/>
-        </w:rPr>
       </w:pPr>
       <w:r>
         <w:rPr>
@@ -7178,9 +7128,6 @@
           <w:ilvl w:val="1"/>
           <w:numId w:val="1"/>
         </w:numPr>
-        <w:rPr>
-          <w:rFonts w:hint="cs"/>
-        </w:rPr>
       </w:pPr>
       <w:r>
         <w:rPr>
@@ -7338,9 +7285,6 @@
           <w:ilvl w:val="1"/>
           <w:numId w:val="1"/>
         </w:numPr>
-        <w:rPr>
-          <w:rFonts w:hint="cs"/>
-        </w:rPr>
       </w:pPr>
       <w:r>
         <w:rPr>
@@ -7778,9 +7722,6 @@
           <w:ilvl w:val="1"/>
           <w:numId w:val="1"/>
         </w:numPr>
-        <w:rPr>
-          <w:rFonts w:hint="cs"/>
-        </w:rPr>
       </w:pPr>
       <w:r>
         <w:rPr>
@@ -7926,9 +7867,6 @@
           <w:ilvl w:val="1"/>
           <w:numId w:val="1"/>
         </w:numPr>
-        <w:rPr>
-          <w:rFonts w:hint="cs"/>
-        </w:rPr>
       </w:pPr>
       <w:r>
         <w:rPr>
@@ -8031,15 +7969,13 @@
       <w:pPr>
         <w:pStyle w:val="2"/>
         <w:rPr>
-          <w:rFonts w:hint="cs"/>
-          <w:rtl/>
-        </w:rPr>
-      </w:pPr>
-    </w:p>
-    <w:p>
-      <w:pPr>
-        <w:rPr>
-          <w:rFonts w:hint="cs"/>
+          <w:rtl/>
+        </w:rPr>
+      </w:pPr>
+    </w:p>
+    <w:p>
+      <w:pPr>
+        <w:rPr>
           <w:rtl/>
         </w:rPr>
       </w:pPr>
@@ -9362,7 +9298,6 @@
     <w:p>
       <w:pPr>
         <w:rPr>
-          <w:rFonts w:hint="cs"/>
           <w:rtl/>
         </w:rPr>
       </w:pPr>
@@ -9384,7 +9319,6 @@
     <w:p>
       <w:pPr>
         <w:rPr>
-          <w:rFonts w:hint="cs"/>
           <w:rtl/>
         </w:rPr>
       </w:pPr>
@@ -12986,15 +12920,13 @@
     <w:p>
       <w:pPr>
         <w:rPr>
-          <w:rFonts w:hint="cs"/>
-          <w:rtl/>
-        </w:rPr>
-      </w:pPr>
-    </w:p>
-    <w:p>
-      <w:pPr>
-        <w:rPr>
-          <w:rFonts w:hint="cs"/>
+          <w:rtl/>
+        </w:rPr>
+      </w:pPr>
+    </w:p>
+    <w:p>
+      <w:pPr>
+        <w:rPr>
           <w:rtl/>
         </w:rPr>
       </w:pPr>
@@ -13003,7 +12935,6 @@
       <w:pPr>
         <w:pStyle w:val="2"/>
         <w:rPr>
-          <w:rFonts w:hint="cs"/>
           <w:rtl/>
         </w:rPr>
       </w:pPr>
@@ -13020,7 +12951,6 @@
     <w:p>
       <w:pPr>
         <w:rPr>
-          <w:rFonts w:hint="cs"/>
           <w:rtl/>
         </w:rPr>
       </w:pPr>
@@ -15974,7 +15904,6 @@
     <w:p>
       <w:pPr>
         <w:rPr>
-          <w:rFonts w:hint="cs"/>
           <w:rtl/>
         </w:rPr>
       </w:pPr>
@@ -15990,7 +15919,6 @@
       <w:pPr>
         <w:pStyle w:val="1"/>
         <w:rPr>
-          <w:rFonts w:hint="cs"/>
           <w:rtl/>
         </w:rPr>
       </w:pPr>
@@ -16014,7 +15942,6 @@
     <w:p>
       <w:pPr>
         <w:rPr>
-          <w:rFonts w:hint="cs"/>
           <w:rtl/>
         </w:rPr>
       </w:pPr>
@@ -16023,7 +15950,6 @@
       <w:pPr>
         <w:pStyle w:val="2"/>
         <w:rPr>
-          <w:rFonts w:hint="cs"/>
           <w:rtl/>
         </w:rPr>
       </w:pPr>
@@ -16040,7 +15966,6 @@
     <w:p>
       <w:pPr>
         <w:rPr>
-          <w:rFonts w:hint="cs"/>
           <w:rtl/>
         </w:rPr>
       </w:pPr>
@@ -16056,7 +15981,6 @@
       <w:pPr>
         <w:pStyle w:val="2"/>
         <w:rPr>
-          <w:rFonts w:hint="cs"/>
           <w:rtl/>
         </w:rPr>
       </w:pPr>
@@ -16073,7 +15997,6 @@
     <w:p>
       <w:pPr>
         <w:rPr>
-          <w:rFonts w:hint="cs"/>
           <w:rtl/>
         </w:rPr>
       </w:pPr>
@@ -16096,7 +16019,6 @@
       <w:pPr>
         <w:pStyle w:val="1"/>
         <w:rPr>
-          <w:rFonts w:hint="cs"/>
           <w:rtl/>
         </w:rPr>
       </w:pPr>
@@ -16134,7 +16056,6 @@
     <w:p>
       <w:pPr>
         <w:rPr>
-          <w:rFonts w:hint="cs"/>
           <w:rtl/>
         </w:rPr>
       </w:pPr>
@@ -16317,7 +16238,6 @@
     <w:p>
       <w:pPr>
         <w:rPr>
-          <w:rFonts w:hint="cs"/>
           <w:rtl/>
         </w:rPr>
       </w:pPr>
@@ -16366,7 +16286,6 @@
     <w:p>
       <w:pPr>
         <w:rPr>
-          <w:rFonts w:hint="cs"/>
           <w:rtl/>
         </w:rPr>
       </w:pPr>
@@ -16686,7 +16605,6 @@
       <w:pPr>
         <w:pStyle w:val="2"/>
         <w:rPr>
-          <w:rFonts w:hint="cs"/>
           <w:rtl/>
         </w:rPr>
       </w:pPr>
@@ -17163,7 +17081,6 @@
     <w:p>
       <w:pPr>
         <w:rPr>
-          <w:rFonts w:hint="cs"/>
           <w:rtl/>
         </w:rPr>
       </w:pPr>
@@ -17454,7 +17371,6 @@
     <w:p>
       <w:pPr>
         <w:rPr>
-          <w:rFonts w:hint="cs"/>
           <w:rtl/>
         </w:rPr>
       </w:pPr>
@@ -17870,7 +17786,6 @@
     <w:p>
       <w:pPr>
         <w:rPr>
-          <w:rFonts w:hint="cs"/>
           <w:rtl/>
         </w:rPr>
       </w:pPr>
@@ -17902,7 +17817,6 @@
       <w:pPr>
         <w:pStyle w:val="2"/>
         <w:rPr>
-          <w:rFonts w:hint="cs"/>
           <w:rtl/>
         </w:rPr>
       </w:pPr>
@@ -17912,28 +17826,13 @@
           <w:rFonts w:hint="cs"/>
           <w:rtl/>
         </w:rPr>
-        <w:t xml:space="preserve">מסך </w:t>
-      </w:r>
-      <w:r>
-        <w:rPr>
-          <w:rFonts w:hint="cs"/>
-          <w:rtl/>
-        </w:rPr>
-        <w:t>שמירת</w:t>
-      </w:r>
-      <w:r>
-        <w:rPr>
-          <w:rFonts w:hint="cs"/>
-          <w:rtl/>
-        </w:rPr>
-        <w:t xml:space="preserve"> משחק(מתפריט ניהול משחק)</w:t>
+        <w:t>מסך שמירת משחק(מתפריט ניהול משחק)</w:t>
       </w:r>
       <w:bookmarkEnd w:id="14"/>
     </w:p>
     <w:p>
       <w:pPr>
         <w:rPr>
-          <w:rFonts w:hint="cs"/>
           <w:rtl/>
         </w:rPr>
       </w:pPr>
@@ -17962,7 +17861,6 @@
       <w:pPr>
         <w:pStyle w:val="2"/>
         <w:rPr>
-          <w:rFonts w:hint="cs"/>
           <w:rtl/>
         </w:rPr>
       </w:pPr>
@@ -17979,7 +17877,6 @@
     <w:p>
       <w:pPr>
         <w:rPr>
-          <w:rFonts w:hint="cs"/>
           <w:rtl/>
         </w:rPr>
       </w:pPr>
@@ -18008,7 +17905,6 @@
       <w:pPr>
         <w:pStyle w:val="2"/>
         <w:rPr>
-          <w:rFonts w:hint="cs"/>
           <w:rtl/>
         </w:rPr>
       </w:pPr>
@@ -18018,21 +17914,7 @@
           <w:rFonts w:hint="cs"/>
           <w:rtl/>
         </w:rPr>
-        <w:t xml:space="preserve">מסך </w:t>
-      </w:r>
-      <w:r>
-        <w:rPr>
-          <w:rFonts w:hint="cs"/>
-          <w:rtl/>
-        </w:rPr>
-        <w:t>הגדרות</w:t>
-      </w:r>
-      <w:r>
-        <w:rPr>
-          <w:rFonts w:hint="cs"/>
-          <w:rtl/>
-        </w:rPr>
-        <w:t>(מתפריט ניהול משחק)</w:t>
+        <w:t>מסך הגדרות(מתפריט ניהול משחק)</w:t>
       </w:r>
       <w:bookmarkEnd w:id="16"/>
     </w:p>
@@ -18172,7 +18054,6 @@
       <w:pPr>
         <w:pStyle w:val="2"/>
         <w:rPr>
-          <w:rFonts w:hint="cs"/>
           <w:rtl/>
         </w:rPr>
       </w:pPr>
@@ -18189,7 +18070,6 @@
     <w:p>
       <w:pPr>
         <w:rPr>
-          <w:rFonts w:hint="cs"/>
           <w:rtl/>
         </w:rPr>
       </w:pPr>
@@ -18198,7 +18078,6 @@
       <w:pPr>
         <w:pStyle w:val="2"/>
         <w:rPr>
-          <w:rFonts w:hint="cs"/>
           <w:rtl/>
         </w:rPr>
       </w:pPr>
@@ -18208,28 +18087,13 @@
           <w:rFonts w:hint="cs"/>
           <w:rtl/>
         </w:rPr>
-        <w:t xml:space="preserve">מסך </w:t>
-      </w:r>
-      <w:r>
-        <w:rPr>
-          <w:rFonts w:hint="cs"/>
-          <w:rtl/>
-        </w:rPr>
-        <w:t>הגדרות</w:t>
-      </w:r>
-      <w:r>
-        <w:rPr>
-          <w:rFonts w:hint="cs"/>
-          <w:rtl/>
-        </w:rPr>
-        <w:t>(מתפריט ראשי)</w:t>
+        <w:t>מסך הגדרות(מתפריט ראשי)</w:t>
       </w:r>
       <w:bookmarkEnd w:id="18"/>
     </w:p>
     <w:p>
       <w:pPr>
         <w:rPr>
-          <w:rFonts w:hint="cs"/>
           <w:rtl/>
         </w:rPr>
       </w:pPr>
@@ -18255,7 +18119,6 @@
       <w:pPr>
         <w:pStyle w:val="ae"/>
         <w:rPr>
-          <w:rFonts w:hint="cs"/>
           <w:rtl/>
         </w:rPr>
       </w:pPr>
@@ -18264,7 +18127,6 @@
       <w:pPr>
         <w:pStyle w:val="ae"/>
         <w:rPr>
-          <w:rFonts w:hint="cs"/>
           <w:rtl/>
         </w:rPr>
       </w:pPr>
@@ -18280,7 +18142,6 @@
       <w:pPr>
         <w:pStyle w:val="ae"/>
         <w:rPr>
-          <w:rFonts w:hint="cs"/>
           <w:rtl/>
         </w:rPr>
       </w:pPr>
@@ -18289,7 +18150,6 @@
       <w:pPr>
         <w:pStyle w:val="ae"/>
         <w:rPr>
-          <w:rFonts w:hint="cs"/>
           <w:rtl/>
         </w:rPr>
       </w:pPr>
@@ -18337,7 +18197,6 @@
       <w:pPr>
         <w:pStyle w:val="ae"/>
         <w:rPr>
-          <w:rFonts w:hint="cs"/>
           <w:rtl/>
         </w:rPr>
       </w:pPr>
@@ -21596,6 +21455,7 @@
         <w:docPartUnique/>
       </w:docPartObj>
     </w:sdtPr>
+    <w:sdtEndPr/>
     <w:sdtContent>
       <w:p>
         <w:pPr>
@@ -21614,26 +21474,7 @@
             <w:rtl/>
             <w:cs/>
           </w:rPr>
-          <w:instrText xml:space="preserve">PAGE   </w:instrText>
-        </w:r>
-        <w:r>
-          <w:rPr>
-            <w:cs/>
-          </w:rPr>
-          <w:instrText>\</w:instrText>
-        </w:r>
-        <w:r>
-          <w:rPr>
-            <w:rtl/>
-            <w:cs/>
-          </w:rPr>
-          <w:instrText xml:space="preserve">* </w:instrText>
-        </w:r>
-        <w:r>
-          <w:rPr>
-            <w:cs/>
-          </w:rPr>
-          <w:instrText>MERGEFORMAT</w:instrText>
+          <w:instrText>PAGE   \* MERGEFORMAT</w:instrText>
         </w:r>
         <w:r>
           <w:fldChar w:fldCharType="separate"/>
@@ -21644,7 +21485,7 @@
             <w:rtl/>
             <w:lang w:val="he-IL"/>
           </w:rPr>
-          <w:t>9</w:t>
+          <w:t>16</w:t>
         </w:r>
         <w:r>
           <w:fldChar w:fldCharType="end"/>
@@ -22086,6 +21927,119 @@
     </w:lvl>
   </w:abstractNum>
   <w:abstractNum w:abstractNumId="4">
+    <w:nsid w:val="70F778AA"/>
+    <w:multiLevelType w:val="hybridMultilevel"/>
+    <w:tmpl w:val="24C057A8"/>
+    <w:lvl w:ilvl="0" w:tplc="92CAF726">
+      <w:start w:val="9"/>
+      <w:numFmt w:val="bullet"/>
+      <w:lvlText w:val=""/>
+      <w:lvlJc w:val="left"/>
+      <w:pPr>
+        <w:ind w:left="720" w:hanging="360"/>
+      </w:pPr>
+      <w:rPr>
+        <w:rFonts w:ascii="Symbol" w:eastAsia="Times New Roman" w:hAnsi="Symbol" w:cs="David" w:hint="default"/>
+      </w:rPr>
+    </w:lvl>
+    <w:lvl w:ilvl="1" w:tplc="04090003" w:tentative="1">
+      <w:start w:val="1"/>
+      <w:numFmt w:val="bullet"/>
+      <w:lvlText w:val="o"/>
+      <w:lvlJc w:val="left"/>
+      <w:pPr>
+        <w:ind w:left="1440" w:hanging="360"/>
+      </w:pPr>
+      <w:rPr>
+        <w:rFonts w:ascii="Courier New" w:hAnsi="Courier New" w:cs="Courier New" w:hint="default"/>
+      </w:rPr>
+    </w:lvl>
+    <w:lvl w:ilvl="2" w:tplc="04090005" w:tentative="1">
+      <w:start w:val="1"/>
+      <w:numFmt w:val="bullet"/>
+      <w:lvlText w:val=""/>
+      <w:lvlJc w:val="left"/>
+      <w:pPr>
+        <w:ind w:left="2160" w:hanging="360"/>
+      </w:pPr>
+      <w:rPr>
+        <w:rFonts w:ascii="Wingdings" w:hAnsi="Wingdings" w:hint="default"/>
+      </w:rPr>
+    </w:lvl>
+    <w:lvl w:ilvl="3" w:tplc="04090001" w:tentative="1">
+      <w:start w:val="1"/>
+      <w:numFmt w:val="bullet"/>
+      <w:lvlText w:val=""/>
+      <w:lvlJc w:val="left"/>
+      <w:pPr>
+        <w:ind w:left="2880" w:hanging="360"/>
+      </w:pPr>
+      <w:rPr>
+        <w:rFonts w:ascii="Symbol" w:hAnsi="Symbol" w:hint="default"/>
+      </w:rPr>
+    </w:lvl>
+    <w:lvl w:ilvl="4" w:tplc="04090003" w:tentative="1">
+      <w:start w:val="1"/>
+      <w:numFmt w:val="bullet"/>
+      <w:lvlText w:val="o"/>
+      <w:lvlJc w:val="left"/>
+      <w:pPr>
+        <w:ind w:left="3600" w:hanging="360"/>
+      </w:pPr>
+      <w:rPr>
+        <w:rFonts w:ascii="Courier New" w:hAnsi="Courier New" w:cs="Courier New" w:hint="default"/>
+      </w:rPr>
+    </w:lvl>
+    <w:lvl w:ilvl="5" w:tplc="04090005" w:tentative="1">
+      <w:start w:val="1"/>
+      <w:numFmt w:val="bullet"/>
+      <w:lvlText w:val=""/>
+      <w:lvlJc w:val="left"/>
+      <w:pPr>
+        <w:ind w:left="4320" w:hanging="360"/>
+      </w:pPr>
+      <w:rPr>
+        <w:rFonts w:ascii="Wingdings" w:hAnsi="Wingdings" w:hint="default"/>
+      </w:rPr>
+    </w:lvl>
+    <w:lvl w:ilvl="6" w:tplc="04090001" w:tentative="1">
+      <w:start w:val="1"/>
+      <w:numFmt w:val="bullet"/>
+      <w:lvlText w:val=""/>
+      <w:lvlJc w:val="left"/>
+      <w:pPr>
+        <w:ind w:left="5040" w:hanging="360"/>
+      </w:pPr>
+      <w:rPr>
+        <w:rFonts w:ascii="Symbol" w:hAnsi="Symbol" w:hint="default"/>
+      </w:rPr>
+    </w:lvl>
+    <w:lvl w:ilvl="7" w:tplc="04090003" w:tentative="1">
+      <w:start w:val="1"/>
+      <w:numFmt w:val="bullet"/>
+      <w:lvlText w:val="o"/>
+      <w:lvlJc w:val="left"/>
+      <w:pPr>
+        <w:ind w:left="5760" w:hanging="360"/>
+      </w:pPr>
+      <w:rPr>
+        <w:rFonts w:ascii="Courier New" w:hAnsi="Courier New" w:cs="Courier New" w:hint="default"/>
+      </w:rPr>
+    </w:lvl>
+    <w:lvl w:ilvl="8" w:tplc="04090005" w:tentative="1">
+      <w:start w:val="1"/>
+      <w:numFmt w:val="bullet"/>
+      <w:lvlText w:val=""/>
+      <w:lvlJc w:val="left"/>
+      <w:pPr>
+        <w:ind w:left="6480" w:hanging="360"/>
+      </w:pPr>
+      <w:rPr>
+        <w:rFonts w:ascii="Wingdings" w:hAnsi="Wingdings" w:hint="default"/>
+      </w:rPr>
+    </w:lvl>
+  </w:abstractNum>
+  <w:abstractNum w:abstractNumId="5">
     <w:nsid w:val="78D42B13"/>
     <w:multiLevelType w:val="hybridMultilevel"/>
     <w:tmpl w:val="7BE479F2"/>
@@ -22114,6 +22068,119 @@
       </w:rPr>
     </w:lvl>
     <w:lvl w:ilvl="2" w:tplc="04090005">
+      <w:start w:val="1"/>
+      <w:numFmt w:val="bullet"/>
+      <w:lvlText w:val=""/>
+      <w:lvlJc w:val="left"/>
+      <w:pPr>
+        <w:ind w:left="2160" w:hanging="360"/>
+      </w:pPr>
+      <w:rPr>
+        <w:rFonts w:ascii="Wingdings" w:hAnsi="Wingdings" w:hint="default"/>
+      </w:rPr>
+    </w:lvl>
+    <w:lvl w:ilvl="3" w:tplc="04090001" w:tentative="1">
+      <w:start w:val="1"/>
+      <w:numFmt w:val="bullet"/>
+      <w:lvlText w:val=""/>
+      <w:lvlJc w:val="left"/>
+      <w:pPr>
+        <w:ind w:left="2880" w:hanging="360"/>
+      </w:pPr>
+      <w:rPr>
+        <w:rFonts w:ascii="Symbol" w:hAnsi="Symbol" w:hint="default"/>
+      </w:rPr>
+    </w:lvl>
+    <w:lvl w:ilvl="4" w:tplc="04090003" w:tentative="1">
+      <w:start w:val="1"/>
+      <w:numFmt w:val="bullet"/>
+      <w:lvlText w:val="o"/>
+      <w:lvlJc w:val="left"/>
+      <w:pPr>
+        <w:ind w:left="3600" w:hanging="360"/>
+      </w:pPr>
+      <w:rPr>
+        <w:rFonts w:ascii="Courier New" w:hAnsi="Courier New" w:cs="Courier New" w:hint="default"/>
+      </w:rPr>
+    </w:lvl>
+    <w:lvl w:ilvl="5" w:tplc="04090005" w:tentative="1">
+      <w:start w:val="1"/>
+      <w:numFmt w:val="bullet"/>
+      <w:lvlText w:val=""/>
+      <w:lvlJc w:val="left"/>
+      <w:pPr>
+        <w:ind w:left="4320" w:hanging="360"/>
+      </w:pPr>
+      <w:rPr>
+        <w:rFonts w:ascii="Wingdings" w:hAnsi="Wingdings" w:hint="default"/>
+      </w:rPr>
+    </w:lvl>
+    <w:lvl w:ilvl="6" w:tplc="04090001" w:tentative="1">
+      <w:start w:val="1"/>
+      <w:numFmt w:val="bullet"/>
+      <w:lvlText w:val=""/>
+      <w:lvlJc w:val="left"/>
+      <w:pPr>
+        <w:ind w:left="5040" w:hanging="360"/>
+      </w:pPr>
+      <w:rPr>
+        <w:rFonts w:ascii="Symbol" w:hAnsi="Symbol" w:hint="default"/>
+      </w:rPr>
+    </w:lvl>
+    <w:lvl w:ilvl="7" w:tplc="04090003" w:tentative="1">
+      <w:start w:val="1"/>
+      <w:numFmt w:val="bullet"/>
+      <w:lvlText w:val="o"/>
+      <w:lvlJc w:val="left"/>
+      <w:pPr>
+        <w:ind w:left="5760" w:hanging="360"/>
+      </w:pPr>
+      <w:rPr>
+        <w:rFonts w:ascii="Courier New" w:hAnsi="Courier New" w:cs="Courier New" w:hint="default"/>
+      </w:rPr>
+    </w:lvl>
+    <w:lvl w:ilvl="8" w:tplc="04090005" w:tentative="1">
+      <w:start w:val="1"/>
+      <w:numFmt w:val="bullet"/>
+      <w:lvlText w:val=""/>
+      <w:lvlJc w:val="left"/>
+      <w:pPr>
+        <w:ind w:left="6480" w:hanging="360"/>
+      </w:pPr>
+      <w:rPr>
+        <w:rFonts w:ascii="Wingdings" w:hAnsi="Wingdings" w:hint="default"/>
+      </w:rPr>
+    </w:lvl>
+  </w:abstractNum>
+  <w:abstractNum w:abstractNumId="6">
+    <w:nsid w:val="7DE8000A"/>
+    <w:multiLevelType w:val="hybridMultilevel"/>
+    <w:tmpl w:val="7DE05E68"/>
+    <w:lvl w:ilvl="0" w:tplc="CEDA3548">
+      <w:start w:val="1"/>
+      <w:numFmt w:val="bullet"/>
+      <w:lvlText w:val=""/>
+      <w:lvlJc w:val="left"/>
+      <w:pPr>
+        <w:ind w:left="720" w:hanging="360"/>
+      </w:pPr>
+      <w:rPr>
+        <w:rFonts w:ascii="Symbol" w:eastAsia="Times New Roman" w:hAnsi="Symbol" w:cs="David" w:hint="default"/>
+      </w:rPr>
+    </w:lvl>
+    <w:lvl w:ilvl="1" w:tplc="04090003" w:tentative="1">
+      <w:start w:val="1"/>
+      <w:numFmt w:val="bullet"/>
+      <w:lvlText w:val="o"/>
+      <w:lvlJc w:val="left"/>
+      <w:pPr>
+        <w:ind w:left="1440" w:hanging="360"/>
+      </w:pPr>
+      <w:rPr>
+        <w:rFonts w:ascii="Courier New" w:hAnsi="Courier New" w:cs="Courier New" w:hint="default"/>
+      </w:rPr>
+    </w:lvl>
+    <w:lvl w:ilvl="2" w:tplc="04090005" w:tentative="1">
       <w:start w:val="1"/>
       <w:numFmt w:val="bullet"/>
       <w:lvlText w:val=""/>
@@ -22211,6 +22278,12 @@
     <w:abstractNumId w:val="0"/>
   </w:num>
   <w:num w:numId="5">
+    <w:abstractNumId w:val="5"/>
+  </w:num>
+  <w:num w:numId="6">
+    <w:abstractNumId w:val="6"/>
+  </w:num>
+  <w:num w:numId="7">
     <w:abstractNumId w:val="4"/>
   </w:num>
 </w:numbering>
@@ -23678,7 +23751,7 @@
 </file>
 
 <file path=customXml/itemProps1.xml><?xml version="1.0" encoding="utf-8"?>
-<ds:datastoreItem xmlns:ds="http://schemas.openxmlformats.org/officeDocument/2006/customXml" ds:itemID="{38BBA2A9-EB2F-470B-B51E-1EDAE7039B96}">
+<ds:datastoreItem xmlns:ds="http://schemas.openxmlformats.org/officeDocument/2006/customXml" ds:itemID="{251B913C-97C1-473D-9330-8B7829BF7218}">
   <ds:schemaRefs>
     <ds:schemaRef ds:uri="http://schemas.openxmlformats.org/officeDocument/2006/bibliography"/>
   </ds:schemaRefs>

</xml_diff>

<commit_message>
UPDate 16 Client Story
</commit_message>
<xml_diff>
--- a/סיפור לקוח.docx
+++ b/סיפור לקוח.docx
@@ -3559,7 +3559,6 @@
     <w:p>
       <w:pPr>
         <w:rPr>
-          <w:rFonts w:hint="cs"/>
           <w:rtl/>
         </w:rPr>
       </w:pPr>
@@ -3811,9 +3810,6 @@
           <w:numId w:val="6"/>
         </w:numPr>
         <w:spacing w:after="0" w:line="240" w:lineRule="auto"/>
-        <w:rPr>
-          <w:rFonts w:hint="cs"/>
-        </w:rPr>
       </w:pPr>
       <w:r>
         <w:rPr>
@@ -3830,9 +3826,6 @@
           <w:numId w:val="6"/>
         </w:numPr>
         <w:spacing w:after="0" w:line="240" w:lineRule="auto"/>
-        <w:rPr>
-          <w:rFonts w:hint="cs"/>
-        </w:rPr>
       </w:pPr>
       <w:r>
         <w:rPr>
@@ -3934,9 +3927,6 @@
           <w:tab w:val="left" w:pos="708"/>
         </w:tabs>
         <w:spacing w:after="0"/>
-        <w:rPr>
-          <w:rFonts w:hint="cs"/>
-        </w:rPr>
       </w:pPr>
       <w:r>
         <w:rPr>
@@ -4248,14 +4238,7 @@
           <w:rFonts w:hint="cs"/>
           <w:rtl/>
         </w:rPr>
-        <w:t xml:space="preserve"> ושמו/ה של </w:t>
-      </w:r>
-      <w:r>
-        <w:rPr>
-          <w:rFonts w:hint="cs"/>
-          <w:rtl/>
-        </w:rPr>
-        <w:t>השחקן/</w:t>
+        <w:t xml:space="preserve"> ושמו/ה של השחקן/</w:t>
       </w:r>
       <w:proofErr w:type="spellStart"/>
       <w:r>
@@ -4386,7 +4369,6 @@
     <w:p>
       <w:pPr>
         <w:rPr>
-          <w:rFonts w:hint="cs"/>
           <w:rtl/>
         </w:rPr>
       </w:pPr>
@@ -4902,11 +4884,62 @@
           <w:rFonts w:hint="cs"/>
           <w:rtl/>
         </w:rPr>
-        <w:t xml:space="preserve">בנוסף </w:t>
-      </w:r>
-      <w:r>
-        <w:rPr>
-          <w:rFonts w:hint="cs"/>
+        <w:t>בנוסף השחקן/</w:t>
+      </w:r>
+      <w:proofErr w:type="spellStart"/>
+      <w:r>
+        <w:rPr>
+          <w:rFonts w:hint="cs"/>
+          <w:rtl/>
+        </w:rPr>
+        <w:t>נית</w:t>
+      </w:r>
+      <w:proofErr w:type="spellEnd"/>
+      <w:r>
+        <w:rPr>
+          <w:rFonts w:hint="cs"/>
+          <w:rtl/>
+        </w:rPr>
+        <w:t xml:space="preserve"> חייב/ת גם להתייחס </w:t>
+      </w:r>
+      <w:proofErr w:type="spellStart"/>
+      <w:r>
+        <w:rPr>
+          <w:rFonts w:hint="cs"/>
+          <w:rtl/>
+        </w:rPr>
+        <w:t>לסביבותו</w:t>
+      </w:r>
+      <w:proofErr w:type="spellEnd"/>
+      <w:r>
+        <w:rPr>
+          <w:rFonts w:hint="cs"/>
+          <w:rtl/>
+        </w:rPr>
+        <w:t>/ה, אם מדובר במזג האוויר (ענני גשם רגילים, סערות או סופות טורנדו), לים שמסביבו/ה (בתי ספר של דגים או ספינות פיראטים) וליריבו/יה (ספינות קרב או מורדים). כל אלה יכולים להוריד או לעלות את מס' הנקודות של השחקן/</w:t>
+      </w:r>
+      <w:proofErr w:type="spellStart"/>
+      <w:r>
+        <w:rPr>
+          <w:rFonts w:hint="cs"/>
+          <w:rtl/>
+        </w:rPr>
+        <w:t>נית</w:t>
+      </w:r>
+      <w:proofErr w:type="spellEnd"/>
+      <w:r>
+        <w:rPr>
+          <w:rFonts w:hint="cs"/>
+          <w:rtl/>
+        </w:rPr>
+        <w:t>.</w:t>
+      </w:r>
+      <w:r>
+        <w:t xml:space="preserve"> </w:t>
+      </w:r>
+      <w:r>
+        <w:rPr>
+          <w:rFonts w:cs="Arial" w:hint="cs"/>
           <w:rtl/>
         </w:rPr>
         <w:t>השחקן/</w:t>
@@ -4914,7 +4947,7 @@
       <w:proofErr w:type="spellStart"/>
       <w:r>
         <w:rPr>
-          <w:rFonts w:hint="cs"/>
+          <w:rFonts w:cs="Arial" w:hint="cs"/>
           <w:rtl/>
         </w:rPr>
         <w:t>נית</w:t>
@@ -4922,78 +4955,6 @@
       <w:proofErr w:type="spellEnd"/>
       <w:r>
         <w:rPr>
-          <w:rFonts w:hint="cs"/>
-          <w:rtl/>
-        </w:rPr>
-        <w:t xml:space="preserve"> חייב/ת גם להתייחס </w:t>
-      </w:r>
-      <w:proofErr w:type="spellStart"/>
-      <w:r>
-        <w:rPr>
-          <w:rFonts w:hint="cs"/>
-          <w:rtl/>
-        </w:rPr>
-        <w:t>לסביבותו</w:t>
-      </w:r>
-      <w:proofErr w:type="spellEnd"/>
-      <w:r>
-        <w:rPr>
-          <w:rFonts w:hint="cs"/>
-          <w:rtl/>
-        </w:rPr>
-        <w:t>/ה, אם מדובר במזג האוויר (ענני גשם רגילים</w:t>
-      </w:r>
-      <w:r>
-        <w:rPr>
-          <w:rFonts w:hint="cs"/>
-          <w:rtl/>
-        </w:rPr>
-        <w:t>, סערות</w:t>
-      </w:r>
-      <w:r>
-        <w:rPr>
-          <w:rFonts w:hint="cs"/>
-          <w:rtl/>
-        </w:rPr>
-        <w:t xml:space="preserve"> או סופות טורנדו), לים שמסביבו/ה (בתי ספר של דגים או ספינות פיראטים) וליריבו/יה (ספינות קרב או מורדים). כל אלה יכולים להוריד או לעלות את מס' הנקודות של השחקן/</w:t>
-      </w:r>
-      <w:proofErr w:type="spellStart"/>
-      <w:r>
-        <w:rPr>
-          <w:rFonts w:hint="cs"/>
-          <w:rtl/>
-        </w:rPr>
-        <w:t>נית</w:t>
-      </w:r>
-      <w:proofErr w:type="spellEnd"/>
-      <w:r>
-        <w:rPr>
-          <w:rFonts w:hint="cs"/>
-          <w:rtl/>
-        </w:rPr>
-        <w:t>.</w:t>
-      </w:r>
-      <w:r>
-        <w:t xml:space="preserve"> </w:t>
-      </w:r>
-      <w:r>
-        <w:rPr>
-          <w:rFonts w:cs="Arial" w:hint="cs"/>
-          <w:rtl/>
-        </w:rPr>
-        <w:t>השחקן/</w:t>
-      </w:r>
-      <w:proofErr w:type="spellStart"/>
-      <w:r>
-        <w:rPr>
-          <w:rFonts w:cs="Arial" w:hint="cs"/>
-          <w:rtl/>
-        </w:rPr>
-        <w:t>נית</w:t>
-      </w:r>
-      <w:proofErr w:type="spellEnd"/>
-      <w:r>
-        <w:rPr>
           <w:rFonts w:cs="Arial"/>
           <w:rtl/>
         </w:rPr>
@@ -5116,14 +5077,7 @@
           <w:rFonts w:cs="Arial" w:hint="cs"/>
           <w:rtl/>
         </w:rPr>
-        <w:t>לחזות</w:t>
-      </w:r>
-      <w:r>
-        <w:rPr>
-          <w:rFonts w:cs="Arial" w:hint="cs"/>
-          <w:rtl/>
-        </w:rPr>
-        <w:t xml:space="preserve"> מה יקרה ולהתכונן</w:t>
+        <w:t>לחזות מה יקרה ולהתכונן</w:t>
       </w:r>
       <w:r>
         <w:rPr>
@@ -5271,178 +5225,110 @@
       </w:pPr>
       <w:r>
         <w:rPr>
-          <w:rFonts w:cs="Arial" w:hint="cs"/>
-          <w:rtl/>
-        </w:rPr>
-        <w:t>אתה</w:t>
-      </w:r>
-      <w:r>
-        <w:rPr>
-          <w:rFonts w:cs="Arial"/>
-          <w:rtl/>
-        </w:rPr>
-        <w:t xml:space="preserve"> </w:t>
-      </w:r>
-      <w:r>
-        <w:rPr>
-          <w:rFonts w:cs="Arial" w:hint="cs"/>
-          <w:rtl/>
-        </w:rPr>
-        <w:t>יכול</w:t>
-      </w:r>
-      <w:r>
-        <w:rPr>
-          <w:rFonts w:cs="Arial"/>
-          <w:rtl/>
-        </w:rPr>
-        <w:t xml:space="preserve"> </w:t>
-      </w:r>
-      <w:r>
-        <w:rPr>
-          <w:rFonts w:cs="Arial" w:hint="cs"/>
-          <w:rtl/>
-        </w:rPr>
-        <w:t>לרכוש</w:t>
-      </w:r>
-      <w:r>
-        <w:rPr>
-          <w:rFonts w:cs="Arial"/>
-          <w:rtl/>
-        </w:rPr>
-        <w:t xml:space="preserve"> </w:t>
-      </w:r>
-      <w:r>
-        <w:rPr>
-          <w:rFonts w:cs="Arial" w:hint="cs"/>
-          <w:rtl/>
-        </w:rPr>
-        <w:t>פריטים</w:t>
-      </w:r>
-      <w:r>
-        <w:rPr>
-          <w:rFonts w:cs="Arial"/>
-          <w:rtl/>
-        </w:rPr>
-        <w:t xml:space="preserve"> </w:t>
-      </w:r>
-      <w:r>
-        <w:rPr>
-          <w:rFonts w:cs="Arial" w:hint="cs"/>
-          <w:rtl/>
-        </w:rPr>
-        <w:t>בכל</w:t>
-      </w:r>
-      <w:r>
-        <w:rPr>
-          <w:rFonts w:cs="Arial"/>
-          <w:rtl/>
-        </w:rPr>
-        <w:t xml:space="preserve"> </w:t>
-      </w:r>
-      <w:r>
-        <w:rPr>
-          <w:rFonts w:cs="Arial" w:hint="cs"/>
-          <w:rtl/>
-        </w:rPr>
-        <w:t>עת</w:t>
-      </w:r>
-      <w:r>
-        <w:rPr>
-          <w:rFonts w:cs="Arial"/>
-          <w:rtl/>
-        </w:rPr>
-        <w:t xml:space="preserve"> </w:t>
-      </w:r>
-      <w:r>
-        <w:rPr>
-          <w:rFonts w:cs="Arial" w:hint="cs"/>
-          <w:rtl/>
-        </w:rPr>
-        <w:t>במהלך</w:t>
-      </w:r>
-      <w:r>
-        <w:rPr>
-          <w:rFonts w:cs="Arial"/>
-          <w:rtl/>
-        </w:rPr>
-        <w:t xml:space="preserve"> </w:t>
-      </w:r>
-      <w:r>
-        <w:rPr>
-          <w:rFonts w:cs="Arial" w:hint="cs"/>
-          <w:rtl/>
-        </w:rPr>
-        <w:t>כל</w:t>
-      </w:r>
-      <w:r>
-        <w:rPr>
-          <w:rFonts w:cs="Arial"/>
-          <w:rtl/>
-        </w:rPr>
-        <w:t xml:space="preserve"> </w:t>
-      </w:r>
-      <w:r>
-        <w:rPr>
-          <w:rFonts w:cs="Arial" w:hint="cs"/>
-          <w:rtl/>
-        </w:rPr>
-        <w:t>סיבוב</w:t>
-      </w:r>
-      <w:r>
-        <w:rPr>
-          <w:rFonts w:cs="Arial"/>
-          <w:rtl/>
-        </w:rPr>
-        <w:t xml:space="preserve">, </w:t>
-      </w:r>
-      <w:r>
-        <w:rPr>
-          <w:rFonts w:cs="Arial" w:hint="cs"/>
-          <w:rtl/>
-        </w:rPr>
-        <w:t>כל</w:t>
-      </w:r>
-      <w:r>
-        <w:rPr>
-          <w:rFonts w:cs="Arial"/>
-          <w:rtl/>
-        </w:rPr>
-        <w:t xml:space="preserve"> </w:t>
-      </w:r>
-      <w:r>
-        <w:rPr>
-          <w:rFonts w:cs="Arial" w:hint="cs"/>
-          <w:rtl/>
-        </w:rPr>
-        <w:t>עוד</w:t>
-      </w:r>
-    </w:p>
-    <w:p>
-      <w:pPr>
-        <w:rPr>
-          <w:rtl/>
-        </w:rPr>
-      </w:pPr>
-      <w:r>
-        <w:rPr>
-          <w:rFonts w:cs="Arial" w:hint="cs"/>
-          <w:rtl/>
-        </w:rPr>
-        <w:t>יש</w:t>
-      </w:r>
-      <w:r>
-        <w:rPr>
-          <w:rFonts w:cs="Arial"/>
-          <w:rtl/>
-        </w:rPr>
-        <w:t xml:space="preserve"> </w:t>
-      </w:r>
-      <w:r>
-        <w:rPr>
-          <w:rFonts w:cs="Arial" w:hint="cs"/>
-          <w:rtl/>
-        </w:rPr>
-        <w:t>לך</w:t>
+          <w:rFonts w:hint="cs"/>
+          <w:rtl/>
+        </w:rPr>
+        <w:t>לשחקן/</w:t>
+      </w:r>
+      <w:proofErr w:type="spellStart"/>
+      <w:r>
+        <w:rPr>
+          <w:rFonts w:hint="cs"/>
+          <w:rtl/>
+        </w:rPr>
+        <w:t>נית</w:t>
+      </w:r>
+      <w:proofErr w:type="spellEnd"/>
+      <w:r>
+        <w:rPr>
+          <w:rFonts w:hint="cs"/>
+          <w:rtl/>
+        </w:rPr>
+        <w:t xml:space="preserve"> יש תשע בניינים שהוא/היא יוכל/ה לבנות בכול זמן כל עוד יש לך מספיק כסף ו</w:t>
+      </w:r>
+      <w:r>
+        <w:rPr>
+          <w:rFonts w:hint="cs"/>
+          <w:rtl/>
+        </w:rPr>
+        <w:t>מקום לשים אותו</w:t>
+      </w:r>
+      <w:r>
+        <w:rPr>
+          <w:rFonts w:hint="cs"/>
+          <w:rtl/>
+        </w:rPr>
+        <w:t xml:space="preserve">. </w:t>
+      </w:r>
+      <w:r>
+        <w:rPr>
+          <w:rFonts w:cs="Arial" w:hint="cs"/>
+          <w:rtl/>
+        </w:rPr>
+        <w:t>אם</w:t>
+      </w:r>
+      <w:r>
+        <w:rPr>
+          <w:rFonts w:cs="Arial"/>
+          <w:rtl/>
+        </w:rPr>
+        <w:t xml:space="preserve"> </w:t>
+      </w:r>
+      <w:r>
+        <w:rPr>
+          <w:rFonts w:cs="Arial" w:hint="cs"/>
+          <w:rtl/>
+        </w:rPr>
+        <w:t>את/ה</w:t>
+      </w:r>
+      <w:r>
+        <w:rPr>
+          <w:rFonts w:cs="Arial"/>
+          <w:rtl/>
+        </w:rPr>
+        <w:t xml:space="preserve"> </w:t>
+      </w:r>
+      <w:r>
+        <w:rPr>
+          <w:rFonts w:cs="Arial" w:hint="cs"/>
+          <w:rtl/>
+        </w:rPr>
+        <w:t>מנסה</w:t>
+      </w:r>
+      <w:r>
+        <w:rPr>
+          <w:rFonts w:cs="Arial"/>
+          <w:rtl/>
+        </w:rPr>
+        <w:t xml:space="preserve"> </w:t>
+      </w:r>
+      <w:r>
+        <w:rPr>
+          <w:rFonts w:cs="Arial" w:hint="cs"/>
+          <w:rtl/>
+        </w:rPr>
+        <w:t>לקנות</w:t>
+      </w:r>
+      <w:r>
+        <w:rPr>
+          <w:rFonts w:cs="Arial"/>
+          <w:rtl/>
+        </w:rPr>
+        <w:t xml:space="preserve"> </w:t>
+      </w:r>
+      <w:r>
+        <w:rPr>
+          <w:rFonts w:cs="Arial" w:hint="cs"/>
+          <w:rtl/>
+        </w:rPr>
+        <w:t>פריט</w:t>
+      </w:r>
+      <w:r>
+        <w:rPr>
+          <w:rFonts w:cs="Arial" w:hint="cs"/>
+          <w:rtl/>
+        </w:rPr>
+        <w:t xml:space="preserve"> בלי</w:t>
       </w:r>
       <w:r>
         <w:rPr>
@@ -5470,135 +5356,49 @@
           <w:rFonts w:cs="Arial" w:hint="cs"/>
           <w:rtl/>
         </w:rPr>
-        <w:t>כ</w:t>
-      </w:r>
-      <w:bookmarkStart w:id="3" w:name="_GoBack"/>
-      <w:bookmarkEnd w:id="3"/>
-      <w:r>
-        <w:rPr>
-          <w:rFonts w:cs="Arial" w:hint="cs"/>
-          <w:rtl/>
-        </w:rPr>
-        <w:t>סף</w:t>
-      </w:r>
-      <w:r>
-        <w:rPr>
-          <w:rFonts w:cs="Arial"/>
-          <w:rtl/>
-        </w:rPr>
-        <w:t>. (</w:t>
-      </w:r>
-      <w:r>
-        <w:rPr>
-          <w:rFonts w:cs="Arial" w:hint="cs"/>
-          <w:rtl/>
-        </w:rPr>
-        <w:t>אם</w:t>
-      </w:r>
-      <w:r>
-        <w:rPr>
-          <w:rFonts w:cs="Arial"/>
-          <w:rtl/>
-        </w:rPr>
-        <w:t xml:space="preserve"> </w:t>
-      </w:r>
-      <w:r>
-        <w:rPr>
-          <w:rFonts w:cs="Arial" w:hint="cs"/>
-          <w:rtl/>
-        </w:rPr>
-        <w:t>אתה</w:t>
-      </w:r>
-      <w:r>
-        <w:rPr>
-          <w:rFonts w:cs="Arial"/>
-          <w:rtl/>
-        </w:rPr>
-        <w:t xml:space="preserve"> </w:t>
-      </w:r>
-      <w:r>
-        <w:rPr>
-          <w:rFonts w:cs="Arial" w:hint="cs"/>
-          <w:rtl/>
-        </w:rPr>
-        <w:t>מנסה</w:t>
-      </w:r>
-      <w:r>
-        <w:rPr>
-          <w:rFonts w:cs="Arial"/>
-          <w:rtl/>
-        </w:rPr>
-        <w:t xml:space="preserve"> </w:t>
-      </w:r>
-      <w:r>
-        <w:rPr>
-          <w:rFonts w:cs="Arial" w:hint="cs"/>
-          <w:rtl/>
-        </w:rPr>
-        <w:t>לקנות</w:t>
-      </w:r>
-      <w:r>
-        <w:rPr>
-          <w:rFonts w:cs="Arial"/>
-          <w:rtl/>
-        </w:rPr>
-        <w:t xml:space="preserve"> </w:t>
-      </w:r>
-      <w:r>
-        <w:rPr>
-          <w:rFonts w:cs="Arial" w:hint="cs"/>
-          <w:rtl/>
-        </w:rPr>
-        <w:t>עם</w:t>
-      </w:r>
-      <w:r>
-        <w:rPr>
-          <w:rFonts w:cs="Arial"/>
-          <w:rtl/>
-        </w:rPr>
-        <w:t xml:space="preserve"> </w:t>
-      </w:r>
-      <w:r>
-        <w:rPr>
-          <w:rFonts w:cs="Arial" w:hint="cs"/>
-          <w:rtl/>
-        </w:rPr>
-        <w:t>מספיק</w:t>
-      </w:r>
-      <w:r>
-        <w:rPr>
-          <w:rFonts w:cs="Arial"/>
-          <w:rtl/>
-        </w:rPr>
-        <w:t xml:space="preserve"> </w:t>
-      </w:r>
-      <w:r>
-        <w:rPr>
-          <w:rFonts w:cs="Arial" w:hint="cs"/>
-          <w:rtl/>
-        </w:rPr>
         <w:t>כסף</w:t>
       </w:r>
       <w:r>
         <w:rPr>
+          <w:rFonts w:cs="Arial" w:hint="cs"/>
+          <w:rtl/>
+        </w:rPr>
+        <w:t xml:space="preserve"> או אין מקום</w:t>
+      </w:r>
+      <w:r>
+        <w:rPr>
           <w:rFonts w:cs="Arial"/>
           <w:rtl/>
         </w:rPr>
         <w:t>,</w:t>
       </w:r>
-    </w:p>
-    <w:p>
-      <w:pPr>
-        <w:rPr>
-          <w:rtl/>
-        </w:rPr>
-      </w:pPr>
-      <w:r>
-        <w:rPr>
-          <w:rFonts w:cs="Arial" w:hint="cs"/>
-          <w:rtl/>
-        </w:rPr>
-        <w:t>אתה</w:t>
+      <w:r>
+        <w:rPr>
+          <w:rFonts w:hint="cs"/>
+          <w:rtl/>
+        </w:rPr>
+        <w:t xml:space="preserve"> </w:t>
+      </w:r>
+      <w:r>
+        <w:rPr>
+          <w:rFonts w:cs="Arial" w:hint="cs"/>
+          <w:rtl/>
+        </w:rPr>
+        <w:t>את</w:t>
+      </w:r>
+      <w:r>
+        <w:rPr>
+          <w:rFonts w:cs="Arial" w:hint="cs"/>
+          <w:rtl/>
+        </w:rPr>
+        <w:t>/</w:t>
+      </w:r>
+      <w:r>
+        <w:rPr>
+          <w:rFonts w:cs="Arial" w:hint="cs"/>
+          <w:rtl/>
+        </w:rPr>
+        <w:t>ה</w:t>
       </w:r>
       <w:r>
         <w:rPr>
@@ -5630,6 +5430,13 @@
       </w:r>
       <w:r>
         <w:rPr>
+          <w:rFonts w:cs="Arial" w:hint="cs"/>
+          <w:rtl/>
+        </w:rPr>
+        <w:t>/ת</w:t>
+      </w:r>
+      <w:r>
+        <w:rPr>
           <w:rFonts w:cs="Arial"/>
           <w:rtl/>
         </w:rPr>
@@ -5654,95 +5461,63 @@
           <w:rFonts w:cs="Arial" w:hint="cs"/>
           <w:rtl/>
         </w:rPr>
-        <w:t>אבל</w:t>
-      </w:r>
-      <w:r>
-        <w:rPr>
-          <w:rFonts w:cs="Arial"/>
-          <w:rtl/>
-        </w:rPr>
-        <w:t xml:space="preserve"> </w:t>
-      </w:r>
-      <w:proofErr w:type="spellStart"/>
-      <w:r>
-        <w:rPr>
-          <w:rFonts w:cs="Arial" w:hint="cs"/>
-          <w:rtl/>
-        </w:rPr>
-        <w:t>ראז</w:t>
-      </w:r>
-      <w:proofErr w:type="spellEnd"/>
-      <w:r>
-        <w:rPr>
-          <w:rFonts w:cs="Arial"/>
-          <w:rtl/>
-        </w:rPr>
-        <w:t>.)</w:t>
-      </w:r>
-    </w:p>
-    <w:p>
-      <w:pPr>
-        <w:rPr>
-          <w:rtl/>
-        </w:rPr>
-      </w:pPr>
-      <w:r>
-        <w:rPr>
-          <w:rFonts w:hint="cs"/>
-          <w:rtl/>
-        </w:rPr>
-        <w:t>--------</w:t>
-      </w:r>
-    </w:p>
-    <w:p>
-      <w:pPr>
-        <w:rPr>
-          <w:rtl/>
-        </w:rPr>
-      </w:pPr>
-    </w:p>
-    <w:p>
-      <w:pPr>
-        <w:rPr>
-          <w:rtl/>
-        </w:rPr>
-      </w:pPr>
-      <w:r>
-        <w:rPr>
-          <w:rFonts w:hint="cs"/>
-          <w:rtl/>
-        </w:rPr>
-        <w:t>לשחקן/</w:t>
-      </w:r>
-      <w:proofErr w:type="spellStart"/>
-      <w:r>
-        <w:rPr>
-          <w:rFonts w:hint="cs"/>
-          <w:rtl/>
-        </w:rPr>
-        <w:t>נית</w:t>
-      </w:r>
-      <w:proofErr w:type="spellEnd"/>
-      <w:r>
-        <w:rPr>
-          <w:rFonts w:hint="cs"/>
-          <w:rtl/>
-        </w:rPr>
-        <w:t xml:space="preserve"> יש תשע בניינים שהוא/היא יוכל/ה לבנות בכול זמן כל עוד יש לך מספיק כסף ו</w:t>
-      </w:r>
-      <w:r>
-        <w:rPr>
-          <w:rFonts w:hint="cs"/>
-          <w:rtl/>
-        </w:rPr>
-        <w:t>מקום לשים אותו</w:t>
-      </w:r>
-      <w:r>
-        <w:rPr>
-          <w:rFonts w:hint="cs"/>
-          <w:rtl/>
-        </w:rPr>
-        <w:t>. לכל אחד מהם יש את המחיר יתרונות וחסרונות שלו:</w:t>
+        <w:t>ושומע/ת</w:t>
+      </w:r>
+      <w:r>
+        <w:rPr>
+          <w:rFonts w:cs="Arial"/>
+          <w:rtl/>
+        </w:rPr>
+        <w:t xml:space="preserve"> </w:t>
+      </w:r>
+      <w:r>
+        <w:rPr>
+          <w:rFonts w:cs="Arial" w:hint="cs"/>
+          <w:rtl/>
+        </w:rPr>
+        <w:t>ב</w:t>
+      </w:r>
+      <w:r>
+        <w:rPr>
+          <w:rFonts w:cs="Arial" w:hint="cs"/>
+          <w:rtl/>
+        </w:rPr>
+        <w:t>אז</w:t>
+      </w:r>
+      <w:r>
+        <w:rPr>
+          <w:rFonts w:cs="Arial"/>
+          <w:rtl/>
+        </w:rPr>
+        <w:t>.</w:t>
+      </w:r>
+      <w:r>
+        <w:rPr>
+          <w:rFonts w:cs="Arial" w:hint="cs"/>
+          <w:rtl/>
+        </w:rPr>
+        <w:t xml:space="preserve"> אפשר לבנות על 28 בניינים</w:t>
+      </w:r>
+      <w:r>
+        <w:rPr>
+          <w:rFonts w:cs="Arial" w:hint="cs"/>
+          <w:rtl/>
+        </w:rPr>
+        <w:t xml:space="preserve"> </w:t>
+      </w:r>
+      <w:r>
+        <w:rPr>
+          <w:rFonts w:hint="cs"/>
+          <w:rtl/>
+        </w:rPr>
+        <w:t xml:space="preserve">בכל אי. </w:t>
+      </w:r>
+      <w:r>
+        <w:rPr>
+          <w:rFonts w:hint="cs"/>
+          <w:rtl/>
+        </w:rPr>
+        <w:t>לכל אחד מהם יש את המחיר יתרונות וחסרונות שלו:</w:t>
       </w:r>
     </w:p>
     <w:p>
@@ -5762,7 +5537,6 @@
           <w:u w:val="single"/>
           <w:rtl/>
         </w:rPr>
-        <w:lastRenderedPageBreak/>
         <w:t>פרויקט דיור(</w:t>
       </w:r>
       <w:proofErr w:type="spellStart"/>
@@ -5828,7 +5602,21 @@
           <w:rFonts w:hint="cs"/>
           <w:rtl/>
         </w:rPr>
-        <w:t xml:space="preserve"> 60 זהב.</w:t>
+        <w:t xml:space="preserve"> 60 </w:t>
+      </w:r>
+      <w:r>
+        <w:rPr>
+          <w:rFonts w:hint="cs"/>
+          <w:rtl/>
+        </w:rPr>
+        <w:t>כסף</w:t>
+      </w:r>
+      <w:r>
+        <w:rPr>
+          <w:rFonts w:hint="cs"/>
+          <w:rtl/>
+        </w:rPr>
+        <w:t>.</w:t>
       </w:r>
     </w:p>
     <w:p>
@@ -5860,7 +5648,35 @@
           <w:rFonts w:hint="cs"/>
           <w:rtl/>
         </w:rPr>
-        <w:t>מגדיל את יכולת האכלה באי</w:t>
+        <w:t>מגדיל את יכולת האכלה</w:t>
+      </w:r>
+      <w:r>
+        <w:rPr>
+          <w:rFonts w:hint="cs"/>
+          <w:rtl/>
+        </w:rPr>
+        <w:t xml:space="preserve"> של</w:t>
+      </w:r>
+      <w:r>
+        <w:rPr>
+          <w:rFonts w:hint="cs"/>
+          <w:rtl/>
+        </w:rPr>
+        <w:t xml:space="preserve"> </w:t>
+      </w:r>
+      <w:r>
+        <w:rPr>
+          <w:rFonts w:hint="cs"/>
+          <w:rtl/>
+        </w:rPr>
+        <w:t xml:space="preserve">נתינים </w:t>
+      </w:r>
+      <w:r>
+        <w:rPr>
+          <w:rFonts w:hint="cs"/>
+          <w:rtl/>
+        </w:rPr>
+        <w:t>באי</w:t>
       </w:r>
       <w:r>
         <w:rPr>
@@ -5916,7 +5732,42 @@
           <w:rFonts w:hint="cs"/>
           <w:rtl/>
         </w:rPr>
-        <w:t xml:space="preserve"> יכול לרווחים לך נקודות אם יש מחסור בדיור. </w:t>
+        <w:t xml:space="preserve"> הוא לא מגדיל את כמות </w:t>
+      </w:r>
+      <w:r>
+        <w:rPr>
+          <w:rFonts w:hint="cs"/>
+          <w:rtl/>
+        </w:rPr>
+        <w:t>האוכלוסייה אבל אם בונים בניינים שכן ואין מספיק דירות הסיכוי למורדים עולה.</w:t>
+      </w:r>
+      <w:r>
+        <w:rPr>
+          <w:rFonts w:hint="cs"/>
+          <w:rtl/>
+        </w:rPr>
+        <w:t xml:space="preserve"> </w:t>
+      </w:r>
+      <w:r>
+        <w:rPr>
+          <w:rFonts w:hint="cs"/>
+          <w:rtl/>
+        </w:rPr>
+        <w:t>יכול לרווחים לך נקודות</w:t>
+      </w:r>
+      <w:r>
+        <w:rPr>
+          <w:rFonts w:hint="cs"/>
+          <w:rtl/>
+        </w:rPr>
+        <w:t xml:space="preserve"> אושר</w:t>
+      </w:r>
+      <w:r>
+        <w:rPr>
+          <w:rFonts w:hint="cs"/>
+          <w:rtl/>
+        </w:rPr>
+        <w:t xml:space="preserve"> אם יש מחסור בדיור. </w:t>
       </w:r>
     </w:p>
     <w:p>
@@ -5934,7 +5785,16 @@
           <w:bCs/>
           <w:rtl/>
         </w:rPr>
-        <w:t>אפשר לבנות על:</w:t>
+        <w:t>נבנה</w:t>
+      </w:r>
+      <w:r>
+        <w:rPr>
+          <w:rFonts w:hint="cs"/>
+          <w:b/>
+          <w:bCs/>
+          <w:rtl/>
+        </w:rPr>
+        <w:t xml:space="preserve"> על:</w:t>
       </w:r>
       <w:r>
         <w:rPr>
@@ -5961,6 +5821,7 @@
           <w:u w:val="single"/>
           <w:rtl/>
         </w:rPr>
+        <w:lastRenderedPageBreak/>
         <w:t>בית ספר (</w:t>
       </w:r>
       <w:proofErr w:type="spellStart"/>
@@ -6026,7 +5887,21 @@
           <w:rFonts w:hint="cs"/>
           <w:rtl/>
         </w:rPr>
-        <w:t xml:space="preserve"> 35 זהב.</w:t>
+        <w:t xml:space="preserve"> 35 </w:t>
+      </w:r>
+      <w:r>
+        <w:rPr>
+          <w:rFonts w:hint="cs"/>
+          <w:rtl/>
+        </w:rPr>
+        <w:t>כסף</w:t>
+      </w:r>
+      <w:r>
+        <w:rPr>
+          <w:rFonts w:hint="cs"/>
+          <w:rtl/>
+        </w:rPr>
+        <w:t>.</w:t>
       </w:r>
     </w:p>
     <w:p>
@@ -6051,7 +5926,35 @@
           <w:rFonts w:hint="cs"/>
           <w:rtl/>
         </w:rPr>
-        <w:t xml:space="preserve"> מרווחים נקודות על עליות רווחתם של האנשים ופריון של המפעלים.</w:t>
+        <w:t xml:space="preserve"> מרווחים נקודות</w:t>
+      </w:r>
+      <w:r>
+        <w:rPr>
+          <w:rFonts w:hint="cs"/>
+          <w:rtl/>
+        </w:rPr>
+        <w:t xml:space="preserve"> אושר</w:t>
+      </w:r>
+      <w:r>
+        <w:rPr>
+          <w:rFonts w:hint="cs"/>
+          <w:rtl/>
+        </w:rPr>
+        <w:t xml:space="preserve"> על</w:t>
+      </w:r>
+      <w:r>
+        <w:rPr>
+          <w:rFonts w:hint="cs"/>
+          <w:rtl/>
+        </w:rPr>
+        <w:t xml:space="preserve"> ידי עליית רווחתם של האנשים ועוד כסף על ידי עליית האפקטיביות</w:t>
+      </w:r>
+      <w:r>
+        <w:rPr>
+          <w:rFonts w:hint="cs"/>
+          <w:rtl/>
+        </w:rPr>
+        <w:t xml:space="preserve"> של המפעלים.</w:t>
       </w:r>
     </w:p>
     <w:p>
@@ -6069,7 +5972,16 @@
           <w:bCs/>
           <w:rtl/>
         </w:rPr>
-        <w:t>אפשר לבנות על:</w:t>
+        <w:t>הבנה</w:t>
+      </w:r>
+      <w:r>
+        <w:rPr>
+          <w:rFonts w:hint="cs"/>
+          <w:b/>
+          <w:bCs/>
+          <w:rtl/>
+        </w:rPr>
+        <w:t xml:space="preserve"> על:</w:t>
       </w:r>
       <w:r>
         <w:rPr>
@@ -6161,7 +6073,21 @@
           <w:rFonts w:hint="cs"/>
           <w:rtl/>
         </w:rPr>
-        <w:t xml:space="preserve"> 40 זהב.</w:t>
+        <w:t xml:space="preserve"> 40 </w:t>
+      </w:r>
+      <w:r>
+        <w:rPr>
+          <w:rFonts w:hint="cs"/>
+          <w:rtl/>
+        </w:rPr>
+        <w:t>כסף</w:t>
+      </w:r>
+      <w:r>
+        <w:rPr>
+          <w:rFonts w:hint="cs"/>
+          <w:rtl/>
+        </w:rPr>
+        <w:t>.</w:t>
       </w:r>
     </w:p>
     <w:p>
@@ -6186,20 +6112,63 @@
           <w:rFonts w:hint="cs"/>
           <w:rtl/>
         </w:rPr>
-        <w:t xml:space="preserve"> מרוויחים לפחות 4 מטילי זהב לסיבוב. אפשר להרוויח יותר זהב ככל</w:t>
-      </w:r>
-      <w:r>
-        <w:rPr>
-          <w:rtl/>
-        </w:rPr>
-        <w:br/>
-      </w:r>
-      <w:r>
-        <w:rPr>
-          <w:rFonts w:hint="cs"/>
-          <w:rtl/>
-        </w:rPr>
-        <w:t xml:space="preserve">              שנתינך מאושרים יותר. עליה בזיהום ובתמותה.</w:t>
+        <w:t xml:space="preserve"> מרוויחים לפחות 4 </w:t>
+      </w:r>
+      <w:r>
+        <w:rPr>
+          <w:rFonts w:hint="cs"/>
+          <w:rtl/>
+        </w:rPr>
+        <w:t>כסף</w:t>
+      </w:r>
+      <w:r>
+        <w:rPr>
+          <w:rFonts w:hint="cs"/>
+          <w:rtl/>
+        </w:rPr>
+        <w:t xml:space="preserve"> ל</w:t>
+      </w:r>
+      <w:r>
+        <w:rPr>
+          <w:rFonts w:hint="cs"/>
+          <w:rtl/>
+        </w:rPr>
+        <w:t xml:space="preserve">סיבוב. אפשר להרוויח יותר זהב ככל </w:t>
+      </w:r>
+      <w:r>
+        <w:rPr>
+          <w:rFonts w:hint="cs"/>
+          <w:rtl/>
+        </w:rPr>
+        <w:t>שנתינך מאושרים יותר</w:t>
+      </w:r>
+      <w:r>
+        <w:rPr>
+          <w:rFonts w:hint="cs"/>
+          <w:rtl/>
+        </w:rPr>
+        <w:t xml:space="preserve"> (עד 10 כסף פר מפעל)</w:t>
+      </w:r>
+      <w:r>
+        <w:rPr>
+          <w:rFonts w:hint="cs"/>
+          <w:rtl/>
+        </w:rPr>
+        <w:t>. עליה בזיהום ובתמותה</w:t>
+      </w:r>
+      <w:r>
+        <w:rPr>
+          <w:rFonts w:hint="cs"/>
+          <w:rtl/>
+        </w:rPr>
+        <w:t xml:space="preserve"> של </w:t>
+      </w:r>
+      <w:r>
+        <w:rPr>
+          <w:rFonts w:hint="cs"/>
+          <w:rtl/>
+        </w:rPr>
+        <w:t>.</w:t>
       </w:r>
     </w:p>
     <w:p>
@@ -6217,7 +6186,16 @@
           <w:bCs/>
           <w:rtl/>
         </w:rPr>
-        <w:t>אפשר לבנות על:</w:t>
+        <w:t>נבנה</w:t>
+      </w:r>
+      <w:r>
+        <w:rPr>
+          <w:rFonts w:hint="cs"/>
+          <w:b/>
+          <w:bCs/>
+          <w:rtl/>
+        </w:rPr>
+        <w:t xml:space="preserve"> על:</w:t>
       </w:r>
       <w:r>
         <w:rPr>
@@ -6309,7 +6287,21 @@
           <w:rFonts w:hint="cs"/>
           <w:rtl/>
         </w:rPr>
-        <w:t xml:space="preserve"> 75 זהב.</w:t>
+        <w:t xml:space="preserve"> 75 </w:t>
+      </w:r>
+      <w:r>
+        <w:rPr>
+          <w:rFonts w:hint="cs"/>
+          <w:rtl/>
+        </w:rPr>
+        <w:t>כסף</w:t>
+      </w:r>
+      <w:r>
+        <w:rPr>
+          <w:rFonts w:hint="cs"/>
+          <w:rtl/>
+        </w:rPr>
+        <w:t>.</w:t>
       </w:r>
     </w:p>
     <w:p>
@@ -6388,7 +6380,34 @@
           <w:bCs/>
           <w:rtl/>
         </w:rPr>
-        <w:t>אפשר לבנות על:</w:t>
+        <w:t>נ</w:t>
+      </w:r>
+      <w:r>
+        <w:rPr>
+          <w:rFonts w:hint="cs"/>
+          <w:b/>
+          <w:bCs/>
+          <w:rtl/>
+        </w:rPr>
+        <w:t>בנ</w:t>
+      </w:r>
+      <w:r>
+        <w:rPr>
+          <w:rFonts w:hint="cs"/>
+          <w:b/>
+          <w:bCs/>
+          <w:rtl/>
+        </w:rPr>
+        <w:t>ה</w:t>
+      </w:r>
+      <w:r>
+        <w:rPr>
+          <w:rFonts w:hint="cs"/>
+          <w:b/>
+          <w:bCs/>
+          <w:rtl/>
+        </w:rPr>
+        <w:t xml:space="preserve"> על:</w:t>
       </w:r>
       <w:r>
         <w:rPr>
@@ -6480,7 +6499,35 @@
           <w:rFonts w:hint="cs"/>
           <w:rtl/>
         </w:rPr>
-        <w:t xml:space="preserve"> 3 זהב.</w:t>
+        <w:t xml:space="preserve"> </w:t>
+      </w:r>
+      <w:r>
+        <w:rPr>
+          <w:rFonts w:hint="cs"/>
+          <w:rtl/>
+        </w:rPr>
+        <w:t>4</w:t>
+      </w:r>
+      <w:r>
+        <w:rPr>
+          <w:rFonts w:hint="cs"/>
+          <w:rtl/>
+        </w:rPr>
+        <w:t xml:space="preserve"> </w:t>
+      </w:r>
+      <w:r>
+        <w:rPr>
+          <w:rFonts w:hint="cs"/>
+          <w:rtl/>
+        </w:rPr>
+        <w:t>כסף</w:t>
+      </w:r>
+      <w:r>
+        <w:rPr>
+          <w:rFonts w:hint="cs"/>
+          <w:rtl/>
+        </w:rPr>
+        <w:t>.</w:t>
       </w:r>
     </w:p>
     <w:p>
@@ -6505,20 +6552,91 @@
           <w:rFonts w:hint="cs"/>
           <w:rtl/>
         </w:rPr>
-        <w:t xml:space="preserve"> מרוויחים נקודות. מזין כ500 אנשים. כיורד גשם על השדות מרוויחים </w:t>
-      </w:r>
-      <w:r>
-        <w:rPr>
-          <w:rtl/>
-        </w:rPr>
-        <w:br/>
-      </w:r>
-      <w:r>
-        <w:rPr>
-          <w:rFonts w:hint="cs"/>
-          <w:rtl/>
-        </w:rPr>
-        <w:t xml:space="preserve">             מטיל זהב לשדה. אורך חיים ממוצע לשדה הוא 3 סיבובים, אך מספר זה משתנה.</w:t>
+        <w:t xml:space="preserve"> מרוויחים נקודות. מזין כ500 אנש</w:t>
+      </w:r>
+      <w:r>
+        <w:rPr>
+          <w:rFonts w:hint="cs"/>
+          <w:rtl/>
+        </w:rPr>
+        <w:t xml:space="preserve">ים. </w:t>
+      </w:r>
+      <w:r>
+        <w:rPr>
+          <w:rFonts w:hint="cs"/>
+          <w:rtl/>
+        </w:rPr>
+        <w:t>על כל שנייה</w:t>
+      </w:r>
+      <w:r>
+        <w:rPr>
+          <w:rFonts w:hint="cs"/>
+          <w:rtl/>
+        </w:rPr>
+        <w:t xml:space="preserve"> (?)</w:t>
+      </w:r>
+      <w:r>
+        <w:rPr>
+          <w:rFonts w:hint="cs"/>
+          <w:rtl/>
+        </w:rPr>
+        <w:t xml:space="preserve"> ש</w:t>
+      </w:r>
+      <w:r>
+        <w:rPr>
+          <w:rFonts w:hint="cs"/>
+          <w:rtl/>
+        </w:rPr>
+        <w:t xml:space="preserve">יורד גשם על השדות מרוויחים </w:t>
+      </w:r>
+      <w:r>
+        <w:rPr>
+          <w:rFonts w:hint="cs"/>
+          <w:rtl/>
+        </w:rPr>
+        <w:t xml:space="preserve"> </w:t>
+      </w:r>
+      <w:r>
+        <w:rPr>
+          <w:rFonts w:hint="cs"/>
+          <w:rtl/>
+        </w:rPr>
+        <w:t>1</w:t>
+      </w:r>
+      <w:r>
+        <w:rPr>
+          <w:rFonts w:hint="cs"/>
+          <w:rtl/>
+        </w:rPr>
+        <w:t xml:space="preserve"> </w:t>
+      </w:r>
+      <w:r>
+        <w:rPr>
+          <w:rFonts w:hint="cs"/>
+          <w:rtl/>
+        </w:rPr>
+        <w:t>כסף</w:t>
+      </w:r>
+      <w:r>
+        <w:rPr>
+          <w:rFonts w:hint="cs"/>
+          <w:rtl/>
+        </w:rPr>
+        <w:t xml:space="preserve"> לשדה. אורך חיים </w:t>
+      </w:r>
+      <w:r>
+        <w:rPr>
+          <w:rFonts w:hint="cs"/>
+          <w:rtl/>
+        </w:rPr>
+        <w:t>לשדה הוא  5-1 תורות, מספר זה נקבע רנדומלית</w:t>
+      </w:r>
+      <w:r>
+        <w:rPr>
+          <w:rFonts w:hint="cs"/>
+          <w:rtl/>
+        </w:rPr>
+        <w:t>.</w:t>
       </w:r>
     </w:p>
     <w:p>
@@ -6536,7 +6654,34 @@
           <w:bCs/>
           <w:rtl/>
         </w:rPr>
-        <w:t>אפשר לבנות על:</w:t>
+        <w:t>נ</w:t>
+      </w:r>
+      <w:r>
+        <w:rPr>
+          <w:rFonts w:hint="cs"/>
+          <w:b/>
+          <w:bCs/>
+          <w:rtl/>
+        </w:rPr>
+        <w:t>בנ</w:t>
+      </w:r>
+      <w:r>
+        <w:rPr>
+          <w:rFonts w:hint="cs"/>
+          <w:b/>
+          <w:bCs/>
+          <w:rtl/>
+        </w:rPr>
+        <w:t>ה</w:t>
+      </w:r>
+      <w:r>
+        <w:rPr>
+          <w:rFonts w:hint="cs"/>
+          <w:b/>
+          <w:bCs/>
+          <w:rtl/>
+        </w:rPr>
+        <w:t xml:space="preserve"> על:</w:t>
       </w:r>
       <w:r>
         <w:rPr>
@@ -6637,7 +6782,21 @@
           <w:rFonts w:hint="cs"/>
           <w:rtl/>
         </w:rPr>
-        <w:t xml:space="preserve"> 25 זהב.</w:t>
+        <w:t xml:space="preserve"> 25 </w:t>
+      </w:r>
+      <w:r>
+        <w:rPr>
+          <w:rFonts w:hint="cs"/>
+          <w:rtl/>
+        </w:rPr>
+        <w:t>כסף</w:t>
+      </w:r>
+      <w:r>
+        <w:rPr>
+          <w:rFonts w:hint="cs"/>
+          <w:rtl/>
+        </w:rPr>
+        <w:t>.</w:t>
       </w:r>
     </w:p>
     <w:p>
@@ -6708,7 +6867,34 @@
           <w:bCs/>
           <w:rtl/>
         </w:rPr>
-        <w:t>אפשר לבנות על:</w:t>
+        <w:t>נ</w:t>
+      </w:r>
+      <w:r>
+        <w:rPr>
+          <w:rFonts w:hint="cs"/>
+          <w:b/>
+          <w:bCs/>
+          <w:rtl/>
+        </w:rPr>
+        <w:t>בנ</w:t>
+      </w:r>
+      <w:r>
+        <w:rPr>
+          <w:rFonts w:hint="cs"/>
+          <w:b/>
+          <w:bCs/>
+          <w:rtl/>
+        </w:rPr>
+        <w:t>ה</w:t>
+      </w:r>
+      <w:r>
+        <w:rPr>
+          <w:rFonts w:hint="cs"/>
+          <w:b/>
+          <w:bCs/>
+          <w:rtl/>
+        </w:rPr>
+        <w:t xml:space="preserve"> על:</w:t>
       </w:r>
       <w:r>
         <w:rPr>
@@ -6816,7 +7002,14 @@
           <w:rFonts w:hint="cs"/>
           <w:rtl/>
         </w:rPr>
-        <w:t xml:space="preserve"> 50 זהב</w:t>
+        <w:t xml:space="preserve"> 50 </w:t>
+      </w:r>
+      <w:r>
+        <w:rPr>
+          <w:rFonts w:hint="cs"/>
+          <w:rtl/>
+        </w:rPr>
+        <w:t>כסף</w:t>
       </w:r>
     </w:p>
     <w:p>
@@ -6973,15 +7166,51 @@
           <w:bCs/>
           <w:rtl/>
         </w:rPr>
-        <w:t>אפשר לבנות על:</w:t>
-      </w:r>
-      <w:r>
-        <w:rPr>
-          <w:rFonts w:hint="cs"/>
-          <w:rtl/>
-        </w:rPr>
-        <w:t xml:space="preserve"> יבשה</w:t>
-      </w:r>
+        <w:t>נ</w:t>
+      </w:r>
+      <w:r>
+        <w:rPr>
+          <w:rFonts w:hint="cs"/>
+          <w:b/>
+          <w:bCs/>
+          <w:rtl/>
+        </w:rPr>
+        <w:t>בנ</w:t>
+      </w:r>
+      <w:r>
+        <w:rPr>
+          <w:rFonts w:hint="cs"/>
+          <w:b/>
+          <w:bCs/>
+          <w:rtl/>
+        </w:rPr>
+        <w:t>ה</w:t>
+      </w:r>
+      <w:r>
+        <w:rPr>
+          <w:rFonts w:hint="cs"/>
+          <w:b/>
+          <w:bCs/>
+          <w:rtl/>
+        </w:rPr>
+        <w:t xml:space="preserve"> על:</w:t>
+      </w:r>
+      <w:r>
+        <w:rPr>
+          <w:rFonts w:hint="cs"/>
+          <w:rtl/>
+        </w:rPr>
+        <w:t xml:space="preserve"> </w:t>
+      </w:r>
+      <w:r>
+        <w:rPr>
+          <w:rFonts w:hint="cs"/>
+          <w:rtl/>
+        </w:rPr>
+        <w:t>מופיע אוטומטית בנמל</w:t>
+      </w:r>
+      <w:bookmarkStart w:id="3" w:name="_GoBack"/>
+      <w:bookmarkEnd w:id="3"/>
     </w:p>
     <w:p>
       <w:pPr>
@@ -7074,7 +7303,21 @@
           <w:rFonts w:hint="cs"/>
           <w:rtl/>
         </w:rPr>
-        <w:t xml:space="preserve"> 40 זהב.</w:t>
+        <w:t xml:space="preserve"> 40 </w:t>
+      </w:r>
+      <w:r>
+        <w:rPr>
+          <w:rFonts w:hint="cs"/>
+          <w:rtl/>
+        </w:rPr>
+        <w:t>כסף</w:t>
+      </w:r>
+      <w:r>
+        <w:rPr>
+          <w:rFonts w:hint="cs"/>
+          <w:rtl/>
+        </w:rPr>
+        <w:t>.</w:t>
       </w:r>
     </w:p>
     <w:p>
@@ -7117,14 +7360,48 @@
           <w:bCs/>
           <w:rtl/>
         </w:rPr>
-        <w:t>אפשר לבנות על:</w:t>
-      </w:r>
-      <w:r>
-        <w:rPr>
-          <w:rFonts w:hint="cs"/>
-          <w:rtl/>
-        </w:rPr>
-        <w:t xml:space="preserve"> יבשה</w:t>
+        <w:t>נ</w:t>
+      </w:r>
+      <w:r>
+        <w:rPr>
+          <w:rFonts w:hint="cs"/>
+          <w:b/>
+          <w:bCs/>
+          <w:rtl/>
+        </w:rPr>
+        <w:t>בנ</w:t>
+      </w:r>
+      <w:r>
+        <w:rPr>
+          <w:rFonts w:hint="cs"/>
+          <w:b/>
+          <w:bCs/>
+          <w:rtl/>
+        </w:rPr>
+        <w:t>ה</w:t>
+      </w:r>
+      <w:r>
+        <w:rPr>
+          <w:rFonts w:hint="cs"/>
+          <w:b/>
+          <w:bCs/>
+          <w:rtl/>
+        </w:rPr>
+        <w:t xml:space="preserve"> על:</w:t>
+      </w:r>
+      <w:r>
+        <w:rPr>
+          <w:rFonts w:hint="cs"/>
+          <w:rtl/>
+        </w:rPr>
+        <w:t xml:space="preserve"> </w:t>
+      </w:r>
+      <w:r>
+        <w:rPr>
+          <w:rFonts w:hint="cs"/>
+          <w:rtl/>
+        </w:rPr>
+        <w:t xml:space="preserve">מופיע אוטומטית בנמל </w:t>
       </w:r>
     </w:p>
     <w:p>
@@ -7218,7 +7495,49 @@
           <w:rFonts w:hint="cs"/>
           <w:rtl/>
         </w:rPr>
-        <w:t xml:space="preserve"> 30 זהב.</w:t>
+        <w:t xml:space="preserve"> </w:t>
+      </w:r>
+      <w:r>
+        <w:rPr>
+          <w:rFonts w:hint="cs"/>
+          <w:rtl/>
+        </w:rPr>
+        <w:t>8</w:t>
+      </w:r>
+      <w:r>
+        <w:rPr>
+          <w:rFonts w:hint="cs"/>
+          <w:rtl/>
+        </w:rPr>
+        <w:t>0</w:t>
+      </w:r>
+      <w:r>
+        <w:rPr>
+          <w:rFonts w:hint="cs"/>
+          <w:rtl/>
+        </w:rPr>
+        <w:t xml:space="preserve"> (במקור 30)</w:t>
+      </w:r>
+      <w:r>
+        <w:rPr>
+          <w:rFonts w:hint="cs"/>
+          <w:rtl/>
+        </w:rPr>
+        <w:t xml:space="preserve"> </w:t>
+      </w:r>
+      <w:r>
+        <w:rPr>
+          <w:rFonts w:hint="cs"/>
+          <w:rtl/>
+        </w:rPr>
+        <w:t>כסף</w:t>
+      </w:r>
+      <w:r>
+        <w:rPr>
+          <w:rFonts w:hint="cs"/>
+          <w:rtl/>
+        </w:rPr>
+        <w:t>.</w:t>
       </w:r>
     </w:p>
     <w:p>
@@ -7243,20 +7562,35 @@
           <w:rFonts w:hint="cs"/>
           <w:rtl/>
         </w:rPr>
-        <w:t xml:space="preserve"> גורם ליריב לאבד נקודות וזהב. אם נתינך לא מרוצים הם יכולים להפוך </w:t>
-      </w:r>
-      <w:r>
-        <w:rPr>
-          <w:rtl/>
-        </w:rPr>
-        <w:br/>
-      </w:r>
-      <w:r>
-        <w:rPr>
-          <w:rFonts w:hint="cs"/>
-          <w:rtl/>
-        </w:rPr>
-        <w:t xml:space="preserve">             למורדים עם או בלי קשר לפעילות היריב.</w:t>
+        <w:t xml:space="preserve"> גורם ליריב לאבד נקודות</w:t>
+      </w:r>
+      <w:r>
+        <w:rPr>
+          <w:rFonts w:hint="cs"/>
+          <w:rtl/>
+        </w:rPr>
+        <w:t xml:space="preserve"> אושר וכסף ומברה הרע נתינים</w:t>
+      </w:r>
+      <w:r>
+        <w:rPr>
+          <w:rFonts w:hint="cs"/>
+          <w:rtl/>
+        </w:rPr>
+        <w:t xml:space="preserve">. אם נתינך לא מרוצים הם יכולים להפוך </w:t>
+      </w:r>
+      <w:r>
+        <w:rPr>
+          <w:rFonts w:hint="cs"/>
+          <w:rtl/>
+        </w:rPr>
+        <w:t xml:space="preserve"> </w:t>
+      </w:r>
+      <w:r>
+        <w:rPr>
+          <w:rFonts w:hint="cs"/>
+          <w:rtl/>
+        </w:rPr>
+        <w:t>למורדים עם או בלי קשר לפעילות היריב.</w:t>
       </w:r>
       <w:r>
         <w:rPr>
@@ -7297,14 +7631,48 @@
           <w:bCs/>
           <w:rtl/>
         </w:rPr>
-        <w:t>אפשר לבנות על:</w:t>
-      </w:r>
-      <w:r>
-        <w:rPr>
-          <w:rFonts w:hint="cs"/>
-          <w:rtl/>
-        </w:rPr>
-        <w:t xml:space="preserve"> יבשה</w:t>
+        <w:t>נ</w:t>
+      </w:r>
+      <w:r>
+        <w:rPr>
+          <w:rFonts w:hint="cs"/>
+          <w:b/>
+          <w:bCs/>
+          <w:rtl/>
+        </w:rPr>
+        <w:t>בנ</w:t>
+      </w:r>
+      <w:r>
+        <w:rPr>
+          <w:rFonts w:hint="cs"/>
+          <w:b/>
+          <w:bCs/>
+          <w:rtl/>
+        </w:rPr>
+        <w:t>ה</w:t>
+      </w:r>
+      <w:r>
+        <w:rPr>
+          <w:rFonts w:hint="cs"/>
+          <w:b/>
+          <w:bCs/>
+          <w:rtl/>
+        </w:rPr>
+        <w:t xml:space="preserve"> על:</w:t>
+      </w:r>
+      <w:r>
+        <w:rPr>
+          <w:rFonts w:hint="cs"/>
+          <w:rtl/>
+        </w:rPr>
+        <w:t xml:space="preserve"> </w:t>
+      </w:r>
+      <w:r>
+        <w:rPr>
+          <w:rFonts w:hint="cs"/>
+          <w:rtl/>
+        </w:rPr>
+        <w:t xml:space="preserve">מקום רנדומלי אצל האי השני </w:t>
       </w:r>
     </w:p>
     <w:p>
@@ -7377,7 +7745,15 @@
           <w:rFonts w:hint="cs"/>
           <w:rtl/>
         </w:rPr>
-        <w:t xml:space="preserve"> יש לגרור את הסמל של הבניין למקום המבוקש באי שלך בעזרת לחיצה על המקש השמאלי של העכבר ושחרור המקש כדי לסיים את התהליך. אפשר לכוון את חץ עכבר למקום המבוקש וללחוץ על </w:t>
+        <w:t xml:space="preserve"> יש לגרור את הסמל של הבניין למקום המבוקש באי שלך בעזרת לחיצה על המקש השמאלי של העכבר ושחרור </w:t>
+      </w:r>
+      <w:r>
+        <w:rPr>
+          <w:rFonts w:hint="cs"/>
+          <w:rtl/>
+        </w:rPr>
+        <w:lastRenderedPageBreak/>
+        <w:t xml:space="preserve">המקש כדי לסיים את התהליך. אפשר לכוון את חץ עכבר למקום המבוקש וללחוץ על </w:t>
       </w:r>
       <w:proofErr w:type="spellStart"/>
       <w:r>
@@ -10247,7 +10623,6 @@
           <w:rFonts w:cs="Arial" w:hint="cs"/>
           <w:rtl/>
         </w:rPr>
-        <w:lastRenderedPageBreak/>
         <w:t>ברגע</w:t>
       </w:r>
       <w:r>
@@ -10820,6 +11195,7 @@
           <w:rFonts w:cs="Arial" w:hint="cs"/>
           <w:rtl/>
         </w:rPr>
+        <w:lastRenderedPageBreak/>
         <w:t>פיראטים</w:t>
       </w:r>
       <w:r>
@@ -14676,6 +15052,7 @@
           <w:rFonts w:cs="Arial" w:hint="cs"/>
           <w:rtl/>
         </w:rPr>
+        <w:lastRenderedPageBreak/>
         <w:t>נקודות</w:t>
       </w:r>
       <w:r>
@@ -20888,7 +21265,7 @@
             <w:rtl/>
             <w:lang w:val="he-IL"/>
           </w:rPr>
-          <w:t>4</w:t>
+          <w:t>5</w:t>
         </w:r>
         <w:r>
           <w:fldChar w:fldCharType="end"/>
@@ -23154,7 +23531,7 @@
 </file>
 
 <file path=customXml/itemProps1.xml><?xml version="1.0" encoding="utf-8"?>
-<ds:datastoreItem xmlns:ds="http://schemas.openxmlformats.org/officeDocument/2006/customXml" ds:itemID="{A60D0ADB-09FF-4B54-802C-084810D53D99}">
+<ds:datastoreItem xmlns:ds="http://schemas.openxmlformats.org/officeDocument/2006/customXml" ds:itemID="{DA67237A-93A5-45DE-8A49-4662AC9BC35C}">
   <ds:schemaRefs>
     <ds:schemaRef ds:uri="http://schemas.openxmlformats.org/officeDocument/2006/bibliography"/>
   </ds:schemaRefs>

</xml_diff>

<commit_message>
UPDate 17 Client Story
</commit_message>
<xml_diff>
--- a/סיפור לקוח.docx
+++ b/סיפור לקוח.docx
@@ -7209,8 +7209,6 @@
         </w:rPr>
         <w:t>מופיע אוטומטית בנמל</w:t>
       </w:r>
-      <w:bookmarkStart w:id="3" w:name="_GoBack"/>
-      <w:bookmarkEnd w:id="3"/>
     </w:p>
     <w:p>
       <w:pPr>
@@ -7705,15 +7703,44 @@
     <w:p>
       <w:pPr>
         <w:rPr>
-          <w:rtl/>
-        </w:rPr>
-      </w:pPr>
-      <w:r>
-        <w:rPr>
-          <w:rFonts w:hint="cs"/>
-          <w:rtl/>
-        </w:rPr>
-        <w:t xml:space="preserve">כאשר רוצים לבנות בניין אפשר ללחוץ על הסמל או </w:t>
+          <w:rFonts w:hint="cs"/>
+          <w:rtl/>
+        </w:rPr>
+      </w:pPr>
+      <w:r>
+        <w:rPr>
+          <w:rFonts w:hint="cs"/>
+          <w:rtl/>
+        </w:rPr>
+        <w:t>כ</w:t>
+      </w:r>
+      <w:r>
+        <w:rPr>
+          <w:rFonts w:hint="cs"/>
+          <w:rtl/>
+        </w:rPr>
+        <w:t xml:space="preserve">דאי </w:t>
+      </w:r>
+      <w:r>
+        <w:rPr>
+          <w:rFonts w:hint="cs"/>
+          <w:rtl/>
+        </w:rPr>
+        <w:t>לבנות בניין</w:t>
+      </w:r>
+      <w:r>
+        <w:rPr>
+          <w:rFonts w:hint="cs"/>
+          <w:rtl/>
+        </w:rPr>
+        <w:t xml:space="preserve"> צריך לפתוח את תפריט הבניינים ולבחור על ידי לחיצה</w:t>
+      </w:r>
+      <w:r>
+        <w:rPr>
+          <w:rFonts w:hint="cs"/>
+          <w:rtl/>
+        </w:rPr>
+        <w:t xml:space="preserve"> על הסמל או </w:t>
       </w:r>
       <w:proofErr w:type="spellStart"/>
       <w:r>
@@ -7729,7 +7756,106 @@
           <w:rFonts w:hint="cs"/>
           <w:rtl/>
         </w:rPr>
-        <w:t xml:space="preserve"> שלו. במקרה של </w:t>
+        <w:t xml:space="preserve"> שלו</w:t>
+      </w:r>
+      <w:r>
+        <w:rPr>
+          <w:rFonts w:hint="cs"/>
+          <w:rtl/>
+        </w:rPr>
+        <w:t xml:space="preserve"> את הבניין הרצוי</w:t>
+      </w:r>
+      <w:r>
+        <w:rPr>
+          <w:rFonts w:hint="cs"/>
+          <w:rtl/>
+        </w:rPr>
+        <w:t>. במקרה של ב</w:t>
+      </w:r>
+      <w:r>
+        <w:rPr>
+          <w:rFonts w:hint="cs"/>
+          <w:rtl/>
+        </w:rPr>
+        <w:t>י</w:t>
+      </w:r>
+      <w:r>
+        <w:rPr>
+          <w:rFonts w:hint="cs"/>
+          <w:rtl/>
+        </w:rPr>
+        <w:t>ניים</w:t>
+      </w:r>
+      <w:r>
+        <w:rPr>
+          <w:rFonts w:hint="cs"/>
+          <w:rtl/>
+        </w:rPr>
+        <w:t xml:space="preserve"> אחרי ה</w:t>
+      </w:r>
+      <w:r>
+        <w:rPr>
+          <w:rFonts w:hint="cs"/>
+          <w:rtl/>
+        </w:rPr>
+        <w:t>לחיצה על הסמל</w:t>
+      </w:r>
+      <w:r>
+        <w:rPr>
+          <w:rFonts w:hint="cs"/>
+          <w:rtl/>
+        </w:rPr>
+        <w:t xml:space="preserve"> </w:t>
+      </w:r>
+      <w:r>
+        <w:rPr>
+          <w:rFonts w:hint="cs"/>
+          <w:rtl/>
+        </w:rPr>
+        <w:t xml:space="preserve">בעזרת לחיצה על המקש השמאלי של </w:t>
+      </w:r>
+      <w:r>
+        <w:rPr>
+          <w:rFonts w:hint="cs"/>
+          <w:rtl/>
+        </w:rPr>
+        <w:lastRenderedPageBreak/>
+        <w:t>העכבר</w:t>
+      </w:r>
+      <w:r>
+        <w:rPr>
+          <w:rFonts w:hint="cs"/>
+          <w:rtl/>
+        </w:rPr>
+        <w:t xml:space="preserve"> יש לגרור את הסמל של הבניין למקום המבוקש באי שלך ושחרור המקש כדי לסיים את התהליך. </w:t>
+      </w:r>
+      <w:r>
+        <w:rPr>
+          <w:rFonts w:hint="cs"/>
+          <w:rtl/>
+        </w:rPr>
+        <w:t>במקרה של</w:t>
+      </w:r>
+      <w:r>
+        <w:rPr>
+          <w:rFonts w:hint="cs"/>
+          <w:rtl/>
+        </w:rPr>
+        <w:t xml:space="preserve"> </w:t>
+      </w:r>
+      <w:r>
+        <w:rPr>
+          <w:rFonts w:hint="cs"/>
+          <w:rtl/>
+        </w:rPr>
+        <w:t>לחיצה</w:t>
+      </w:r>
+      <w:r>
+        <w:rPr>
+          <w:rFonts w:hint="cs"/>
+          <w:rtl/>
+        </w:rPr>
+        <w:t xml:space="preserve"> על </w:t>
       </w:r>
       <w:proofErr w:type="spellStart"/>
       <w:r>
@@ -7737,7 +7863,7 @@
           <w:rFonts w:hint="cs"/>
           <w:rtl/>
         </w:rPr>
-        <w:t>בניים</w:t>
+        <w:t>ההוטקי</w:t>
       </w:r>
       <w:proofErr w:type="spellEnd"/>
       <w:r>
@@ -7745,15 +7871,42 @@
           <w:rFonts w:hint="cs"/>
           <w:rtl/>
         </w:rPr>
-        <w:t xml:space="preserve"> יש לגרור את הסמל של הבניין למקום המבוקש באי שלך בעזרת לחיצה על המקש השמאלי של העכבר ושחרור </w:t>
-      </w:r>
-      <w:r>
-        <w:rPr>
-          <w:rFonts w:hint="cs"/>
-          <w:rtl/>
-        </w:rPr>
-        <w:lastRenderedPageBreak/>
-        <w:t xml:space="preserve">המקש כדי לסיים את התהליך. אפשר לכוון את חץ עכבר למקום המבוקש וללחוץ על </w:t>
+        <w:t xml:space="preserve"> של הבניין</w:t>
+      </w:r>
+      <w:r>
+        <w:rPr>
+          <w:rFonts w:hint="cs"/>
+          <w:rtl/>
+        </w:rPr>
+        <w:t xml:space="preserve"> יש</w:t>
+      </w:r>
+      <w:r>
+        <w:rPr>
+          <w:rFonts w:hint="cs"/>
+          <w:rtl/>
+        </w:rPr>
+        <w:t xml:space="preserve"> לכוון את חץ עכבר למקום המבוקש </w:t>
+      </w:r>
+      <w:r>
+        <w:rPr>
+          <w:rFonts w:hint="cs"/>
+          <w:rtl/>
+        </w:rPr>
+        <w:t>ו</w:t>
+      </w:r>
+      <w:r>
+        <w:rPr>
+          <w:rFonts w:hint="cs"/>
+          <w:rtl/>
+        </w:rPr>
+        <w:t xml:space="preserve">אז </w:t>
+      </w:r>
+      <w:r>
+        <w:rPr>
+          <w:rFonts w:hint="cs"/>
+          <w:rtl/>
+        </w:rPr>
+        <w:t xml:space="preserve">ללחוץ על </w:t>
       </w:r>
       <w:proofErr w:type="spellStart"/>
       <w:r>
@@ -7769,7 +7922,14 @@
           <w:rFonts w:hint="cs"/>
           <w:rtl/>
         </w:rPr>
-        <w:t xml:space="preserve"> של הבניין וזה יעשה אותו אפקט.</w:t>
+        <w:t xml:space="preserve"> </w:t>
+      </w:r>
+      <w:r>
+        <w:rPr>
+          <w:rFonts w:hint="cs"/>
+          <w:rtl/>
+        </w:rPr>
+        <w:t>וזה יעשה אותו אפקט.</w:t>
       </w:r>
       <w:r>
         <w:rPr>
@@ -7782,7 +7942,51 @@
           <w:rFonts w:hint="cs"/>
           <w:rtl/>
         </w:rPr>
-        <w:t>במקרה של סירות התהליך דומה רק אפשר למקם את הסירה רק על חוף האי של השחקן.</w:t>
+        <w:t xml:space="preserve">במקרה של סירות </w:t>
+      </w:r>
+      <w:r>
+        <w:rPr>
+          <w:rFonts w:hint="cs"/>
+          <w:rtl/>
+        </w:rPr>
+        <w:t>א</w:t>
+      </w:r>
+      <w:r>
+        <w:rPr>
+          <w:rFonts w:hint="cs"/>
+          <w:rtl/>
+        </w:rPr>
+        <w:t xml:space="preserve">ם לוחצים על הסמל או </w:t>
+      </w:r>
+      <w:proofErr w:type="spellStart"/>
+      <w:r>
+        <w:rPr>
+          <w:rFonts w:hint="cs"/>
+          <w:rtl/>
+        </w:rPr>
+        <w:t>ההוטקי</w:t>
+      </w:r>
+      <w:proofErr w:type="spellEnd"/>
+      <w:r>
+        <w:rPr>
+          <w:rFonts w:hint="cs"/>
+          <w:rtl/>
+        </w:rPr>
+        <w:t xml:space="preserve"> שלו הי</w:t>
+      </w:r>
+      <w:r>
+        <w:rPr>
+          <w:rFonts w:hint="cs"/>
+          <w:rtl/>
+        </w:rPr>
+        <w:t>א מופיע</w:t>
+      </w:r>
+      <w:r>
+        <w:rPr>
+          <w:rFonts w:hint="cs"/>
+          <w:rtl/>
+        </w:rPr>
+        <w:t>ה בחוף/נמל של האי.</w:t>
       </w:r>
       <w:r>
         <w:rPr>
@@ -7795,7 +7999,14 @@
           <w:rFonts w:hint="cs"/>
           <w:rtl/>
         </w:rPr>
-        <w:t xml:space="preserve">במקרה של המורדים עם לוחצים על הסמל או </w:t>
+        <w:t>במקרה של המורדים א</w:t>
+      </w:r>
+      <w:r>
+        <w:rPr>
+          <w:rFonts w:hint="cs"/>
+          <w:rtl/>
+        </w:rPr>
+        <w:t xml:space="preserve">ם לוחצים על הסמל או </w:t>
       </w:r>
       <w:proofErr w:type="spellStart"/>
       <w:r>
@@ -7811,147 +8022,382 @@
           <w:rFonts w:hint="cs"/>
           <w:rtl/>
         </w:rPr>
-        <w:t xml:space="preserve"> שלו הוא מופיע במקום רנדומלי על של השחקן היריב. פירוט על כל הבניינים בהמשך.</w:t>
+        <w:t xml:space="preserve"> שלו הוא מופיע במקום רנדומלי על </w:t>
+      </w:r>
+      <w:r>
+        <w:rPr>
+          <w:rFonts w:hint="cs"/>
+          <w:rtl/>
+        </w:rPr>
+        <w:t>האי</w:t>
+      </w:r>
+      <w:r>
+        <w:rPr>
+          <w:rFonts w:hint="cs"/>
+          <w:rtl/>
+        </w:rPr>
+        <w:t xml:space="preserve"> </w:t>
+      </w:r>
+      <w:r>
+        <w:rPr>
+          <w:rFonts w:hint="cs"/>
+          <w:rtl/>
+        </w:rPr>
+        <w:t xml:space="preserve">של </w:t>
+      </w:r>
+      <w:r>
+        <w:rPr>
+          <w:rFonts w:hint="cs"/>
+          <w:rtl/>
+        </w:rPr>
+        <w:t>השחקן</w:t>
+      </w:r>
+      <w:r>
+        <w:rPr>
+          <w:rFonts w:hint="cs"/>
+          <w:rtl/>
+        </w:rPr>
+        <w:t>/</w:t>
+      </w:r>
+      <w:proofErr w:type="spellStart"/>
+      <w:r>
+        <w:rPr>
+          <w:rFonts w:hint="cs"/>
+          <w:rtl/>
+        </w:rPr>
+        <w:t>נית</w:t>
+      </w:r>
+      <w:proofErr w:type="spellEnd"/>
+      <w:r>
+        <w:rPr>
+          <w:rFonts w:hint="cs"/>
+          <w:rtl/>
+        </w:rPr>
+        <w:t xml:space="preserve"> היריב</w:t>
+      </w:r>
+      <w:r>
+        <w:rPr>
+          <w:rFonts w:hint="cs"/>
+          <w:rtl/>
+        </w:rPr>
+        <w:t>/ה</w:t>
+      </w:r>
+      <w:r>
+        <w:rPr>
+          <w:rFonts w:hint="cs"/>
+          <w:rtl/>
+        </w:rPr>
+        <w:t xml:space="preserve">. </w:t>
       </w:r>
     </w:p>
     <w:p>
       <w:pPr>
         <w:rPr>
-          <w:rtl/>
-        </w:rPr>
-      </w:pPr>
-      <w:r>
-        <w:rPr>
-          <w:rFonts w:cs="Arial" w:hint="cs"/>
-          <w:rtl/>
-        </w:rPr>
-        <w:t>השתמש</w:t>
-      </w:r>
-      <w:r>
-        <w:rPr>
-          <w:rFonts w:cs="Arial"/>
-          <w:rtl/>
-        </w:rPr>
-        <w:t xml:space="preserve"> </w:t>
-      </w:r>
-      <w:r>
-        <w:rPr>
-          <w:rFonts w:cs="Arial" w:hint="cs"/>
-          <w:rtl/>
-        </w:rPr>
-        <w:t>במקשי</w:t>
-      </w:r>
-      <w:r>
-        <w:rPr>
-          <w:rFonts w:cs="Arial"/>
-          <w:rtl/>
-        </w:rPr>
-        <w:t xml:space="preserve"> </w:t>
-      </w:r>
-      <w:r>
-        <w:rPr>
-          <w:rFonts w:cs="Arial" w:hint="cs"/>
-          <w:rtl/>
-        </w:rPr>
-        <w:t>הכיוון</w:t>
-      </w:r>
-      <w:r>
-        <w:rPr>
-          <w:rFonts w:cs="Arial"/>
-          <w:rtl/>
-        </w:rPr>
-        <w:t xml:space="preserve"> </w:t>
-      </w:r>
-      <w:r>
-        <w:rPr>
-          <w:rFonts w:cs="Arial" w:hint="cs"/>
-          <w:rtl/>
-        </w:rPr>
-        <w:t>כדי</w:t>
-      </w:r>
-      <w:r>
-        <w:rPr>
-          <w:rFonts w:cs="Arial"/>
-          <w:rtl/>
-        </w:rPr>
-        <w:t xml:space="preserve"> </w:t>
-      </w:r>
-      <w:r>
-        <w:rPr>
-          <w:rFonts w:cs="Arial" w:hint="cs"/>
-          <w:rtl/>
-        </w:rPr>
-        <w:t>למקם</w:t>
-      </w:r>
-      <w:r>
-        <w:rPr>
-          <w:rFonts w:cs="Arial"/>
-          <w:rtl/>
-        </w:rPr>
-        <w:t xml:space="preserve"> </w:t>
-      </w:r>
-      <w:r>
-        <w:rPr>
-          <w:rFonts w:cs="Arial" w:hint="cs"/>
-          <w:rtl/>
-        </w:rPr>
-        <w:t>את</w:t>
-      </w:r>
-      <w:r>
-        <w:rPr>
-          <w:rFonts w:cs="Arial"/>
-          <w:rtl/>
-        </w:rPr>
-        <w:t xml:space="preserve"> </w:t>
-      </w:r>
-      <w:r>
-        <w:rPr>
-          <w:rFonts w:cs="Arial" w:hint="cs"/>
-          <w:rtl/>
-        </w:rPr>
-        <w:t>הסמן</w:t>
-      </w:r>
-      <w:r>
-        <w:rPr>
-          <w:rFonts w:cs="Arial"/>
-          <w:rtl/>
-        </w:rPr>
-        <w:t xml:space="preserve"> </w:t>
-      </w:r>
-      <w:r>
-        <w:rPr>
-          <w:rFonts w:cs="Arial" w:hint="cs"/>
-          <w:rtl/>
-        </w:rPr>
-        <w:t>מעל</w:t>
-      </w:r>
-      <w:r>
-        <w:rPr>
-          <w:rFonts w:cs="Arial"/>
-          <w:rtl/>
-        </w:rPr>
-        <w:t xml:space="preserve"> </w:t>
-      </w:r>
-      <w:r>
-        <w:rPr>
-          <w:rFonts w:cs="Arial" w:hint="cs"/>
-          <w:rtl/>
-        </w:rPr>
-        <w:t>האזור</w:t>
-      </w:r>
-      <w:r>
-        <w:rPr>
-          <w:rFonts w:cs="Arial"/>
-          <w:rtl/>
-        </w:rPr>
-        <w:t xml:space="preserve"> </w:t>
-      </w:r>
-      <w:r>
-        <w:rPr>
-          <w:rFonts w:cs="Arial" w:hint="cs"/>
-          <w:rtl/>
-        </w:rPr>
-        <w:t>שלך</w:t>
+          <w:rFonts w:hint="cs"/>
+          <w:rtl/>
+        </w:rPr>
+      </w:pPr>
+      <w:r>
+        <w:rPr>
+          <w:rFonts w:hint="cs"/>
+          <w:rtl/>
+        </w:rPr>
+        <w:t>אחרי שתהליך הקניה של בניינים ומורדים עובר בהצלחה מופיעה הסמל שלהם על המפה ומאז מהם מתחילים להשפיע על מהלך המשחק בלי שלשחקן/</w:t>
+      </w:r>
+      <w:proofErr w:type="spellStart"/>
+      <w:r>
+        <w:rPr>
+          <w:rFonts w:hint="cs"/>
+          <w:rtl/>
+        </w:rPr>
+        <w:t>נית</w:t>
+      </w:r>
+      <w:proofErr w:type="spellEnd"/>
+      <w:r>
+        <w:rPr>
+          <w:rFonts w:hint="cs"/>
+          <w:rtl/>
+        </w:rPr>
+        <w:t xml:space="preserve"> יש שליטה על המתרחש. כלומר אם השחקן/</w:t>
+      </w:r>
+      <w:proofErr w:type="spellStart"/>
+      <w:r>
+        <w:rPr>
+          <w:rFonts w:hint="cs"/>
+          <w:rtl/>
+        </w:rPr>
+        <w:t>נית</w:t>
+      </w:r>
+      <w:proofErr w:type="spellEnd"/>
+      <w:r>
+        <w:rPr>
+          <w:rFonts w:hint="cs"/>
+          <w:rtl/>
+        </w:rPr>
+        <w:t xml:space="preserve"> קנה/תה בית חולים </w:t>
+      </w:r>
+      <w:r>
+        <w:rPr>
+          <w:rFonts w:hint="cs"/>
+          <w:rtl/>
+        </w:rPr>
+        <w:t>כדי לעצור</w:t>
+      </w:r>
+      <w:r>
+        <w:rPr>
+          <w:rFonts w:hint="cs"/>
+          <w:rtl/>
+        </w:rPr>
+        <w:t xml:space="preserve"> את התמותה של הנתינים בגלל המפעל או מצבר כדי להגן ממורדים או פירטים אין השחקן/</w:t>
+      </w:r>
+      <w:proofErr w:type="spellStart"/>
+      <w:r>
+        <w:rPr>
+          <w:rFonts w:hint="cs"/>
+          <w:rtl/>
+        </w:rPr>
+        <w:t>נית</w:t>
+      </w:r>
+      <w:proofErr w:type="spellEnd"/>
+      <w:r>
+        <w:rPr>
+          <w:rFonts w:hint="cs"/>
+          <w:rtl/>
+        </w:rPr>
+        <w:t xml:space="preserve"> יודע/ת מתי </w:t>
+      </w:r>
+      <w:r>
+        <w:rPr>
+          <w:rFonts w:hint="cs"/>
+          <w:rtl/>
+        </w:rPr>
+        <w:t xml:space="preserve">התמותה </w:t>
+      </w:r>
+      <w:proofErr w:type="spellStart"/>
+      <w:r>
+        <w:rPr>
+          <w:rFonts w:hint="cs"/>
+          <w:rtl/>
+        </w:rPr>
+        <w:t>תעצר</w:t>
+      </w:r>
+      <w:proofErr w:type="spellEnd"/>
+      <w:r>
+        <w:rPr>
+          <w:rFonts w:hint="cs"/>
+          <w:rtl/>
+        </w:rPr>
+        <w:t xml:space="preserve"> במקרה של הבית חולים או המורידים </w:t>
+      </w:r>
+      <w:proofErr w:type="spellStart"/>
+      <w:r>
+        <w:rPr>
+          <w:rFonts w:hint="cs"/>
+          <w:rtl/>
+        </w:rPr>
+        <w:t>יעלמו</w:t>
+      </w:r>
+      <w:proofErr w:type="spellEnd"/>
+      <w:r>
+        <w:rPr>
+          <w:rFonts w:hint="cs"/>
+          <w:rtl/>
+        </w:rPr>
+        <w:t xml:space="preserve"> במקרה של המבצר, אבל מובטח לשחקן/</w:t>
+      </w:r>
+      <w:proofErr w:type="spellStart"/>
+      <w:r>
+        <w:rPr>
+          <w:rFonts w:hint="cs"/>
+          <w:rtl/>
+        </w:rPr>
+        <w:t>נית</w:t>
+      </w:r>
+      <w:proofErr w:type="spellEnd"/>
+      <w:r>
+        <w:rPr>
+          <w:rFonts w:hint="cs"/>
+          <w:rtl/>
+        </w:rPr>
+        <w:t xml:space="preserve"> שזה יקרה.</w:t>
+      </w:r>
+      <w:r>
+        <w:rPr>
+          <w:rFonts w:hint="cs"/>
+          <w:rtl/>
+        </w:rPr>
+        <w:t xml:space="preserve"> </w:t>
+      </w:r>
+      <w:r>
+        <w:rPr>
+          <w:rFonts w:hint="cs"/>
+          <w:rtl/>
+        </w:rPr>
+        <w:t>אם זה לא קורה זה בגלל שהשחקן/</w:t>
+      </w:r>
+      <w:proofErr w:type="spellStart"/>
+      <w:r>
+        <w:rPr>
+          <w:rFonts w:hint="cs"/>
+          <w:rtl/>
+        </w:rPr>
+        <w:t>נית</w:t>
+      </w:r>
+      <w:proofErr w:type="spellEnd"/>
+      <w:r>
+        <w:rPr>
+          <w:rFonts w:hint="cs"/>
+          <w:rtl/>
+        </w:rPr>
+        <w:t xml:space="preserve"> לא ניהלו נכון את </w:t>
+      </w:r>
+      <w:r>
+        <w:rPr>
+          <w:rFonts w:hint="cs"/>
+          <w:rtl/>
+        </w:rPr>
+        <w:t>האירוע או ל</w:t>
+      </w:r>
+      <w:r>
+        <w:rPr>
+          <w:rFonts w:hint="cs"/>
+          <w:rtl/>
+        </w:rPr>
+        <w:t xml:space="preserve">א </w:t>
+      </w:r>
+      <w:r>
+        <w:rPr>
+          <w:rFonts w:hint="cs"/>
+          <w:rtl/>
+        </w:rPr>
+        <w:t>מד</w:t>
+      </w:r>
+      <w:r>
+        <w:rPr>
+          <w:rFonts w:hint="cs"/>
+          <w:rtl/>
+        </w:rPr>
+        <w:t>ד</w:t>
+      </w:r>
+      <w:r>
+        <w:rPr>
+          <w:rFonts w:hint="cs"/>
+          <w:rtl/>
+        </w:rPr>
+        <w:t>ו את הנת</w:t>
+      </w:r>
+      <w:r>
+        <w:rPr>
+          <w:rFonts w:hint="cs"/>
+          <w:rtl/>
+        </w:rPr>
+        <w:t>ו</w:t>
+      </w:r>
+      <w:r>
+        <w:rPr>
+          <w:rFonts w:hint="cs"/>
+          <w:rtl/>
+        </w:rPr>
+        <w:t xml:space="preserve">נים נכון. </w:t>
+      </w:r>
+      <w:r>
+        <w:rPr>
+          <w:rtl/>
+        </w:rPr>
+        <w:br/>
+      </w:r>
+      <w:r>
+        <w:rPr>
+          <w:rFonts w:hint="cs"/>
+          <w:rtl/>
+        </w:rPr>
+        <w:t>לדוגמא במקרה של המבצר אם ה</w:t>
+      </w:r>
+      <w:r>
+        <w:rPr>
+          <w:rFonts w:hint="cs"/>
+          <w:rtl/>
+        </w:rPr>
+        <w:t>נ</w:t>
+      </w:r>
+      <w:r>
+        <w:rPr>
+          <w:rFonts w:hint="cs"/>
+          <w:rtl/>
+        </w:rPr>
+        <w:t>תינים שלך לא היו שמחים מהתחלה הסיכוי שהמורדים ינצחו את המבצר גדול יותר אם יופיעו עוד מורדים או לא. כמובן שאם היריב/ה יוסיפו עוד מורדים הסיכוי לניצחון ש</w:t>
+      </w:r>
+      <w:r>
+        <w:rPr>
+          <w:rFonts w:hint="cs"/>
+          <w:rtl/>
+        </w:rPr>
+        <w:t>ל</w:t>
+      </w:r>
+      <w:r>
+        <w:rPr>
+          <w:rFonts w:hint="cs"/>
+          <w:rtl/>
+        </w:rPr>
+        <w:t>הם על מבצר</w:t>
+      </w:r>
+      <w:r>
+        <w:rPr>
+          <w:rFonts w:hint="cs"/>
+          <w:rtl/>
+        </w:rPr>
+        <w:t xml:space="preserve"> גדל פי 2.</w:t>
+      </w:r>
+      <w:r>
+        <w:rPr>
+          <w:rtl/>
+        </w:rPr>
+        <w:br/>
+      </w:r>
+      <w:r>
+        <w:rPr>
+          <w:rFonts w:hint="cs"/>
+          <w:rtl/>
+        </w:rPr>
+        <w:t>עוד דוגמא במקרה של הבית חולים אם אין מספיק דיור או/ומזון לנתינים הם ימשיכו למות.</w:t>
+      </w:r>
+      <w:r>
+        <w:rPr>
+          <w:rtl/>
+        </w:rPr>
+        <w:br/>
+      </w:r>
+      <w:r>
+        <w:rPr>
+          <w:rFonts w:hint="cs"/>
+          <w:rtl/>
+        </w:rPr>
+        <w:t>אם השחקן/</w:t>
+      </w:r>
+      <w:proofErr w:type="spellStart"/>
+      <w:r>
+        <w:rPr>
+          <w:rFonts w:hint="cs"/>
+          <w:rtl/>
+        </w:rPr>
+        <w:t>נית</w:t>
+      </w:r>
+      <w:proofErr w:type="spellEnd"/>
+      <w:r>
+        <w:rPr>
+          <w:rFonts w:hint="cs"/>
+          <w:rtl/>
+        </w:rPr>
+        <w:t xml:space="preserve"> יעבירו את לסמן העכבר על בניין הוא יוכל לראות בחלון קטן שנפתח בצד הבניין המראה את הנתונים והמצב של הבניין.</w:t>
+      </w:r>
+      <w:bookmarkStart w:id="3" w:name="_GoBack"/>
+      <w:bookmarkEnd w:id="3"/>
+      <w:r>
+        <w:rPr>
+          <w:rFonts w:hint="cs"/>
+          <w:rtl/>
+        </w:rPr>
+        <w:t xml:space="preserve"> </w:t>
       </w:r>
     </w:p>
     <w:p>
@@ -7962,150 +8408,256 @@
       </w:pPr>
       <w:r>
         <w:rPr>
-          <w:rFonts w:cs="Arial" w:hint="cs"/>
-          <w:rtl/>
-        </w:rPr>
-        <w:t>אי</w:t>
-      </w:r>
-      <w:r>
-        <w:rPr>
-          <w:rFonts w:cs="Arial"/>
-          <w:rtl/>
-        </w:rPr>
-        <w:t xml:space="preserve"> </w:t>
-      </w:r>
-      <w:r>
-        <w:rPr>
-          <w:rFonts w:cs="Arial" w:hint="cs"/>
-          <w:rtl/>
-        </w:rPr>
-        <w:t>שבו</w:t>
-      </w:r>
-      <w:r>
-        <w:rPr>
-          <w:rFonts w:cs="Arial"/>
-          <w:rtl/>
-        </w:rPr>
-        <w:t xml:space="preserve"> </w:t>
-      </w:r>
-      <w:r>
-        <w:rPr>
-          <w:rFonts w:cs="Arial" w:hint="cs"/>
-          <w:rtl/>
-        </w:rPr>
-        <w:t>אתה</w:t>
-      </w:r>
-      <w:r>
-        <w:rPr>
-          <w:rFonts w:cs="Arial"/>
-          <w:rtl/>
-        </w:rPr>
-        <w:t xml:space="preserve"> </w:t>
-      </w:r>
-      <w:r>
-        <w:rPr>
-          <w:rFonts w:cs="Arial" w:hint="cs"/>
-          <w:rtl/>
-        </w:rPr>
-        <w:t>רוצה</w:t>
-      </w:r>
-      <w:r>
-        <w:rPr>
-          <w:rFonts w:cs="Arial"/>
-          <w:rtl/>
-        </w:rPr>
-        <w:t xml:space="preserve"> </w:t>
-      </w:r>
-      <w:r>
-        <w:rPr>
-          <w:rFonts w:cs="Arial" w:hint="cs"/>
-          <w:rtl/>
-        </w:rPr>
-        <w:t>לבנות</w:t>
-      </w:r>
-      <w:r>
-        <w:rPr>
-          <w:rFonts w:cs="Arial"/>
-          <w:rtl/>
-        </w:rPr>
-        <w:t xml:space="preserve"> </w:t>
-      </w:r>
-      <w:r>
-        <w:rPr>
-          <w:rFonts w:cs="Arial" w:hint="cs"/>
-          <w:rtl/>
-        </w:rPr>
-        <w:t>או</w:t>
-      </w:r>
-      <w:r>
-        <w:rPr>
-          <w:rFonts w:cs="Arial"/>
-          <w:rtl/>
-        </w:rPr>
-        <w:t xml:space="preserve"> </w:t>
-      </w:r>
-      <w:r>
-        <w:rPr>
-          <w:rFonts w:cs="Arial" w:hint="cs"/>
-          <w:rtl/>
-        </w:rPr>
-        <w:t>גידולי</w:t>
-      </w:r>
-      <w:r>
-        <w:rPr>
-          <w:rFonts w:cs="Arial"/>
-          <w:rtl/>
-        </w:rPr>
-        <w:t xml:space="preserve"> </w:t>
-      </w:r>
-      <w:r>
-        <w:rPr>
-          <w:rFonts w:cs="Arial" w:hint="cs"/>
-          <w:rtl/>
-        </w:rPr>
-        <w:t>צמח</w:t>
-      </w:r>
-      <w:r>
-        <w:rPr>
-          <w:rFonts w:cs="Arial"/>
-          <w:rtl/>
-        </w:rPr>
-        <w:t xml:space="preserve">. </w:t>
-      </w:r>
-      <w:r>
-        <w:rPr>
-          <w:rFonts w:cs="Arial" w:hint="cs"/>
-          <w:rtl/>
-        </w:rPr>
-        <w:t>אין</w:t>
-      </w:r>
-      <w:r>
-        <w:rPr>
-          <w:rFonts w:cs="Arial"/>
-          <w:rtl/>
-        </w:rPr>
-        <w:t xml:space="preserve"> </w:t>
-      </w:r>
-      <w:r>
-        <w:rPr>
-          <w:rFonts w:cs="Arial" w:hint="cs"/>
-          <w:rtl/>
-        </w:rPr>
-        <w:t>להשתמש</w:t>
-      </w:r>
-      <w:r>
-        <w:rPr>
-          <w:rFonts w:cs="Arial"/>
-          <w:rtl/>
-        </w:rPr>
-        <w:t xml:space="preserve"> </w:t>
-      </w:r>
-      <w:r>
-        <w:rPr>
-          <w:rFonts w:cs="Arial" w:hint="cs"/>
-          <w:rtl/>
-        </w:rPr>
-        <w:t>בסמן</w:t>
+          <w:rFonts w:hint="cs"/>
+          <w:rtl/>
+        </w:rPr>
+        <w:t>במקרה של סירות יש לשחקן/</w:t>
+      </w:r>
+      <w:proofErr w:type="spellStart"/>
+      <w:r>
+        <w:rPr>
+          <w:rFonts w:hint="cs"/>
+          <w:rtl/>
+        </w:rPr>
+        <w:t>נית</w:t>
+      </w:r>
+      <w:proofErr w:type="spellEnd"/>
+      <w:r>
+        <w:rPr>
+          <w:rFonts w:hint="cs"/>
+          <w:rtl/>
+        </w:rPr>
+        <w:t xml:space="preserve"> את היכולת להשתלט עליו והחליט איפה הן היו. במקבלים שליטה על סירה על ידי לחיצה פעמיים על הסירה המבוקשת או על </w:t>
+      </w:r>
+      <w:proofErr w:type="spellStart"/>
+      <w:r>
+        <w:rPr>
+          <w:rFonts w:hint="cs"/>
+          <w:rtl/>
+        </w:rPr>
+        <w:t>ההוטקי</w:t>
+      </w:r>
+      <w:proofErr w:type="spellEnd"/>
+      <w:r>
+        <w:rPr>
+          <w:rFonts w:hint="cs"/>
+          <w:rtl/>
+        </w:rPr>
+        <w:t xml:space="preserve"> '</w:t>
+      </w:r>
+      <w:r>
+        <w:t>V</w:t>
+      </w:r>
+      <w:r>
+        <w:rPr>
+          <w:rFonts w:hint="cs"/>
+          <w:rtl/>
+        </w:rPr>
+        <w:t>'. כאשר לוחצים על '</w:t>
+      </w:r>
+      <w:r>
+        <w:t>V</w:t>
+      </w:r>
+      <w:r>
+        <w:rPr>
+          <w:rFonts w:hint="cs"/>
+          <w:rtl/>
+        </w:rPr>
+        <w:t xml:space="preserve">' השתלטות עוברת מסירה לסירה מסדר הוותק שלהם, כלומר מהסירה הראשונה שקנית המופיע על המסך לאחרונה. </w:t>
+      </w:r>
+      <w:r>
+        <w:rPr>
+          <w:rFonts w:hint="cs"/>
+          <w:rtl/>
+        </w:rPr>
+        <w:t>אחרי ההשתלטות השחקן/</w:t>
+      </w:r>
+      <w:proofErr w:type="spellStart"/>
+      <w:r>
+        <w:rPr>
+          <w:rFonts w:hint="cs"/>
+          <w:rtl/>
+        </w:rPr>
+        <w:t>נית</w:t>
+      </w:r>
+      <w:proofErr w:type="spellEnd"/>
+      <w:r>
+        <w:rPr>
+          <w:rFonts w:hint="cs"/>
+          <w:rtl/>
+        </w:rPr>
+        <w:t xml:space="preserve"> יוכל/תוכל להזיז את הסירה בשימוש במקשים '</w:t>
+      </w:r>
+      <w:r>
+        <w:t>W</w:t>
+      </w:r>
+      <w:r>
+        <w:rPr>
+          <w:rFonts w:hint="cs"/>
+          <w:rtl/>
+        </w:rPr>
+        <w:t>' =למלאה, '</w:t>
+      </w:r>
+      <w:r>
+        <w:t>D</w:t>
+      </w:r>
+      <w:r>
+        <w:rPr>
+          <w:rFonts w:hint="cs"/>
+          <w:rtl/>
+        </w:rPr>
+        <w:t>'=ימינה, '</w:t>
+      </w:r>
+      <w:r>
+        <w:t>A</w:t>
+      </w:r>
+      <w:r>
+        <w:rPr>
+          <w:rFonts w:hint="cs"/>
+          <w:rtl/>
+        </w:rPr>
+        <w:t>'</w:t>
+      </w:r>
+      <w:r>
+        <w:rPr>
+          <w:rFonts w:hint="cs"/>
+          <w:rtl/>
+        </w:rPr>
+        <w:t>=שמ</w:t>
+      </w:r>
+      <w:r>
+        <w:rPr>
+          <w:rFonts w:hint="cs"/>
+          <w:rtl/>
+        </w:rPr>
+        <w:t>אלה ו'</w:t>
+      </w:r>
+      <w:r>
+        <w:t>S</w:t>
+      </w:r>
+      <w:r>
+        <w:rPr>
+          <w:rFonts w:hint="cs"/>
+          <w:rtl/>
+        </w:rPr>
+        <w:t xml:space="preserve">'=למטה. </w:t>
+      </w:r>
+      <w:r>
+        <w:rPr>
+          <w:rFonts w:hint="cs"/>
+          <w:rtl/>
+        </w:rPr>
+        <w:t>כל עוד השחקן/</w:t>
+      </w:r>
+      <w:proofErr w:type="spellStart"/>
+      <w:r>
+        <w:rPr>
+          <w:rFonts w:hint="cs"/>
+          <w:rtl/>
+        </w:rPr>
+        <w:t>נית</w:t>
+      </w:r>
+      <w:proofErr w:type="spellEnd"/>
+      <w:r>
+        <w:rPr>
+          <w:rFonts w:hint="cs"/>
+          <w:rtl/>
+        </w:rPr>
+        <w:t xml:space="preserve"> נצא/ת במצב השתלטות הוא/היא לא </w:t>
+      </w:r>
+      <w:proofErr w:type="spellStart"/>
+      <w:r>
+        <w:rPr>
+          <w:rFonts w:hint="cs"/>
+          <w:rtl/>
+        </w:rPr>
+        <w:t>יכל</w:t>
+      </w:r>
+      <w:proofErr w:type="spellEnd"/>
+      <w:r>
+        <w:rPr>
+          <w:rFonts w:hint="cs"/>
+          <w:rtl/>
+        </w:rPr>
+        <w:t xml:space="preserve">/ה לעשות שום דבר אחר  </w:t>
+      </w:r>
+      <w:r>
+        <w:rPr>
+          <w:rFonts w:hint="cs"/>
+          <w:rtl/>
+        </w:rPr>
+        <w:t>חוץ מלהזיז את הסירה.</w:t>
+      </w:r>
+      <w:r>
+        <w:rPr>
+          <w:rFonts w:hint="cs"/>
+          <w:rtl/>
+        </w:rPr>
+        <w:t xml:space="preserve"> </w:t>
+      </w:r>
+      <w:r>
+        <w:rPr>
+          <w:rFonts w:hint="cs"/>
+          <w:rtl/>
+        </w:rPr>
+        <w:t>כדי לצאת מהשתלטות על השחקן/</w:t>
+      </w:r>
+      <w:proofErr w:type="spellStart"/>
+      <w:r>
+        <w:rPr>
+          <w:rFonts w:hint="cs"/>
+          <w:rtl/>
+        </w:rPr>
+        <w:t>נית</w:t>
+      </w:r>
+      <w:proofErr w:type="spellEnd"/>
+      <w:r>
+        <w:rPr>
+          <w:rFonts w:hint="cs"/>
+          <w:rtl/>
+        </w:rPr>
+        <w:t xml:space="preserve"> לחוץ עם המקש השמאלי של העכבר פעם אחת על כל דבר אחר. </w:t>
+      </w:r>
+      <w:r>
+        <w:rPr>
+          <w:rtl/>
+        </w:rPr>
+        <w:br/>
+      </w:r>
+      <w:r>
+        <w:rPr>
+          <w:rFonts w:hint="cs"/>
+          <w:rtl/>
+        </w:rPr>
+        <w:t>אפשר להזיז את הסירה גם דרך לחיצה עליה עם המקש השמאלי של העכבר וגרי</w:t>
+      </w:r>
+      <w:r>
+        <w:rPr>
+          <w:rFonts w:hint="cs"/>
+          <w:rtl/>
+        </w:rPr>
+        <w:t>ר</w:t>
+      </w:r>
+      <w:r>
+        <w:rPr>
+          <w:rFonts w:hint="cs"/>
+          <w:rtl/>
+        </w:rPr>
+        <w:t>ה</w:t>
+      </w:r>
+      <w:r>
+        <w:rPr>
+          <w:rFonts w:hint="cs"/>
+          <w:rtl/>
+        </w:rPr>
+        <w:t xml:space="preserve"> של סמן העכבר למקום הרציו בים ושחרור המקש אחרי הגעה לשם. עם המקש ישוחרר על יבשה ישמע באז והסירה לא תזוז. אם התהליך נעשה כהלכה הסירה תזוז למקום המבוקש אוטומטית כאשר היא מחשבת את המסלול הקצר ביותר.</w:t>
+      </w:r>
+      <w:r>
+        <w:rPr>
+          <w:rFonts w:hint="cs"/>
+          <w:rtl/>
+        </w:rPr>
+        <w:t xml:space="preserve"> </w:t>
       </w:r>
     </w:p>
     <w:p>
@@ -8119,63 +8671,119 @@
           <w:rFonts w:cs="Arial" w:hint="cs"/>
           <w:rtl/>
         </w:rPr>
-        <w:t>למקום</w:t>
-      </w:r>
-      <w:r>
-        <w:rPr>
-          <w:rFonts w:cs="Arial"/>
-          <w:rtl/>
-        </w:rPr>
-        <w:t xml:space="preserve"> </w:t>
-      </w:r>
-      <w:r>
-        <w:rPr>
-          <w:rFonts w:cs="Arial" w:hint="cs"/>
-          <w:rtl/>
-        </w:rPr>
-        <w:t>מורדים</w:t>
-      </w:r>
-      <w:r>
-        <w:rPr>
-          <w:rFonts w:cs="Arial"/>
-          <w:rtl/>
-        </w:rPr>
-        <w:t xml:space="preserve"> </w:t>
-      </w:r>
-      <w:r>
-        <w:rPr>
-          <w:rFonts w:cs="Arial" w:hint="cs"/>
-          <w:rtl/>
-        </w:rPr>
-        <w:t>באי</w:t>
-      </w:r>
-      <w:r>
-        <w:rPr>
-          <w:rFonts w:cs="Arial"/>
-          <w:rtl/>
-        </w:rPr>
-        <w:t xml:space="preserve"> </w:t>
-      </w:r>
-      <w:r>
-        <w:rPr>
-          <w:rFonts w:cs="Arial" w:hint="cs"/>
-          <w:rtl/>
-        </w:rPr>
-        <w:t>של</w:t>
-      </w:r>
-      <w:r>
-        <w:rPr>
-          <w:rFonts w:cs="Arial"/>
-          <w:rtl/>
-        </w:rPr>
-        <w:t xml:space="preserve"> </w:t>
-      </w:r>
-      <w:r>
-        <w:rPr>
-          <w:rFonts w:cs="Arial" w:hint="cs"/>
-          <w:rtl/>
-        </w:rPr>
-        <w:t>היריב</w:t>
+        <w:t>השתמש</w:t>
+      </w:r>
+      <w:r>
+        <w:rPr>
+          <w:rFonts w:cs="Arial"/>
+          <w:rtl/>
+        </w:rPr>
+        <w:t xml:space="preserve"> </w:t>
+      </w:r>
+      <w:r>
+        <w:rPr>
+          <w:rFonts w:cs="Arial" w:hint="cs"/>
+          <w:rtl/>
+        </w:rPr>
+        <w:t>במקשי</w:t>
+      </w:r>
+      <w:r>
+        <w:rPr>
+          <w:rFonts w:cs="Arial"/>
+          <w:rtl/>
+        </w:rPr>
+        <w:t xml:space="preserve"> </w:t>
+      </w:r>
+      <w:r>
+        <w:rPr>
+          <w:rFonts w:cs="Arial" w:hint="cs"/>
+          <w:rtl/>
+        </w:rPr>
+        <w:t>הכיוון</w:t>
+      </w:r>
+      <w:r>
+        <w:rPr>
+          <w:rFonts w:cs="Arial"/>
+          <w:rtl/>
+        </w:rPr>
+        <w:t xml:space="preserve"> </w:t>
+      </w:r>
+      <w:r>
+        <w:rPr>
+          <w:rFonts w:cs="Arial" w:hint="cs"/>
+          <w:rtl/>
+        </w:rPr>
+        <w:t>כדי</w:t>
+      </w:r>
+      <w:r>
+        <w:rPr>
+          <w:rFonts w:cs="Arial"/>
+          <w:rtl/>
+        </w:rPr>
+        <w:t xml:space="preserve"> </w:t>
+      </w:r>
+      <w:r>
+        <w:rPr>
+          <w:rFonts w:cs="Arial" w:hint="cs"/>
+          <w:rtl/>
+        </w:rPr>
+        <w:t>למקם</w:t>
+      </w:r>
+      <w:r>
+        <w:rPr>
+          <w:rFonts w:cs="Arial"/>
+          <w:rtl/>
+        </w:rPr>
+        <w:t xml:space="preserve"> </w:t>
+      </w:r>
+      <w:r>
+        <w:rPr>
+          <w:rFonts w:cs="Arial" w:hint="cs"/>
+          <w:rtl/>
+        </w:rPr>
+        <w:t>את</w:t>
+      </w:r>
+      <w:r>
+        <w:rPr>
+          <w:rFonts w:cs="Arial"/>
+          <w:rtl/>
+        </w:rPr>
+        <w:t xml:space="preserve"> </w:t>
+      </w:r>
+      <w:r>
+        <w:rPr>
+          <w:rFonts w:cs="Arial" w:hint="cs"/>
+          <w:rtl/>
+        </w:rPr>
+        <w:t>הסמן</w:t>
+      </w:r>
+      <w:r>
+        <w:rPr>
+          <w:rFonts w:cs="Arial"/>
+          <w:rtl/>
+        </w:rPr>
+        <w:t xml:space="preserve"> </w:t>
+      </w:r>
+      <w:r>
+        <w:rPr>
+          <w:rFonts w:cs="Arial" w:hint="cs"/>
+          <w:rtl/>
+        </w:rPr>
+        <w:t>מעל</w:t>
+      </w:r>
+      <w:r>
+        <w:rPr>
+          <w:rFonts w:cs="Arial"/>
+          <w:rtl/>
+        </w:rPr>
+        <w:t xml:space="preserve"> </w:t>
+      </w:r>
+      <w:r>
+        <w:rPr>
+          <w:rFonts w:cs="Arial" w:hint="cs"/>
+          <w:rtl/>
+        </w:rPr>
+        <w:t>האזור</w:t>
       </w:r>
       <w:r>
         <w:rPr>
@@ -8190,76 +8798,6 @@
           <w:rtl/>
         </w:rPr>
         <w:t>שלך</w:t>
-      </w:r>
-      <w:r>
-        <w:rPr>
-          <w:rFonts w:cs="Arial"/>
-          <w:rtl/>
-        </w:rPr>
-        <w:t xml:space="preserve"> </w:t>
-      </w:r>
-      <w:r>
-        <w:rPr>
-          <w:rFonts w:cs="Arial" w:hint="cs"/>
-          <w:rtl/>
-        </w:rPr>
-        <w:t>או</w:t>
-      </w:r>
-      <w:r>
-        <w:rPr>
-          <w:rFonts w:cs="Arial"/>
-          <w:rtl/>
-        </w:rPr>
-        <w:t xml:space="preserve"> </w:t>
-      </w:r>
-      <w:r>
-        <w:rPr>
-          <w:rFonts w:cs="Arial" w:hint="cs"/>
-          <w:rtl/>
-        </w:rPr>
-        <w:t>לקנות</w:t>
-      </w:r>
-      <w:r>
-        <w:rPr>
-          <w:rFonts w:cs="Arial"/>
-          <w:rtl/>
-        </w:rPr>
-        <w:t xml:space="preserve"> </w:t>
-      </w:r>
-      <w:r>
-        <w:rPr>
-          <w:rFonts w:cs="Arial" w:hint="cs"/>
-          <w:rtl/>
-        </w:rPr>
-        <w:t>סירה</w:t>
-      </w:r>
-      <w:r>
-        <w:rPr>
-          <w:rFonts w:cs="Arial"/>
-          <w:rtl/>
-        </w:rPr>
-        <w:t xml:space="preserve">. </w:t>
-      </w:r>
-      <w:r>
-        <w:rPr>
-          <w:rFonts w:cs="Arial" w:hint="cs"/>
-          <w:rtl/>
-        </w:rPr>
-        <w:t>מורדים</w:t>
-      </w:r>
-      <w:r>
-        <w:rPr>
-          <w:rFonts w:cs="Arial"/>
-          <w:rtl/>
-        </w:rPr>
-        <w:t xml:space="preserve"> </w:t>
-      </w:r>
-      <w:r>
-        <w:rPr>
-          <w:rFonts w:cs="Arial" w:hint="cs"/>
-          <w:rtl/>
-        </w:rPr>
-        <w:t>הם</w:t>
       </w:r>
     </w:p>
     <w:p>
@@ -8273,147 +8811,147 @@
           <w:rFonts w:cs="Arial" w:hint="cs"/>
           <w:rtl/>
         </w:rPr>
-        <w:t>ממוקם</w:t>
-      </w:r>
-      <w:r>
-        <w:rPr>
-          <w:rFonts w:cs="Arial"/>
-          <w:rtl/>
-        </w:rPr>
-        <w:t xml:space="preserve"> </w:t>
-      </w:r>
-      <w:r>
-        <w:rPr>
-          <w:rFonts w:cs="Arial" w:hint="cs"/>
-          <w:rtl/>
-        </w:rPr>
-        <w:t>באופן</w:t>
-      </w:r>
-      <w:r>
-        <w:rPr>
-          <w:rFonts w:cs="Arial"/>
-          <w:rtl/>
-        </w:rPr>
-        <w:t xml:space="preserve"> </w:t>
-      </w:r>
-      <w:r>
-        <w:rPr>
-          <w:rFonts w:cs="Arial" w:hint="cs"/>
-          <w:rtl/>
-        </w:rPr>
-        <w:t>אקראי</w:t>
-      </w:r>
-      <w:r>
-        <w:rPr>
-          <w:rFonts w:cs="Arial"/>
-          <w:rtl/>
-        </w:rPr>
-        <w:t xml:space="preserve"> </w:t>
-      </w:r>
-      <w:r>
-        <w:rPr>
-          <w:rFonts w:cs="Arial" w:hint="cs"/>
-          <w:rtl/>
-        </w:rPr>
-        <w:t>על</w:t>
-      </w:r>
-      <w:r>
-        <w:rPr>
-          <w:rFonts w:cs="Arial"/>
-          <w:rtl/>
-        </w:rPr>
-        <w:t xml:space="preserve"> </w:t>
-      </w:r>
-      <w:r>
-        <w:rPr>
-          <w:rFonts w:cs="Arial" w:hint="cs"/>
-          <w:rtl/>
-        </w:rPr>
-        <w:t>ידי</w:t>
-      </w:r>
-      <w:r>
-        <w:rPr>
-          <w:rFonts w:cs="Arial"/>
-          <w:rtl/>
-        </w:rPr>
-        <w:t xml:space="preserve"> </w:t>
-      </w:r>
-      <w:r>
-        <w:rPr>
-          <w:rFonts w:cs="Arial" w:hint="cs"/>
-          <w:rtl/>
-        </w:rPr>
-        <w:t>המחשב</w:t>
-      </w:r>
-      <w:r>
-        <w:rPr>
-          <w:rFonts w:cs="Arial"/>
-          <w:rtl/>
-        </w:rPr>
-        <w:t xml:space="preserve"> </w:t>
-      </w:r>
-      <w:r>
-        <w:rPr>
-          <w:rFonts w:cs="Arial" w:hint="cs"/>
-          <w:rtl/>
-        </w:rPr>
-        <w:t>וסירות</w:t>
-      </w:r>
-      <w:r>
-        <w:rPr>
-          <w:rFonts w:cs="Arial"/>
-          <w:rtl/>
-        </w:rPr>
-        <w:t xml:space="preserve"> </w:t>
-      </w:r>
-      <w:r>
-        <w:rPr>
-          <w:rFonts w:cs="Arial" w:hint="cs"/>
-          <w:rtl/>
-        </w:rPr>
-        <w:t>יופיעו</w:t>
-      </w:r>
-      <w:r>
-        <w:rPr>
-          <w:rFonts w:cs="Arial"/>
-          <w:rtl/>
-        </w:rPr>
-        <w:t xml:space="preserve"> </w:t>
-      </w:r>
-      <w:r>
-        <w:rPr>
-          <w:rFonts w:cs="Arial" w:hint="cs"/>
-          <w:rtl/>
-        </w:rPr>
-        <w:t>באופן</w:t>
-      </w:r>
-      <w:r>
-        <w:rPr>
-          <w:rFonts w:cs="Arial"/>
-          <w:rtl/>
-        </w:rPr>
-        <w:t xml:space="preserve"> </w:t>
-      </w:r>
-      <w:r>
-        <w:rPr>
-          <w:rFonts w:cs="Arial" w:hint="cs"/>
-          <w:rtl/>
-        </w:rPr>
-        <w:t>אוטומטי</w:t>
-      </w:r>
-      <w:r>
-        <w:rPr>
-          <w:rFonts w:cs="Arial"/>
-          <w:rtl/>
-        </w:rPr>
-        <w:t xml:space="preserve"> </w:t>
-      </w:r>
-      <w:r>
-        <w:rPr>
-          <w:rFonts w:cs="Arial" w:hint="cs"/>
-          <w:rtl/>
-        </w:rPr>
-        <w:t>ב</w:t>
+        <w:t>אי</w:t>
+      </w:r>
+      <w:r>
+        <w:rPr>
+          <w:rFonts w:cs="Arial"/>
+          <w:rtl/>
+        </w:rPr>
+        <w:t xml:space="preserve"> </w:t>
+      </w:r>
+      <w:r>
+        <w:rPr>
+          <w:rFonts w:cs="Arial" w:hint="cs"/>
+          <w:rtl/>
+        </w:rPr>
+        <w:t>שבו</w:t>
+      </w:r>
+      <w:r>
+        <w:rPr>
+          <w:rFonts w:cs="Arial"/>
+          <w:rtl/>
+        </w:rPr>
+        <w:t xml:space="preserve"> </w:t>
+      </w:r>
+      <w:r>
+        <w:rPr>
+          <w:rFonts w:cs="Arial" w:hint="cs"/>
+          <w:rtl/>
+        </w:rPr>
+        <w:t>אתה</w:t>
+      </w:r>
+      <w:r>
+        <w:rPr>
+          <w:rFonts w:cs="Arial"/>
+          <w:rtl/>
+        </w:rPr>
+        <w:t xml:space="preserve"> </w:t>
+      </w:r>
+      <w:r>
+        <w:rPr>
+          <w:rFonts w:cs="Arial" w:hint="cs"/>
+          <w:rtl/>
+        </w:rPr>
+        <w:t>רוצה</w:t>
+      </w:r>
+      <w:r>
+        <w:rPr>
+          <w:rFonts w:cs="Arial"/>
+          <w:rtl/>
+        </w:rPr>
+        <w:t xml:space="preserve"> </w:t>
+      </w:r>
+      <w:r>
+        <w:rPr>
+          <w:rFonts w:cs="Arial" w:hint="cs"/>
+          <w:rtl/>
+        </w:rPr>
+        <w:t>לבנות</w:t>
+      </w:r>
+      <w:r>
+        <w:rPr>
+          <w:rFonts w:cs="Arial"/>
+          <w:rtl/>
+        </w:rPr>
+        <w:t xml:space="preserve"> </w:t>
+      </w:r>
+      <w:r>
+        <w:rPr>
+          <w:rFonts w:cs="Arial" w:hint="cs"/>
+          <w:rtl/>
+        </w:rPr>
+        <w:t>או</w:t>
+      </w:r>
+      <w:r>
+        <w:rPr>
+          <w:rFonts w:cs="Arial"/>
+          <w:rtl/>
+        </w:rPr>
+        <w:t xml:space="preserve"> </w:t>
+      </w:r>
+      <w:r>
+        <w:rPr>
+          <w:rFonts w:cs="Arial" w:hint="cs"/>
+          <w:rtl/>
+        </w:rPr>
+        <w:t>גידולי</w:t>
+      </w:r>
+      <w:r>
+        <w:rPr>
+          <w:rFonts w:cs="Arial"/>
+          <w:rtl/>
+        </w:rPr>
+        <w:t xml:space="preserve"> </w:t>
+      </w:r>
+      <w:r>
+        <w:rPr>
+          <w:rFonts w:cs="Arial" w:hint="cs"/>
+          <w:rtl/>
+        </w:rPr>
+        <w:t>צמח</w:t>
+      </w:r>
+      <w:r>
+        <w:rPr>
+          <w:rFonts w:cs="Arial"/>
+          <w:rtl/>
+        </w:rPr>
+        <w:t xml:space="preserve">. </w:t>
+      </w:r>
+      <w:r>
+        <w:rPr>
+          <w:rFonts w:cs="Arial" w:hint="cs"/>
+          <w:rtl/>
+        </w:rPr>
+        <w:t>אין</w:t>
+      </w:r>
+      <w:r>
+        <w:rPr>
+          <w:rFonts w:cs="Arial"/>
+          <w:rtl/>
+        </w:rPr>
+        <w:t xml:space="preserve"> </w:t>
+      </w:r>
+      <w:r>
+        <w:rPr>
+          <w:rFonts w:cs="Arial" w:hint="cs"/>
+          <w:rtl/>
+        </w:rPr>
+        <w:t>להשתמש</w:t>
+      </w:r>
+      <w:r>
+        <w:rPr>
+          <w:rFonts w:cs="Arial"/>
+          <w:rtl/>
+        </w:rPr>
+        <w:t xml:space="preserve"> </w:t>
+      </w:r>
+      <w:r>
+        <w:rPr>
+          <w:rFonts w:cs="Arial" w:hint="cs"/>
+          <w:rtl/>
+        </w:rPr>
+        <w:t>בסמן</w:t>
       </w:r>
     </w:p>
     <w:p>
@@ -8427,21 +8965,63 @@
           <w:rFonts w:cs="Arial" w:hint="cs"/>
           <w:rtl/>
         </w:rPr>
-        <w:t>נמל</w:t>
-      </w:r>
-      <w:r>
-        <w:rPr>
-          <w:rFonts w:cs="Arial"/>
-          <w:rtl/>
-        </w:rPr>
-        <w:t xml:space="preserve"> </w:t>
-      </w:r>
-      <w:r>
-        <w:rPr>
-          <w:rFonts w:cs="Arial" w:hint="cs"/>
-          <w:rtl/>
-        </w:rPr>
-        <w:t>האי</w:t>
+        <w:t>למקום</w:t>
+      </w:r>
+      <w:r>
+        <w:rPr>
+          <w:rFonts w:cs="Arial"/>
+          <w:rtl/>
+        </w:rPr>
+        <w:t xml:space="preserve"> </w:t>
+      </w:r>
+      <w:r>
+        <w:rPr>
+          <w:rFonts w:cs="Arial" w:hint="cs"/>
+          <w:rtl/>
+        </w:rPr>
+        <w:t>מורדים</w:t>
+      </w:r>
+      <w:r>
+        <w:rPr>
+          <w:rFonts w:cs="Arial"/>
+          <w:rtl/>
+        </w:rPr>
+        <w:t xml:space="preserve"> </w:t>
+      </w:r>
+      <w:r>
+        <w:rPr>
+          <w:rFonts w:cs="Arial" w:hint="cs"/>
+          <w:rtl/>
+        </w:rPr>
+        <w:t>באי</w:t>
+      </w:r>
+      <w:r>
+        <w:rPr>
+          <w:rFonts w:cs="Arial"/>
+          <w:rtl/>
+        </w:rPr>
+        <w:t xml:space="preserve"> </w:t>
+      </w:r>
+      <w:r>
+        <w:rPr>
+          <w:rFonts w:cs="Arial" w:hint="cs"/>
+          <w:rtl/>
+        </w:rPr>
+        <w:t>של</w:t>
+      </w:r>
+      <w:r>
+        <w:rPr>
+          <w:rFonts w:cs="Arial"/>
+          <w:rtl/>
+        </w:rPr>
+        <w:t xml:space="preserve"> </w:t>
+      </w:r>
+      <w:r>
+        <w:rPr>
+          <w:rFonts w:cs="Arial" w:hint="cs"/>
+          <w:rtl/>
+        </w:rPr>
+        <w:t>היריב</w:t>
       </w:r>
       <w:r>
         <w:rPr>
@@ -8469,28 +9049,63 @@
           <w:rFonts w:cs="Arial" w:hint="cs"/>
           <w:rtl/>
         </w:rPr>
-        <w:t>בעת</w:t>
-      </w:r>
-      <w:r>
-        <w:rPr>
-          <w:rFonts w:cs="Arial"/>
-          <w:rtl/>
-        </w:rPr>
-        <w:t xml:space="preserve"> </w:t>
-      </w:r>
-      <w:r>
-        <w:rPr>
-          <w:rFonts w:cs="Arial" w:hint="cs"/>
-          <w:rtl/>
-        </w:rPr>
-        <w:t>רכישה</w:t>
-      </w:r>
-      <w:r>
-        <w:rPr>
-          <w:rFonts w:cs="Arial"/>
-          <w:rtl/>
-        </w:rPr>
-        <w:t>.</w:t>
+        <w:t>או</w:t>
+      </w:r>
+      <w:r>
+        <w:rPr>
+          <w:rFonts w:cs="Arial"/>
+          <w:rtl/>
+        </w:rPr>
+        <w:t xml:space="preserve"> </w:t>
+      </w:r>
+      <w:r>
+        <w:rPr>
+          <w:rFonts w:cs="Arial" w:hint="cs"/>
+          <w:rtl/>
+        </w:rPr>
+        <w:t>לקנות</w:t>
+      </w:r>
+      <w:r>
+        <w:rPr>
+          <w:rFonts w:cs="Arial"/>
+          <w:rtl/>
+        </w:rPr>
+        <w:t xml:space="preserve"> </w:t>
+      </w:r>
+      <w:r>
+        <w:rPr>
+          <w:rFonts w:cs="Arial" w:hint="cs"/>
+          <w:rtl/>
+        </w:rPr>
+        <w:t>סירה</w:t>
+      </w:r>
+      <w:r>
+        <w:rPr>
+          <w:rFonts w:cs="Arial"/>
+          <w:rtl/>
+        </w:rPr>
+        <w:t xml:space="preserve">. </w:t>
+      </w:r>
+      <w:r>
+        <w:rPr>
+          <w:rFonts w:cs="Arial" w:hint="cs"/>
+          <w:rtl/>
+        </w:rPr>
+        <w:t>מורדים</w:t>
+      </w:r>
+      <w:r>
+        <w:rPr>
+          <w:rFonts w:cs="Arial"/>
+          <w:rtl/>
+        </w:rPr>
+        <w:t xml:space="preserve"> </w:t>
+      </w:r>
+      <w:r>
+        <w:rPr>
+          <w:rFonts w:cs="Arial" w:hint="cs"/>
+          <w:rtl/>
+        </w:rPr>
+        <w:t>הם</w:t>
       </w:r>
     </w:p>
     <w:p>
@@ -8501,10 +9116,150 @@
       </w:pPr>
       <w:r>
         <w:rPr>
-          <w:rFonts w:hint="cs"/>
-          <w:rtl/>
-        </w:rPr>
-        <w:t>------</w:t>
+          <w:rFonts w:cs="Arial" w:hint="cs"/>
+          <w:rtl/>
+        </w:rPr>
+        <w:t>ממוקם</w:t>
+      </w:r>
+      <w:r>
+        <w:rPr>
+          <w:rFonts w:cs="Arial"/>
+          <w:rtl/>
+        </w:rPr>
+        <w:t xml:space="preserve"> </w:t>
+      </w:r>
+      <w:r>
+        <w:rPr>
+          <w:rFonts w:cs="Arial" w:hint="cs"/>
+          <w:rtl/>
+        </w:rPr>
+        <w:t>באופן</w:t>
+      </w:r>
+      <w:r>
+        <w:rPr>
+          <w:rFonts w:cs="Arial"/>
+          <w:rtl/>
+        </w:rPr>
+        <w:t xml:space="preserve"> </w:t>
+      </w:r>
+      <w:r>
+        <w:rPr>
+          <w:rFonts w:cs="Arial" w:hint="cs"/>
+          <w:rtl/>
+        </w:rPr>
+        <w:t>אקראי</w:t>
+      </w:r>
+      <w:r>
+        <w:rPr>
+          <w:rFonts w:cs="Arial"/>
+          <w:rtl/>
+        </w:rPr>
+        <w:t xml:space="preserve"> </w:t>
+      </w:r>
+      <w:r>
+        <w:rPr>
+          <w:rFonts w:cs="Arial" w:hint="cs"/>
+          <w:rtl/>
+        </w:rPr>
+        <w:t>על</w:t>
+      </w:r>
+      <w:r>
+        <w:rPr>
+          <w:rFonts w:cs="Arial"/>
+          <w:rtl/>
+        </w:rPr>
+        <w:t xml:space="preserve"> </w:t>
+      </w:r>
+      <w:r>
+        <w:rPr>
+          <w:rFonts w:cs="Arial" w:hint="cs"/>
+          <w:rtl/>
+        </w:rPr>
+        <w:t>ידי</w:t>
+      </w:r>
+      <w:r>
+        <w:rPr>
+          <w:rFonts w:cs="Arial"/>
+          <w:rtl/>
+        </w:rPr>
+        <w:t xml:space="preserve"> </w:t>
+      </w:r>
+      <w:r>
+        <w:rPr>
+          <w:rFonts w:cs="Arial" w:hint="cs"/>
+          <w:rtl/>
+        </w:rPr>
+        <w:t>המחשב</w:t>
+      </w:r>
+      <w:r>
+        <w:rPr>
+          <w:rFonts w:cs="Arial"/>
+          <w:rtl/>
+        </w:rPr>
+        <w:t xml:space="preserve"> </w:t>
+      </w:r>
+      <w:r>
+        <w:rPr>
+          <w:rFonts w:cs="Arial" w:hint="cs"/>
+          <w:rtl/>
+        </w:rPr>
+        <w:t>וסירות</w:t>
+      </w:r>
+      <w:r>
+        <w:rPr>
+          <w:rFonts w:cs="Arial"/>
+          <w:rtl/>
+        </w:rPr>
+        <w:t xml:space="preserve"> </w:t>
+      </w:r>
+      <w:r>
+        <w:rPr>
+          <w:rFonts w:cs="Arial" w:hint="cs"/>
+          <w:rtl/>
+        </w:rPr>
+        <w:t>יופיעו</w:t>
+      </w:r>
+      <w:r>
+        <w:rPr>
+          <w:rFonts w:cs="Arial"/>
+          <w:rtl/>
+        </w:rPr>
+        <w:t xml:space="preserve"> </w:t>
+      </w:r>
+      <w:r>
+        <w:rPr>
+          <w:rFonts w:cs="Arial" w:hint="cs"/>
+          <w:rtl/>
+        </w:rPr>
+        <w:t>באופן</w:t>
+      </w:r>
+      <w:r>
+        <w:rPr>
+          <w:rFonts w:cs="Arial"/>
+          <w:rtl/>
+        </w:rPr>
+        <w:t xml:space="preserve"> </w:t>
+      </w:r>
+      <w:r>
+        <w:rPr>
+          <w:rFonts w:cs="Arial" w:hint="cs"/>
+          <w:rtl/>
+        </w:rPr>
+        <w:t>אוטומטי</w:t>
+      </w:r>
+      <w:r>
+        <w:rPr>
+          <w:rFonts w:cs="Arial"/>
+          <w:rtl/>
+        </w:rPr>
+        <w:t xml:space="preserve"> </w:t>
+      </w:r>
+      <w:r>
+        <w:rPr>
+          <w:rFonts w:cs="Arial" w:hint="cs"/>
+          <w:rtl/>
+        </w:rPr>
+        <w:t>ב</w:t>
       </w:r>
     </w:p>
     <w:p>
@@ -8518,49 +9273,21 @@
           <w:rFonts w:cs="Arial" w:hint="cs"/>
           <w:rtl/>
         </w:rPr>
-        <w:t>להיות</w:t>
-      </w:r>
-      <w:r>
-        <w:rPr>
-          <w:rFonts w:cs="Arial"/>
-          <w:rtl/>
-        </w:rPr>
-        <w:t xml:space="preserve"> </w:t>
-      </w:r>
-      <w:r>
-        <w:rPr>
-          <w:rFonts w:cs="Arial" w:hint="cs"/>
-          <w:rtl/>
-        </w:rPr>
-        <w:t>מודע</w:t>
-      </w:r>
-      <w:r>
-        <w:rPr>
-          <w:rFonts w:cs="Arial"/>
-          <w:rtl/>
-        </w:rPr>
-        <w:t xml:space="preserve"> </w:t>
-      </w:r>
-      <w:r>
-        <w:rPr>
-          <w:rFonts w:cs="Arial" w:hint="cs"/>
-          <w:rtl/>
-        </w:rPr>
-        <w:t>לספירת</w:t>
-      </w:r>
-      <w:r>
-        <w:rPr>
-          <w:rFonts w:cs="Arial"/>
-          <w:rtl/>
-        </w:rPr>
-        <w:t xml:space="preserve"> </w:t>
-      </w:r>
-      <w:r>
-        <w:rPr>
-          <w:rFonts w:cs="Arial" w:hint="cs"/>
-          <w:rtl/>
-        </w:rPr>
-        <w:t>המפקד</w:t>
+        <w:t>נמל</w:t>
+      </w:r>
+      <w:r>
+        <w:rPr>
+          <w:rFonts w:cs="Arial"/>
+          <w:rtl/>
+        </w:rPr>
+        <w:t xml:space="preserve"> </w:t>
+      </w:r>
+      <w:r>
+        <w:rPr>
+          <w:rFonts w:cs="Arial" w:hint="cs"/>
+          <w:rtl/>
+        </w:rPr>
+        <w:t>האי</w:t>
       </w:r>
       <w:r>
         <w:rPr>
@@ -8581,70 +9308,35 @@
           <w:rFonts w:cs="Arial"/>
           <w:rtl/>
         </w:rPr>
-        <w:t xml:space="preserve">, </w:t>
-      </w:r>
-      <w:r>
-        <w:rPr>
-          <w:rFonts w:cs="Arial" w:hint="cs"/>
-          <w:rtl/>
-        </w:rPr>
-        <w:t>כך</w:t>
-      </w:r>
-      <w:r>
-        <w:rPr>
-          <w:rFonts w:cs="Arial"/>
-          <w:rtl/>
-        </w:rPr>
-        <w:t xml:space="preserve"> </w:t>
-      </w:r>
-      <w:r>
-        <w:rPr>
-          <w:rFonts w:cs="Arial" w:hint="cs"/>
-          <w:rtl/>
-        </w:rPr>
-        <w:t>שאתה</w:t>
-      </w:r>
-      <w:r>
-        <w:rPr>
-          <w:rFonts w:cs="Arial"/>
-          <w:rtl/>
-        </w:rPr>
-        <w:t xml:space="preserve"> </w:t>
-      </w:r>
-      <w:r>
-        <w:rPr>
-          <w:rFonts w:cs="Arial" w:hint="cs"/>
-          <w:rtl/>
-        </w:rPr>
-        <w:t>יכול</w:t>
-      </w:r>
-      <w:r>
-        <w:rPr>
-          <w:rFonts w:cs="Arial"/>
-          <w:rtl/>
-        </w:rPr>
-        <w:t xml:space="preserve"> </w:t>
-      </w:r>
-      <w:r>
-        <w:rPr>
-          <w:rFonts w:cs="Arial" w:hint="cs"/>
-          <w:rtl/>
-        </w:rPr>
-        <w:t>לספק</w:t>
-      </w:r>
-      <w:r>
-        <w:rPr>
-          <w:rFonts w:cs="Arial"/>
-          <w:rtl/>
-        </w:rPr>
-        <w:t xml:space="preserve"> </w:t>
-      </w:r>
-      <w:r>
-        <w:rPr>
-          <w:rFonts w:cs="Arial" w:hint="cs"/>
-          <w:rtl/>
-        </w:rPr>
-        <w:t>מספיק</w:t>
+        <w:t xml:space="preserve"> </w:t>
+      </w:r>
+      <w:r>
+        <w:rPr>
+          <w:rFonts w:cs="Arial" w:hint="cs"/>
+          <w:rtl/>
+        </w:rPr>
+        <w:t>בעת</w:t>
+      </w:r>
+      <w:r>
+        <w:rPr>
+          <w:rFonts w:cs="Arial"/>
+          <w:rtl/>
+        </w:rPr>
+        <w:t xml:space="preserve"> </w:t>
+      </w:r>
+      <w:r>
+        <w:rPr>
+          <w:rFonts w:cs="Arial" w:hint="cs"/>
+          <w:rtl/>
+        </w:rPr>
+        <w:t>רכישה</w:t>
+      </w:r>
+      <w:r>
+        <w:rPr>
+          <w:rFonts w:cs="Arial"/>
+          <w:rtl/>
+        </w:rPr>
+        <w:t>.</w:t>
       </w:r>
     </w:p>
     <w:p>
@@ -8655,115 +9347,10 @@
       </w:pPr>
       <w:r>
         <w:rPr>
-          <w:rFonts w:cs="Arial" w:hint="cs"/>
-          <w:rtl/>
-        </w:rPr>
-        <w:t>מזון</w:t>
-      </w:r>
-      <w:r>
-        <w:rPr>
-          <w:rFonts w:cs="Arial"/>
-          <w:rtl/>
-        </w:rPr>
-        <w:t xml:space="preserve">, </w:t>
-      </w:r>
-      <w:r>
-        <w:rPr>
-          <w:rFonts w:cs="Arial" w:hint="cs"/>
-          <w:rtl/>
-        </w:rPr>
-        <w:t>דיור</w:t>
-      </w:r>
-      <w:r>
-        <w:rPr>
-          <w:rFonts w:cs="Arial"/>
-          <w:rtl/>
-        </w:rPr>
-        <w:t xml:space="preserve">, </w:t>
-      </w:r>
-      <w:r>
-        <w:rPr>
-          <w:rFonts w:cs="Arial" w:hint="cs"/>
-          <w:rtl/>
-        </w:rPr>
-        <w:t>בתי</w:t>
-      </w:r>
-      <w:r>
-        <w:rPr>
-          <w:rFonts w:cs="Arial"/>
-          <w:rtl/>
-        </w:rPr>
-        <w:t xml:space="preserve"> </w:t>
-      </w:r>
-      <w:r>
-        <w:rPr>
-          <w:rFonts w:cs="Arial" w:hint="cs"/>
-          <w:rtl/>
-        </w:rPr>
-        <w:t>ספר</w:t>
-      </w:r>
-      <w:r>
-        <w:rPr>
-          <w:rFonts w:cs="Arial"/>
-          <w:rtl/>
-        </w:rPr>
-        <w:t xml:space="preserve"> </w:t>
-      </w:r>
-      <w:r>
-        <w:rPr>
-          <w:rFonts w:cs="Arial" w:hint="cs"/>
-          <w:rtl/>
-        </w:rPr>
-        <w:t>ובתי</w:t>
-      </w:r>
-      <w:r>
-        <w:rPr>
-          <w:rFonts w:cs="Arial"/>
-          <w:rtl/>
-        </w:rPr>
-        <w:t xml:space="preserve"> </w:t>
-      </w:r>
-      <w:r>
-        <w:rPr>
-          <w:rFonts w:cs="Arial" w:hint="cs"/>
-          <w:rtl/>
-        </w:rPr>
-        <w:t>חולים</w:t>
-      </w:r>
-      <w:r>
-        <w:rPr>
-          <w:rFonts w:cs="Arial"/>
-          <w:rtl/>
-        </w:rPr>
-        <w:t xml:space="preserve"> </w:t>
-      </w:r>
-      <w:r>
-        <w:rPr>
-          <w:rFonts w:cs="Arial" w:hint="cs"/>
-          <w:rtl/>
-        </w:rPr>
-        <w:t>לאנשים</w:t>
-      </w:r>
-      <w:r>
-        <w:rPr>
-          <w:rFonts w:cs="Arial"/>
-          <w:rtl/>
-        </w:rPr>
-        <w:t xml:space="preserve">. </w:t>
-      </w:r>
-      <w:r>
-        <w:rPr>
-          <w:rFonts w:cs="Arial" w:hint="cs"/>
-          <w:rtl/>
-        </w:rPr>
-        <w:t>זכור</w:t>
-      </w:r>
-      <w:r>
-        <w:rPr>
-          <w:rFonts w:cs="Arial"/>
-          <w:rtl/>
-        </w:rPr>
-        <w:t>:</w:t>
+          <w:rFonts w:hint="cs"/>
+          <w:rtl/>
+        </w:rPr>
+        <w:t>------</w:t>
       </w:r>
     </w:p>
     <w:p>
@@ -8772,6 +9359,139 @@
           <w:rtl/>
         </w:rPr>
       </w:pPr>
+      <w:r>
+        <w:rPr>
+          <w:rFonts w:cs="Arial" w:hint="cs"/>
+          <w:rtl/>
+        </w:rPr>
+        <w:t>להיות</w:t>
+      </w:r>
+      <w:r>
+        <w:rPr>
+          <w:rFonts w:cs="Arial"/>
+          <w:rtl/>
+        </w:rPr>
+        <w:t xml:space="preserve"> </w:t>
+      </w:r>
+      <w:r>
+        <w:rPr>
+          <w:rFonts w:cs="Arial" w:hint="cs"/>
+          <w:rtl/>
+        </w:rPr>
+        <w:t>מודע</w:t>
+      </w:r>
+      <w:r>
+        <w:rPr>
+          <w:rFonts w:cs="Arial"/>
+          <w:rtl/>
+        </w:rPr>
+        <w:t xml:space="preserve"> </w:t>
+      </w:r>
+      <w:r>
+        <w:rPr>
+          <w:rFonts w:cs="Arial" w:hint="cs"/>
+          <w:rtl/>
+        </w:rPr>
+        <w:t>לספירת</w:t>
+      </w:r>
+      <w:r>
+        <w:rPr>
+          <w:rFonts w:cs="Arial"/>
+          <w:rtl/>
+        </w:rPr>
+        <w:t xml:space="preserve"> </w:t>
+      </w:r>
+      <w:r>
+        <w:rPr>
+          <w:rFonts w:cs="Arial" w:hint="cs"/>
+          <w:rtl/>
+        </w:rPr>
+        <w:t>המפקד</w:t>
+      </w:r>
+      <w:r>
+        <w:rPr>
+          <w:rFonts w:cs="Arial"/>
+          <w:rtl/>
+        </w:rPr>
+        <w:t xml:space="preserve"> </w:t>
+      </w:r>
+      <w:r>
+        <w:rPr>
+          <w:rFonts w:cs="Arial" w:hint="cs"/>
+          <w:rtl/>
+        </w:rPr>
+        <w:t>שלך</w:t>
+      </w:r>
+      <w:r>
+        <w:rPr>
+          <w:rFonts w:cs="Arial"/>
+          <w:rtl/>
+        </w:rPr>
+        <w:t xml:space="preserve">, </w:t>
+      </w:r>
+      <w:r>
+        <w:rPr>
+          <w:rFonts w:cs="Arial" w:hint="cs"/>
+          <w:rtl/>
+        </w:rPr>
+        <w:t>כך</w:t>
+      </w:r>
+      <w:r>
+        <w:rPr>
+          <w:rFonts w:cs="Arial"/>
+          <w:rtl/>
+        </w:rPr>
+        <w:t xml:space="preserve"> </w:t>
+      </w:r>
+      <w:r>
+        <w:rPr>
+          <w:rFonts w:cs="Arial" w:hint="cs"/>
+          <w:rtl/>
+        </w:rPr>
+        <w:t>שאתה</w:t>
+      </w:r>
+      <w:r>
+        <w:rPr>
+          <w:rFonts w:cs="Arial"/>
+          <w:rtl/>
+        </w:rPr>
+        <w:t xml:space="preserve"> </w:t>
+      </w:r>
+      <w:r>
+        <w:rPr>
+          <w:rFonts w:cs="Arial" w:hint="cs"/>
+          <w:rtl/>
+        </w:rPr>
+        <w:t>יכול</w:t>
+      </w:r>
+      <w:r>
+        <w:rPr>
+          <w:rFonts w:cs="Arial"/>
+          <w:rtl/>
+        </w:rPr>
+        <w:t xml:space="preserve"> </w:t>
+      </w:r>
+      <w:r>
+        <w:rPr>
+          <w:rFonts w:cs="Arial" w:hint="cs"/>
+          <w:rtl/>
+        </w:rPr>
+        <w:t>לספק</w:t>
+      </w:r>
+      <w:r>
+        <w:rPr>
+          <w:rFonts w:cs="Arial"/>
+          <w:rtl/>
+        </w:rPr>
+        <w:t xml:space="preserve"> </w:t>
+      </w:r>
+      <w:r>
+        <w:rPr>
+          <w:rFonts w:cs="Arial" w:hint="cs"/>
+          <w:rtl/>
+        </w:rPr>
+        <w:t>מספיק</w:t>
+      </w:r>
     </w:p>
     <w:p>
       <w:pPr>
@@ -8784,14 +9504,14 @@
           <w:rFonts w:cs="Arial" w:hint="cs"/>
           <w:rtl/>
         </w:rPr>
-        <w:t>פרויקט</w:t>
-      </w:r>
-      <w:r>
-        <w:rPr>
-          <w:rFonts w:cs="Arial"/>
-          <w:rtl/>
-        </w:rPr>
-        <w:t xml:space="preserve"> </w:t>
+        <w:t>מזון</w:t>
+      </w:r>
+      <w:r>
+        <w:rPr>
+          <w:rFonts w:cs="Arial"/>
+          <w:rtl/>
+        </w:rPr>
+        <w:t xml:space="preserve">, </w:t>
       </w:r>
       <w:r>
         <w:rPr>
@@ -8805,7 +9525,63 @@
           <w:rFonts w:cs="Arial"/>
           <w:rtl/>
         </w:rPr>
-        <w:t xml:space="preserve"> 1 </w:t>
+        <w:t xml:space="preserve">, </w:t>
+      </w:r>
+      <w:r>
+        <w:rPr>
+          <w:rFonts w:cs="Arial" w:hint="cs"/>
+          <w:rtl/>
+        </w:rPr>
+        <w:t>בתי</w:t>
+      </w:r>
+      <w:r>
+        <w:rPr>
+          <w:rFonts w:cs="Arial"/>
+          <w:rtl/>
+        </w:rPr>
+        <w:t xml:space="preserve"> </w:t>
+      </w:r>
+      <w:r>
+        <w:rPr>
+          <w:rFonts w:cs="Arial" w:hint="cs"/>
+          <w:rtl/>
+        </w:rPr>
+        <w:t>ספר</w:t>
+      </w:r>
+      <w:r>
+        <w:rPr>
+          <w:rFonts w:cs="Arial"/>
+          <w:rtl/>
+        </w:rPr>
+        <w:t xml:space="preserve"> </w:t>
+      </w:r>
+      <w:r>
+        <w:rPr>
+          <w:rFonts w:cs="Arial" w:hint="cs"/>
+          <w:rtl/>
+        </w:rPr>
+        <w:t>ובתי</w:t>
+      </w:r>
+      <w:r>
+        <w:rPr>
+          <w:rFonts w:cs="Arial"/>
+          <w:rtl/>
+        </w:rPr>
+        <w:t xml:space="preserve"> </w:t>
+      </w:r>
+      <w:r>
+        <w:rPr>
+          <w:rFonts w:cs="Arial" w:hint="cs"/>
+          <w:rtl/>
+        </w:rPr>
+        <w:t>חולים</w:t>
+      </w:r>
+      <w:r>
+        <w:rPr>
+          <w:rFonts w:cs="Arial"/>
+          <w:rtl/>
+        </w:rPr>
+        <w:t xml:space="preserve"> </w:t>
       </w:r>
       <w:r>
         <w:rPr>
@@ -8819,7 +9595,21 @@
           <w:rFonts w:cs="Arial"/>
           <w:rtl/>
         </w:rPr>
-        <w:t xml:space="preserve"> 500.</w:t>
+        <w:t xml:space="preserve">. </w:t>
+      </w:r>
+      <w:r>
+        <w:rPr>
+          <w:rFonts w:cs="Arial" w:hint="cs"/>
+          <w:rtl/>
+        </w:rPr>
+        <w:t>זכור</w:t>
+      </w:r>
+      <w:r>
+        <w:rPr>
+          <w:rFonts w:cs="Arial"/>
+          <w:rtl/>
+        </w:rPr>
+        <w:t>:</w:t>
       </w:r>
     </w:p>
     <w:p>
@@ -8828,11 +9618,68 @@
           <w:rtl/>
         </w:rPr>
       </w:pPr>
-      <w:r>
-        <w:rPr>
-          <w:rFonts w:cs="Arial" w:hint="cs"/>
-          <w:rtl/>
-        </w:rPr>
+    </w:p>
+    <w:p>
+      <w:pPr>
+        <w:rPr>
+          <w:rtl/>
+        </w:rPr>
+      </w:pPr>
+      <w:r>
+        <w:rPr>
+          <w:rFonts w:cs="Arial" w:hint="cs"/>
+          <w:rtl/>
+        </w:rPr>
+        <w:t>פרויקט</w:t>
+      </w:r>
+      <w:r>
+        <w:rPr>
+          <w:rFonts w:cs="Arial"/>
+          <w:rtl/>
+        </w:rPr>
+        <w:t xml:space="preserve"> </w:t>
+      </w:r>
+      <w:r>
+        <w:rPr>
+          <w:rFonts w:cs="Arial" w:hint="cs"/>
+          <w:rtl/>
+        </w:rPr>
+        <w:t>דיור</w:t>
+      </w:r>
+      <w:r>
+        <w:rPr>
+          <w:rFonts w:cs="Arial"/>
+          <w:rtl/>
+        </w:rPr>
+        <w:t xml:space="preserve"> 1 </w:t>
+      </w:r>
+      <w:r>
+        <w:rPr>
+          <w:rFonts w:cs="Arial" w:hint="cs"/>
+          <w:rtl/>
+        </w:rPr>
+        <w:t>לאנשים</w:t>
+      </w:r>
+      <w:r>
+        <w:rPr>
+          <w:rFonts w:cs="Arial"/>
+          <w:rtl/>
+        </w:rPr>
+        <w:t xml:space="preserve"> 500.</w:t>
+      </w:r>
+    </w:p>
+    <w:p>
+      <w:pPr>
+        <w:rPr>
+          <w:rtl/>
+        </w:rPr>
+      </w:pPr>
+      <w:r>
+        <w:rPr>
+          <w:rFonts w:cs="Arial" w:hint="cs"/>
+          <w:rtl/>
+        </w:rPr>
+        <w:lastRenderedPageBreak/>
         <w:t>סירת</w:t>
       </w:r>
       <w:r>
@@ -11195,7 +12042,6 @@
           <w:rFonts w:cs="Arial" w:hint="cs"/>
           <w:rtl/>
         </w:rPr>
-        <w:lastRenderedPageBreak/>
         <w:t>פיראטים</w:t>
       </w:r>
       <w:r>
@@ -12681,6 +13527,7 @@
           <w:rFonts w:hint="cs"/>
           <w:rtl/>
         </w:rPr>
+        <w:lastRenderedPageBreak/>
         <w:t>הסביבה</w:t>
       </w:r>
       <w:bookmarkEnd w:id="4"/>
@@ -15052,7 +15899,6 @@
           <w:rFonts w:cs="Arial" w:hint="cs"/>
           <w:rtl/>
         </w:rPr>
-        <w:lastRenderedPageBreak/>
         <w:t>נקודות</w:t>
       </w:r>
       <w:r>
@@ -21265,7 +22111,7 @@
             <w:rtl/>
             <w:lang w:val="he-IL"/>
           </w:rPr>
-          <w:t>5</w:t>
+          <w:t>6</w:t>
         </w:r>
         <w:r>
           <w:fldChar w:fldCharType="end"/>
@@ -23531,7 +24377,7 @@
 </file>
 
 <file path=customXml/itemProps1.xml><?xml version="1.0" encoding="utf-8"?>
-<ds:datastoreItem xmlns:ds="http://schemas.openxmlformats.org/officeDocument/2006/customXml" ds:itemID="{DA67237A-93A5-45DE-8A49-4662AC9BC35C}">
+<ds:datastoreItem xmlns:ds="http://schemas.openxmlformats.org/officeDocument/2006/customXml" ds:itemID="{8C6AEA94-FFA8-4FEC-A44B-736F4DA99501}">
   <ds:schemaRefs>
     <ds:schemaRef ds:uri="http://schemas.openxmlformats.org/officeDocument/2006/bibliography"/>
   </ds:schemaRefs>

</xml_diff>